<commit_message>
Cuaderno de estudio MA_09_07_CO
</commit_message>
<xml_diff>
--- a/fuentes/contenidos/grado09/guion07/MA_09_07_CO.docx
+++ b/fuentes/contenidos/grado09/guion07/MA_09_07_CO.docx
@@ -5612,397 +5612,6 @@
         <w:rPr>
           <w:rFonts w:ascii="Arial" w:hAnsi="Arial" w:cs="Arial"/>
           <w:color w:val="000000" w:themeColor="text1"/>
-        </w:rPr>
-      </w:pPr>
-    </w:p>
-    <w:p>
-      <w:pPr>
-        <w:rPr>
-          <w:rFonts w:ascii="Arial" w:hAnsi="Arial" w:cs="Arial"/>
-          <w:color w:val="000000" w:themeColor="text1"/>
-        </w:rPr>
-      </w:pPr>
-    </w:p>
-    <w:tbl>
-      <w:tblPr>
-        <w:tblStyle w:val="Tablaconcuadrcula"/>
-        <w:tblW w:w="0" w:type="auto"/>
-        <w:tblLook w:val="04A0" w:firstRow="1" w:lastRow="0" w:firstColumn="1" w:lastColumn="0" w:noHBand="0" w:noVBand="1"/>
-      </w:tblPr>
-      <w:tblGrid>
-        <w:gridCol w:w="2518"/>
-        <w:gridCol w:w="6536"/>
-      </w:tblGrid>
-      <w:tr>
-        <w:tc>
-          <w:tcPr>
-            <w:tcW w:w="9054" w:type="dxa"/>
-            <w:gridSpan w:val="2"/>
-            <w:tcBorders>
-              <w:top w:val="single" w:sz="4" w:space="0" w:color="000000" w:themeColor="text1"/>
-              <w:left w:val="single" w:sz="4" w:space="0" w:color="000000" w:themeColor="text1"/>
-              <w:bottom w:val="single" w:sz="4" w:space="0" w:color="000000" w:themeColor="text1"/>
-              <w:right w:val="single" w:sz="4" w:space="0" w:color="000000" w:themeColor="text1"/>
-            </w:tcBorders>
-            <w:shd w:val="clear" w:color="auto" w:fill="000000" w:themeFill="text1"/>
-            <w:hideMark/>
-          </w:tcPr>
-          <w:p>
-            <w:pPr>
-              <w:jc w:val="center"/>
-              <w:rPr>
-                <w:rFonts w:ascii="Arial" w:hAnsi="Arial" w:cs="Arial"/>
-                <w:b/>
-                <w:color w:val="FFFFFF" w:themeColor="background1"/>
-                <w:sz w:val="24"/>
-                <w:szCs w:val="24"/>
-              </w:rPr>
-            </w:pPr>
-            <w:r>
-              <w:rPr>
-                <w:rFonts w:ascii="Arial" w:hAnsi="Arial" w:cs="Arial"/>
-                <w:b/>
-                <w:color w:val="FFFFFF" w:themeColor="background1"/>
-                <w:sz w:val="24"/>
-                <w:szCs w:val="24"/>
-              </w:rPr>
-              <w:t>Practica : recurso aprovechado</w:t>
-            </w:r>
-          </w:p>
-        </w:tc>
-      </w:tr>
-      <w:tr>
-        <w:tc>
-          <w:tcPr>
-            <w:tcW w:w="2518" w:type="dxa"/>
-            <w:tcBorders>
-              <w:top w:val="single" w:sz="4" w:space="0" w:color="000000" w:themeColor="text1"/>
-              <w:left w:val="single" w:sz="4" w:space="0" w:color="000000" w:themeColor="text1"/>
-              <w:bottom w:val="single" w:sz="4" w:space="0" w:color="000000" w:themeColor="text1"/>
-              <w:right w:val="single" w:sz="4" w:space="0" w:color="000000" w:themeColor="text1"/>
-            </w:tcBorders>
-            <w:hideMark/>
-          </w:tcPr>
-          <w:p>
-            <w:pPr>
-              <w:rPr>
-                <w:rFonts w:ascii="Arial" w:hAnsi="Arial" w:cs="Arial"/>
-                <w:b/>
-                <w:sz w:val="24"/>
-                <w:szCs w:val="24"/>
-              </w:rPr>
-            </w:pPr>
-            <w:r>
-              <w:rPr>
-                <w:rFonts w:ascii="Arial" w:hAnsi="Arial" w:cs="Arial"/>
-                <w:b/>
-                <w:sz w:val="24"/>
-                <w:szCs w:val="24"/>
-              </w:rPr>
-              <w:t>Código</w:t>
-            </w:r>
-          </w:p>
-        </w:tc>
-        <w:tc>
-          <w:tcPr>
-            <w:tcW w:w="6536" w:type="dxa"/>
-            <w:tcBorders>
-              <w:top w:val="single" w:sz="4" w:space="0" w:color="000000" w:themeColor="text1"/>
-              <w:left w:val="single" w:sz="4" w:space="0" w:color="000000" w:themeColor="text1"/>
-              <w:bottom w:val="single" w:sz="4" w:space="0" w:color="000000" w:themeColor="text1"/>
-              <w:right w:val="single" w:sz="4" w:space="0" w:color="000000" w:themeColor="text1"/>
-            </w:tcBorders>
-            <w:hideMark/>
-          </w:tcPr>
-          <w:p>
-            <w:pPr>
-              <w:rPr>
-                <w:rFonts w:ascii="Arial" w:hAnsi="Arial" w:cs="Arial"/>
-                <w:b/>
-                <w:sz w:val="24"/>
-                <w:szCs w:val="24"/>
-              </w:rPr>
-            </w:pPr>
-            <w:r>
-              <w:rPr>
-                <w:rFonts w:ascii="Arial" w:hAnsi="Arial" w:cs="Arial"/>
-                <w:sz w:val="24"/>
-                <w:szCs w:val="24"/>
-              </w:rPr>
-              <w:t xml:space="preserve">MA_09_07_CO_REC30 </w:t>
-            </w:r>
-          </w:p>
-        </w:tc>
-      </w:tr>
-      <w:tr>
-        <w:tc>
-          <w:tcPr>
-            <w:tcW w:w="2518" w:type="dxa"/>
-            <w:tcBorders>
-              <w:top w:val="single" w:sz="4" w:space="0" w:color="000000" w:themeColor="text1"/>
-              <w:left w:val="single" w:sz="4" w:space="0" w:color="000000" w:themeColor="text1"/>
-              <w:bottom w:val="single" w:sz="4" w:space="0" w:color="000000" w:themeColor="text1"/>
-              <w:right w:val="single" w:sz="4" w:space="0" w:color="000000" w:themeColor="text1"/>
-            </w:tcBorders>
-            <w:hideMark/>
-          </w:tcPr>
-          <w:p>
-            <w:pPr>
-              <w:rPr>
-                <w:rFonts w:ascii="Arial" w:hAnsi="Arial" w:cs="Arial"/>
-                <w:sz w:val="24"/>
-                <w:szCs w:val="24"/>
-              </w:rPr>
-            </w:pPr>
-            <w:r>
-              <w:rPr>
-                <w:rFonts w:ascii="Arial" w:hAnsi="Arial" w:cs="Arial"/>
-                <w:b/>
-                <w:sz w:val="24"/>
-                <w:szCs w:val="24"/>
-              </w:rPr>
-              <w:t>Ubicación en Aula Planeta</w:t>
-            </w:r>
-          </w:p>
-        </w:tc>
-        <w:tc>
-          <w:tcPr>
-            <w:tcW w:w="6536" w:type="dxa"/>
-            <w:tcBorders>
-              <w:top w:val="single" w:sz="4" w:space="0" w:color="000000" w:themeColor="text1"/>
-              <w:left w:val="single" w:sz="4" w:space="0" w:color="000000" w:themeColor="text1"/>
-              <w:bottom w:val="single" w:sz="4" w:space="0" w:color="000000" w:themeColor="text1"/>
-              <w:right w:val="single" w:sz="4" w:space="0" w:color="000000" w:themeColor="text1"/>
-            </w:tcBorders>
-            <w:hideMark/>
-          </w:tcPr>
-          <w:p>
-            <w:pPr>
-              <w:rPr>
-                <w:rFonts w:ascii="Arial" w:hAnsi="Arial" w:cs="Arial"/>
-                <w:sz w:val="24"/>
-                <w:szCs w:val="24"/>
-              </w:rPr>
-            </w:pPr>
-            <w:r>
-              <w:rPr>
-                <w:rFonts w:ascii="Arial" w:hAnsi="Arial" w:cs="Arial"/>
-                <w:sz w:val="24"/>
-                <w:szCs w:val="24"/>
-              </w:rPr>
-              <w:t>4 ESO/Matemáticas/las funciones exponenciales y logarítmicas /Practica las gráficas de las funciones exponenciales.</w:t>
-            </w:r>
-          </w:p>
-        </w:tc>
-      </w:tr>
-      <w:tr>
-        <w:tc>
-          <w:tcPr>
-            <w:tcW w:w="2518" w:type="dxa"/>
-            <w:tcBorders>
-              <w:top w:val="single" w:sz="4" w:space="0" w:color="000000" w:themeColor="text1"/>
-              <w:left w:val="single" w:sz="4" w:space="0" w:color="000000" w:themeColor="text1"/>
-              <w:bottom w:val="single" w:sz="4" w:space="0" w:color="000000" w:themeColor="text1"/>
-              <w:right w:val="single" w:sz="4" w:space="0" w:color="000000" w:themeColor="text1"/>
-            </w:tcBorders>
-            <w:hideMark/>
-          </w:tcPr>
-          <w:p>
-            <w:pPr>
-              <w:rPr>
-                <w:rFonts w:ascii="Arial" w:hAnsi="Arial" w:cs="Arial"/>
-                <w:color w:val="000000"/>
-                <w:sz w:val="24"/>
-                <w:szCs w:val="24"/>
-              </w:rPr>
-            </w:pPr>
-            <w:r>
-              <w:rPr>
-                <w:rFonts w:ascii="Arial" w:hAnsi="Arial" w:cs="Arial"/>
-                <w:b/>
-                <w:color w:val="000000"/>
-                <w:sz w:val="24"/>
-                <w:szCs w:val="24"/>
-              </w:rPr>
-              <w:t>Cambio (descripción o capturas de pantallas)</w:t>
-            </w:r>
-          </w:p>
-        </w:tc>
-        <w:tc>
-          <w:tcPr>
-            <w:tcW w:w="6536" w:type="dxa"/>
-            <w:tcBorders>
-              <w:top w:val="single" w:sz="4" w:space="0" w:color="000000" w:themeColor="text1"/>
-              <w:left w:val="single" w:sz="4" w:space="0" w:color="000000" w:themeColor="text1"/>
-              <w:bottom w:val="single" w:sz="4" w:space="0" w:color="000000" w:themeColor="text1"/>
-              <w:right w:val="single" w:sz="4" w:space="0" w:color="000000" w:themeColor="text1"/>
-            </w:tcBorders>
-            <w:hideMark/>
-          </w:tcPr>
-          <w:p>
-            <w:pPr>
-              <w:rPr>
-                <w:rFonts w:ascii="Arial" w:hAnsi="Arial" w:cs="Arial"/>
-                <w:sz w:val="24"/>
-                <w:szCs w:val="24"/>
-              </w:rPr>
-            </w:pPr>
-            <w:r>
-              <w:rPr>
-                <w:rFonts w:ascii="Arial" w:hAnsi="Arial" w:cs="Arial"/>
-                <w:sz w:val="24"/>
-                <w:szCs w:val="24"/>
-              </w:rPr>
-              <w:t xml:space="preserve"> </w:t>
-            </w:r>
-          </w:p>
-        </w:tc>
-      </w:tr>
-      <w:tr>
-        <w:tc>
-          <w:tcPr>
-            <w:tcW w:w="2518" w:type="dxa"/>
-            <w:tcBorders>
-              <w:top w:val="single" w:sz="4" w:space="0" w:color="000000" w:themeColor="text1"/>
-              <w:left w:val="single" w:sz="4" w:space="0" w:color="000000" w:themeColor="text1"/>
-              <w:bottom w:val="single" w:sz="4" w:space="0" w:color="000000" w:themeColor="text1"/>
-              <w:right w:val="single" w:sz="4" w:space="0" w:color="000000" w:themeColor="text1"/>
-            </w:tcBorders>
-            <w:hideMark/>
-          </w:tcPr>
-          <w:p>
-            <w:pPr>
-              <w:rPr>
-                <w:rFonts w:ascii="Arial" w:hAnsi="Arial" w:cs="Arial"/>
-                <w:b/>
-                <w:sz w:val="24"/>
-                <w:szCs w:val="24"/>
-              </w:rPr>
-            </w:pPr>
-            <w:r>
-              <w:rPr>
-                <w:rFonts w:ascii="Arial" w:hAnsi="Arial" w:cs="Arial"/>
-                <w:b/>
-                <w:sz w:val="24"/>
-                <w:szCs w:val="24"/>
-              </w:rPr>
-              <w:t>Título</w:t>
-            </w:r>
-          </w:p>
-        </w:tc>
-        <w:tc>
-          <w:tcPr>
-            <w:tcW w:w="6536" w:type="dxa"/>
-            <w:tcBorders>
-              <w:top w:val="single" w:sz="4" w:space="0" w:color="000000" w:themeColor="text1"/>
-              <w:left w:val="single" w:sz="4" w:space="0" w:color="000000" w:themeColor="text1"/>
-              <w:bottom w:val="single" w:sz="4" w:space="0" w:color="000000" w:themeColor="text1"/>
-              <w:right w:val="single" w:sz="4" w:space="0" w:color="000000" w:themeColor="text1"/>
-            </w:tcBorders>
-            <w:hideMark/>
-          </w:tcPr>
-          <w:p>
-            <w:pPr>
-              <w:rPr>
-                <w:rFonts w:ascii="Arial" w:hAnsi="Arial" w:cs="Arial"/>
-                <w:sz w:val="24"/>
-                <w:szCs w:val="24"/>
-              </w:rPr>
-            </w:pPr>
-            <w:r>
-              <w:rPr>
-                <w:rFonts w:ascii="Arial" w:hAnsi="Arial" w:cs="Arial"/>
-                <w:sz w:val="24"/>
-                <w:szCs w:val="24"/>
-              </w:rPr>
-              <w:t>Identifica características de las gráficas de funciones exponenciales</w:t>
-            </w:r>
-          </w:p>
-        </w:tc>
-      </w:tr>
-      <w:tr>
-        <w:tc>
-          <w:tcPr>
-            <w:tcW w:w="2518" w:type="dxa"/>
-            <w:tcBorders>
-              <w:top w:val="single" w:sz="4" w:space="0" w:color="000000" w:themeColor="text1"/>
-              <w:left w:val="single" w:sz="4" w:space="0" w:color="000000" w:themeColor="text1"/>
-              <w:bottom w:val="single" w:sz="4" w:space="0" w:color="000000" w:themeColor="text1"/>
-              <w:right w:val="single" w:sz="4" w:space="0" w:color="000000" w:themeColor="text1"/>
-            </w:tcBorders>
-            <w:hideMark/>
-          </w:tcPr>
-          <w:p>
-            <w:pPr>
-              <w:rPr>
-                <w:rFonts w:ascii="Arial" w:hAnsi="Arial" w:cs="Arial"/>
-                <w:b/>
-                <w:sz w:val="24"/>
-                <w:szCs w:val="24"/>
-              </w:rPr>
-            </w:pPr>
-            <w:r>
-              <w:rPr>
-                <w:rFonts w:ascii="Arial" w:hAnsi="Arial" w:cs="Arial"/>
-                <w:b/>
-                <w:sz w:val="24"/>
-                <w:szCs w:val="24"/>
-              </w:rPr>
-              <w:t>Descripción</w:t>
-            </w:r>
-          </w:p>
-        </w:tc>
-        <w:tc>
-          <w:tcPr>
-            <w:tcW w:w="6536" w:type="dxa"/>
-            <w:tcBorders>
-              <w:top w:val="single" w:sz="4" w:space="0" w:color="000000" w:themeColor="text1"/>
-              <w:left w:val="single" w:sz="4" w:space="0" w:color="000000" w:themeColor="text1"/>
-              <w:bottom w:val="single" w:sz="4" w:space="0" w:color="000000" w:themeColor="text1"/>
-              <w:right w:val="single" w:sz="4" w:space="0" w:color="000000" w:themeColor="text1"/>
-            </w:tcBorders>
-            <w:hideMark/>
-          </w:tcPr>
-          <w:p>
-            <w:pPr>
-              <w:rPr>
-                <w:rFonts w:ascii="Arial" w:hAnsi="Arial" w:cs="Arial"/>
-                <w:sz w:val="24"/>
-                <w:szCs w:val="24"/>
-              </w:rPr>
-            </w:pPr>
-            <w:r>
-              <w:rPr>
-                <w:rFonts w:ascii="Arial" w:hAnsi="Arial" w:cs="Arial"/>
-                <w:sz w:val="24"/>
-                <w:szCs w:val="24"/>
-              </w:rPr>
-              <w:t>Actividad diseñada para conocer las características de la representación gráfica de una función exponencial</w:t>
-            </w:r>
-          </w:p>
-        </w:tc>
-      </w:tr>
-    </w:tbl>
-    <w:p>
-      <w:pPr>
-        <w:tabs>
-          <w:tab w:val="right" w:pos="8498"/>
-        </w:tabs>
-        <w:spacing w:after="0"/>
-        <w:rPr>
-          <w:rFonts w:ascii="Arial" w:hAnsi="Arial" w:cs="Arial"/>
-          <w:color w:val="000000" w:themeColor="text1"/>
-          <w:lang w:val="es-CO"/>
-        </w:rPr>
-      </w:pPr>
-    </w:p>
-    <w:p>
-      <w:pPr>
-        <w:spacing w:after="0"/>
-        <w:jc w:val="both"/>
-        <w:rPr>
-          <w:rFonts w:ascii="Arial" w:hAnsi="Arial" w:cs="Arial"/>
-          <w:color w:val="000000" w:themeColor="text1"/>
           <w:lang w:val="es-CO"/>
         </w:rPr>
       </w:pPr>
@@ -7675,6 +7284,7 @@
                 <w:sz w:val="24"/>
                 <w:szCs w:val="24"/>
               </w:rPr>
+              <w:lastRenderedPageBreak/>
               <w:t>Practica: recurso nuevo</w:t>
             </w:r>
           </w:p>
@@ -9740,6 +9350,7 @@
           <w:rFonts w:ascii="Arial" w:hAnsi="Arial" w:cs="Arial"/>
           <w:color w:val="000000" w:themeColor="text1"/>
         </w:rPr>
+        <w:lastRenderedPageBreak/>
         <w:t xml:space="preserve"> </w:t>
       </w:r>
     </w:p>
@@ -10027,6 +9638,308 @@
         </w:tc>
       </w:tr>
     </w:tbl>
+    <w:p>
+      <w:pPr>
+        <w:tabs>
+          <w:tab w:val="right" w:pos="8498"/>
+        </w:tabs>
+        <w:spacing w:after="0"/>
+        <w:jc w:val="both"/>
+        <w:rPr>
+          <w:rFonts w:ascii="Arial" w:hAnsi="Arial" w:cs="Arial"/>
+          <w:color w:val="000000" w:themeColor="text1"/>
+        </w:rPr>
+      </w:pPr>
+    </w:p>
+    <w:p>
+      <w:pPr>
+        <w:spacing w:after="0"/>
+        <w:jc w:val="both"/>
+        <w:rPr>
+          <w:rFonts w:ascii="Arial" w:hAnsi="Arial" w:cs="Arial"/>
+          <w:color w:val="000000" w:themeColor="text1"/>
+        </w:rPr>
+      </w:pPr>
+    </w:p>
+    <w:tbl>
+      <w:tblPr>
+        <w:tblStyle w:val="Tablaconcuadrcula"/>
+        <w:tblpPr w:leftFromText="141" w:rightFromText="141" w:vertAnchor="text" w:horzAnchor="margin" w:tblpY="34"/>
+        <w:tblW w:w="0" w:type="auto"/>
+        <w:tblLook w:val="04A0" w:firstRow="1" w:lastRow="0" w:firstColumn="1" w:lastColumn="0" w:noHBand="0" w:noVBand="1"/>
+      </w:tblPr>
+      <w:tblGrid>
+        <w:gridCol w:w="2518"/>
+        <w:gridCol w:w="6515"/>
+      </w:tblGrid>
+      <w:tr>
+        <w:tc>
+          <w:tcPr>
+            <w:tcW w:w="9033" w:type="dxa"/>
+            <w:gridSpan w:val="2"/>
+            <w:tcBorders>
+              <w:top w:val="single" w:sz="4" w:space="0" w:color="000000" w:themeColor="text1"/>
+              <w:left w:val="single" w:sz="4" w:space="0" w:color="000000" w:themeColor="text1"/>
+              <w:bottom w:val="single" w:sz="4" w:space="0" w:color="000000" w:themeColor="text1"/>
+              <w:right w:val="single" w:sz="4" w:space="0" w:color="000000" w:themeColor="text1"/>
+            </w:tcBorders>
+            <w:shd w:val="clear" w:color="auto" w:fill="000000" w:themeFill="text1"/>
+            <w:hideMark/>
+          </w:tcPr>
+          <w:p>
+            <w:pPr>
+              <w:jc w:val="center"/>
+              <w:rPr>
+                <w:rFonts w:ascii="Arial" w:hAnsi="Arial" w:cs="Arial"/>
+                <w:b/>
+                <w:color w:val="FFFFFF" w:themeColor="background1"/>
+                <w:sz w:val="24"/>
+                <w:szCs w:val="24"/>
+              </w:rPr>
+            </w:pPr>
+            <w:r>
+              <w:rPr>
+                <w:rFonts w:ascii="Arial" w:hAnsi="Arial" w:cs="Arial"/>
+                <w:b/>
+                <w:color w:val="FFFFFF" w:themeColor="background1"/>
+                <w:sz w:val="24"/>
+                <w:szCs w:val="24"/>
+              </w:rPr>
+              <w:t>Practica: recurso nuevo</w:t>
+            </w:r>
+          </w:p>
+        </w:tc>
+      </w:tr>
+      <w:tr>
+        <w:tc>
+          <w:tcPr>
+            <w:tcW w:w="2518" w:type="dxa"/>
+            <w:tcBorders>
+              <w:top w:val="single" w:sz="4" w:space="0" w:color="000000" w:themeColor="text1"/>
+              <w:left w:val="single" w:sz="4" w:space="0" w:color="000000" w:themeColor="text1"/>
+              <w:bottom w:val="single" w:sz="4" w:space="0" w:color="000000" w:themeColor="text1"/>
+              <w:right w:val="single" w:sz="4" w:space="0" w:color="000000" w:themeColor="text1"/>
+            </w:tcBorders>
+            <w:hideMark/>
+          </w:tcPr>
+          <w:p>
+            <w:pPr>
+              <w:rPr>
+                <w:rFonts w:ascii="Arial" w:hAnsi="Arial" w:cs="Arial"/>
+                <w:b/>
+                <w:color w:val="000000"/>
+                <w:sz w:val="24"/>
+                <w:szCs w:val="24"/>
+              </w:rPr>
+            </w:pPr>
+            <w:r>
+              <w:rPr>
+                <w:rFonts w:ascii="Arial" w:hAnsi="Arial" w:cs="Arial"/>
+                <w:b/>
+                <w:color w:val="000000"/>
+                <w:sz w:val="24"/>
+                <w:szCs w:val="24"/>
+              </w:rPr>
+              <w:t>Código</w:t>
+            </w:r>
+          </w:p>
+        </w:tc>
+        <w:tc>
+          <w:tcPr>
+            <w:tcW w:w="6515" w:type="dxa"/>
+            <w:tcBorders>
+              <w:top w:val="single" w:sz="4" w:space="0" w:color="000000" w:themeColor="text1"/>
+              <w:left w:val="single" w:sz="4" w:space="0" w:color="000000" w:themeColor="text1"/>
+              <w:bottom w:val="single" w:sz="4" w:space="0" w:color="000000" w:themeColor="text1"/>
+              <w:right w:val="single" w:sz="4" w:space="0" w:color="000000" w:themeColor="text1"/>
+            </w:tcBorders>
+            <w:hideMark/>
+          </w:tcPr>
+          <w:p>
+            <w:pPr>
+              <w:rPr>
+                <w:rFonts w:ascii="Arial" w:hAnsi="Arial" w:cs="Arial"/>
+                <w:b/>
+                <w:color w:val="000000"/>
+                <w:sz w:val="24"/>
+                <w:szCs w:val="24"/>
+              </w:rPr>
+            </w:pPr>
+            <w:r>
+              <w:rPr>
+                <w:rFonts w:ascii="Arial" w:hAnsi="Arial" w:cs="Arial"/>
+                <w:color w:val="000000"/>
+                <w:sz w:val="24"/>
+                <w:szCs w:val="24"/>
+              </w:rPr>
+              <w:t>MA_09_07_CO_REC160</w:t>
+            </w:r>
+          </w:p>
+        </w:tc>
+      </w:tr>
+      <w:tr>
+        <w:tc>
+          <w:tcPr>
+            <w:tcW w:w="2518" w:type="dxa"/>
+            <w:tcBorders>
+              <w:top w:val="single" w:sz="4" w:space="0" w:color="000000" w:themeColor="text1"/>
+              <w:left w:val="single" w:sz="4" w:space="0" w:color="000000" w:themeColor="text1"/>
+              <w:bottom w:val="single" w:sz="4" w:space="0" w:color="000000" w:themeColor="text1"/>
+              <w:right w:val="single" w:sz="4" w:space="0" w:color="000000" w:themeColor="text1"/>
+            </w:tcBorders>
+            <w:hideMark/>
+          </w:tcPr>
+          <w:p>
+            <w:pPr>
+              <w:rPr>
+                <w:rFonts w:ascii="Arial" w:hAnsi="Arial" w:cs="Arial"/>
+                <w:color w:val="000000"/>
+                <w:sz w:val="24"/>
+                <w:szCs w:val="24"/>
+              </w:rPr>
+            </w:pPr>
+            <w:r>
+              <w:rPr>
+                <w:rFonts w:ascii="Arial" w:hAnsi="Arial" w:cs="Arial"/>
+                <w:b/>
+                <w:color w:val="000000"/>
+                <w:sz w:val="24"/>
+                <w:szCs w:val="24"/>
+              </w:rPr>
+              <w:t>Título</w:t>
+            </w:r>
+          </w:p>
+        </w:tc>
+        <w:tc>
+          <w:tcPr>
+            <w:tcW w:w="6515" w:type="dxa"/>
+            <w:tcBorders>
+              <w:top w:val="single" w:sz="4" w:space="0" w:color="000000" w:themeColor="text1"/>
+              <w:left w:val="single" w:sz="4" w:space="0" w:color="000000" w:themeColor="text1"/>
+              <w:bottom w:val="single" w:sz="4" w:space="0" w:color="000000" w:themeColor="text1"/>
+              <w:right w:val="single" w:sz="4" w:space="0" w:color="000000" w:themeColor="text1"/>
+            </w:tcBorders>
+            <w:hideMark/>
+          </w:tcPr>
+          <w:p>
+            <w:pPr>
+              <w:rPr>
+                <w:rFonts w:ascii="Arial" w:hAnsi="Arial" w:cs="Arial"/>
+                <w:sz w:val="24"/>
+                <w:szCs w:val="24"/>
+                <w:lang w:val="es-ES_tradnl"/>
+              </w:rPr>
+            </w:pPr>
+            <w:r>
+              <w:rPr>
+                <w:rFonts w:ascii="Arial" w:hAnsi="Arial" w:cs="Arial"/>
+                <w:sz w:val="24"/>
+                <w:szCs w:val="24"/>
+                <w:lang w:val="es-ES_tradnl"/>
+              </w:rPr>
+              <w:t>Practica el cálculo del logaritmo</w:t>
+            </w:r>
+          </w:p>
+        </w:tc>
+      </w:tr>
+      <w:tr>
+        <w:tc>
+          <w:tcPr>
+            <w:tcW w:w="2518" w:type="dxa"/>
+            <w:tcBorders>
+              <w:top w:val="single" w:sz="4" w:space="0" w:color="000000" w:themeColor="text1"/>
+              <w:left w:val="single" w:sz="4" w:space="0" w:color="000000" w:themeColor="text1"/>
+              <w:bottom w:val="single" w:sz="4" w:space="0" w:color="000000" w:themeColor="text1"/>
+              <w:right w:val="single" w:sz="4" w:space="0" w:color="000000" w:themeColor="text1"/>
+            </w:tcBorders>
+            <w:hideMark/>
+          </w:tcPr>
+          <w:p>
+            <w:pPr>
+              <w:rPr>
+                <w:rFonts w:ascii="Arial" w:hAnsi="Arial" w:cs="Arial"/>
+                <w:color w:val="000000"/>
+                <w:sz w:val="24"/>
+                <w:szCs w:val="24"/>
+              </w:rPr>
+            </w:pPr>
+            <w:r>
+              <w:rPr>
+                <w:rFonts w:ascii="Arial" w:hAnsi="Arial" w:cs="Arial"/>
+                <w:b/>
+                <w:color w:val="000000"/>
+                <w:sz w:val="24"/>
+                <w:szCs w:val="24"/>
+              </w:rPr>
+              <w:t>Descripción</w:t>
+            </w:r>
+          </w:p>
+        </w:tc>
+        <w:tc>
+          <w:tcPr>
+            <w:tcW w:w="6515" w:type="dxa"/>
+            <w:tcBorders>
+              <w:top w:val="single" w:sz="4" w:space="0" w:color="000000" w:themeColor="text1"/>
+              <w:left w:val="single" w:sz="4" w:space="0" w:color="000000" w:themeColor="text1"/>
+              <w:bottom w:val="single" w:sz="4" w:space="0" w:color="000000" w:themeColor="text1"/>
+              <w:right w:val="single" w:sz="4" w:space="0" w:color="000000" w:themeColor="text1"/>
+            </w:tcBorders>
+            <w:hideMark/>
+          </w:tcPr>
+          <w:p>
+            <w:pPr>
+              <w:rPr>
+                <w:rFonts w:ascii="Arial" w:hAnsi="Arial" w:cs="Arial"/>
+                <w:sz w:val="24"/>
+                <w:szCs w:val="24"/>
+                <w:lang w:val="es-ES_tradnl"/>
+              </w:rPr>
+            </w:pPr>
+            <w:r>
+              <w:rPr>
+                <w:rFonts w:ascii="Arial" w:hAnsi="Arial" w:cs="Arial"/>
+                <w:sz w:val="24"/>
+                <w:szCs w:val="24"/>
+                <w:lang w:val="es-ES_tradnl"/>
+              </w:rPr>
+              <w:t xml:space="preserve">Actividad para </w:t>
+            </w:r>
+            <w:r>
+              <w:rPr>
+                <w:rFonts w:ascii="Arial" w:hAnsi="Arial" w:cs="Arial"/>
+                <w:sz w:val="24"/>
+                <w:szCs w:val="24"/>
+                <w:lang w:val="es-ES_tradnl"/>
+              </w:rPr>
+              <w:t>clasificar las funciones logarítmicas y las funciones exponenciales</w:t>
+            </w:r>
+          </w:p>
+        </w:tc>
+      </w:tr>
+    </w:tbl>
+    <w:p>
+      <w:pPr>
+        <w:spacing w:after="0"/>
+        <w:jc w:val="both"/>
+        <w:rPr>
+          <w:rFonts w:ascii="Arial" w:hAnsi="Arial" w:cs="Arial"/>
+          <w:color w:val="000000" w:themeColor="text1"/>
+        </w:rPr>
+      </w:pPr>
+    </w:p>
+    <w:p>
+      <w:pPr>
+        <w:tabs>
+          <w:tab w:val="right" w:pos="8498"/>
+        </w:tabs>
+        <w:spacing w:after="0"/>
+        <w:jc w:val="both"/>
+        <w:rPr>
+          <w:rFonts w:ascii="Arial" w:hAnsi="Arial" w:cs="Arial"/>
+          <w:color w:val="000000" w:themeColor="text1"/>
+        </w:rPr>
+      </w:pPr>
+    </w:p>
     <w:p>
       <w:pPr>
         <w:tabs>
@@ -12230,6 +12143,412 @@
     </w:p>
     <w:p>
       <w:pPr>
+        <w:pStyle w:val="Prrafodelista"/>
+        <w:tabs>
+          <w:tab w:val="right" w:pos="8498"/>
+        </w:tabs>
+        <w:spacing w:after="0"/>
+        <w:ind w:left="788"/>
+        <w:jc w:val="both"/>
+        <w:rPr>
+          <w:rFonts w:ascii="Arial" w:hAnsi="Arial" w:cs="Arial"/>
+          <w:color w:val="000000" w:themeColor="text1"/>
+        </w:rPr>
+      </w:pPr>
+    </w:p>
+    <w:tbl>
+      <w:tblPr>
+        <w:tblStyle w:val="Tablaconcuadrcula"/>
+        <w:tblW w:w="0" w:type="auto"/>
+        <w:tblLook w:val="04A0" w:firstRow="1" w:lastRow="0" w:firstColumn="1" w:lastColumn="0" w:noHBand="0" w:noVBand="1"/>
+      </w:tblPr>
+      <w:tblGrid>
+        <w:gridCol w:w="2235"/>
+        <w:gridCol w:w="6819"/>
+      </w:tblGrid>
+      <w:tr>
+        <w:tc>
+          <w:tcPr>
+            <w:tcW w:w="9054" w:type="dxa"/>
+            <w:gridSpan w:val="2"/>
+            <w:tcBorders>
+              <w:top w:val="single" w:sz="4" w:space="0" w:color="000000" w:themeColor="text1"/>
+              <w:left w:val="single" w:sz="4" w:space="0" w:color="000000" w:themeColor="text1"/>
+              <w:bottom w:val="single" w:sz="4" w:space="0" w:color="000000" w:themeColor="text1"/>
+              <w:right w:val="single" w:sz="4" w:space="0" w:color="000000" w:themeColor="text1"/>
+            </w:tcBorders>
+            <w:shd w:val="clear" w:color="auto" w:fill="000000" w:themeFill="text1"/>
+            <w:hideMark/>
+          </w:tcPr>
+          <w:p>
+            <w:pPr>
+              <w:jc w:val="center"/>
+              <w:rPr>
+                <w:rFonts w:ascii="Arial" w:hAnsi="Arial" w:cs="Arial"/>
+                <w:b/>
+                <w:color w:val="FFFFFF" w:themeColor="background1"/>
+                <w:sz w:val="24"/>
+                <w:szCs w:val="24"/>
+              </w:rPr>
+            </w:pPr>
+            <w:r>
+              <w:rPr>
+                <w:rFonts w:ascii="Arial" w:hAnsi="Arial" w:cs="Arial"/>
+                <w:b/>
+                <w:color w:val="FFFFFF" w:themeColor="background1"/>
+                <w:sz w:val="24"/>
+                <w:szCs w:val="24"/>
+              </w:rPr>
+              <w:t>Profundiza: recurso aprovechado</w:t>
+            </w:r>
+          </w:p>
+        </w:tc>
+      </w:tr>
+      <w:tr>
+        <w:tc>
+          <w:tcPr>
+            <w:tcW w:w="2235" w:type="dxa"/>
+            <w:tcBorders>
+              <w:top w:val="single" w:sz="4" w:space="0" w:color="000000" w:themeColor="text1"/>
+              <w:left w:val="single" w:sz="4" w:space="0" w:color="000000" w:themeColor="text1"/>
+              <w:bottom w:val="single" w:sz="4" w:space="0" w:color="000000" w:themeColor="text1"/>
+              <w:right w:val="single" w:sz="4" w:space="0" w:color="000000" w:themeColor="text1"/>
+            </w:tcBorders>
+            <w:hideMark/>
+          </w:tcPr>
+          <w:p>
+            <w:pPr>
+              <w:rPr>
+                <w:rFonts w:ascii="Arial" w:hAnsi="Arial" w:cs="Arial"/>
+                <w:b/>
+                <w:color w:val="000000" w:themeColor="text1"/>
+                <w:sz w:val="24"/>
+                <w:szCs w:val="24"/>
+              </w:rPr>
+            </w:pPr>
+            <w:r>
+              <w:rPr>
+                <w:rFonts w:ascii="Arial" w:hAnsi="Arial" w:cs="Arial"/>
+                <w:b/>
+                <w:color w:val="000000" w:themeColor="text1"/>
+                <w:sz w:val="24"/>
+                <w:szCs w:val="24"/>
+              </w:rPr>
+              <w:t>Código</w:t>
+            </w:r>
+          </w:p>
+        </w:tc>
+        <w:tc>
+          <w:tcPr>
+            <w:tcW w:w="6819" w:type="dxa"/>
+            <w:tcBorders>
+              <w:top w:val="single" w:sz="4" w:space="0" w:color="000000" w:themeColor="text1"/>
+              <w:left w:val="single" w:sz="4" w:space="0" w:color="000000" w:themeColor="text1"/>
+              <w:bottom w:val="single" w:sz="4" w:space="0" w:color="000000" w:themeColor="text1"/>
+              <w:right w:val="single" w:sz="4" w:space="0" w:color="000000" w:themeColor="text1"/>
+            </w:tcBorders>
+            <w:hideMark/>
+          </w:tcPr>
+          <w:p>
+            <w:pPr>
+              <w:rPr>
+                <w:rFonts w:ascii="Arial" w:hAnsi="Arial" w:cs="Arial"/>
+                <w:b/>
+                <w:color w:val="000000" w:themeColor="text1"/>
+                <w:sz w:val="24"/>
+                <w:szCs w:val="24"/>
+              </w:rPr>
+            </w:pPr>
+            <w:r>
+              <w:rPr>
+                <w:rFonts w:ascii="Arial" w:hAnsi="Arial" w:cs="Arial"/>
+                <w:color w:val="000000" w:themeColor="text1"/>
+                <w:sz w:val="24"/>
+                <w:szCs w:val="24"/>
+              </w:rPr>
+              <w:t>MA_09_07_CO_REC 140</w:t>
+            </w:r>
+          </w:p>
+        </w:tc>
+      </w:tr>
+      <w:tr>
+        <w:tc>
+          <w:tcPr>
+            <w:tcW w:w="2235" w:type="dxa"/>
+            <w:tcBorders>
+              <w:top w:val="single" w:sz="4" w:space="0" w:color="000000" w:themeColor="text1"/>
+              <w:left w:val="single" w:sz="4" w:space="0" w:color="000000" w:themeColor="text1"/>
+              <w:bottom w:val="single" w:sz="4" w:space="0" w:color="000000" w:themeColor="text1"/>
+              <w:right w:val="single" w:sz="4" w:space="0" w:color="000000" w:themeColor="text1"/>
+            </w:tcBorders>
+            <w:hideMark/>
+          </w:tcPr>
+          <w:p>
+            <w:pPr>
+              <w:rPr>
+                <w:rFonts w:ascii="Arial" w:hAnsi="Arial" w:cs="Arial"/>
+                <w:color w:val="000000" w:themeColor="text1"/>
+                <w:sz w:val="24"/>
+                <w:szCs w:val="24"/>
+              </w:rPr>
+            </w:pPr>
+            <w:r>
+              <w:rPr>
+                <w:rFonts w:ascii="Arial" w:hAnsi="Arial" w:cs="Arial"/>
+                <w:b/>
+                <w:color w:val="000000" w:themeColor="text1"/>
+                <w:sz w:val="24"/>
+                <w:szCs w:val="24"/>
+              </w:rPr>
+              <w:t>Ubicación en Aula Planeta</w:t>
+            </w:r>
+          </w:p>
+        </w:tc>
+        <w:tc>
+          <w:tcPr>
+            <w:tcW w:w="6819" w:type="dxa"/>
+            <w:tcBorders>
+              <w:top w:val="single" w:sz="4" w:space="0" w:color="000000" w:themeColor="text1"/>
+              <w:left w:val="single" w:sz="4" w:space="0" w:color="000000" w:themeColor="text1"/>
+              <w:bottom w:val="single" w:sz="4" w:space="0" w:color="000000" w:themeColor="text1"/>
+              <w:right w:val="single" w:sz="4" w:space="0" w:color="000000" w:themeColor="text1"/>
+            </w:tcBorders>
+            <w:hideMark/>
+          </w:tcPr>
+          <w:p>
+            <w:pPr>
+              <w:rPr>
+                <w:rFonts w:ascii="Arial" w:hAnsi="Arial" w:cs="Arial"/>
+                <w:sz w:val="24"/>
+                <w:szCs w:val="24"/>
+              </w:rPr>
+            </w:pPr>
+            <w:r>
+              <w:rPr>
+                <w:rFonts w:ascii="Arial" w:hAnsi="Arial" w:cs="Arial"/>
+                <w:sz w:val="24"/>
+                <w:szCs w:val="24"/>
+              </w:rPr>
+              <w:t>4 ESO/Matemáticas/las funciones exponenciales y logarítmicas /Las gráficas de las funciones logarítmicas</w:t>
+            </w:r>
+          </w:p>
+        </w:tc>
+      </w:tr>
+      <w:tr>
+        <w:tc>
+          <w:tcPr>
+            <w:tcW w:w="2235" w:type="dxa"/>
+            <w:tcBorders>
+              <w:top w:val="single" w:sz="4" w:space="0" w:color="000000" w:themeColor="text1"/>
+              <w:left w:val="single" w:sz="4" w:space="0" w:color="000000" w:themeColor="text1"/>
+              <w:bottom w:val="single" w:sz="4" w:space="0" w:color="000000" w:themeColor="text1"/>
+              <w:right w:val="single" w:sz="4" w:space="0" w:color="000000" w:themeColor="text1"/>
+            </w:tcBorders>
+            <w:hideMark/>
+          </w:tcPr>
+          <w:p>
+            <w:pPr>
+              <w:rPr>
+                <w:rFonts w:ascii="Arial" w:hAnsi="Arial" w:cs="Arial"/>
+                <w:color w:val="000000" w:themeColor="text1"/>
+                <w:sz w:val="24"/>
+                <w:szCs w:val="24"/>
+              </w:rPr>
+            </w:pPr>
+            <w:r>
+              <w:rPr>
+                <w:rFonts w:ascii="Arial" w:hAnsi="Arial" w:cs="Arial"/>
+                <w:b/>
+                <w:color w:val="000000" w:themeColor="text1"/>
+                <w:sz w:val="24"/>
+                <w:szCs w:val="24"/>
+              </w:rPr>
+              <w:t>Cambio (descripción o capturas de pantallas)</w:t>
+            </w:r>
+          </w:p>
+        </w:tc>
+        <w:tc>
+          <w:tcPr>
+            <w:tcW w:w="6819" w:type="dxa"/>
+            <w:tcBorders>
+              <w:top w:val="single" w:sz="4" w:space="0" w:color="000000" w:themeColor="text1"/>
+              <w:left w:val="single" w:sz="4" w:space="0" w:color="000000" w:themeColor="text1"/>
+              <w:bottom w:val="single" w:sz="4" w:space="0" w:color="000000" w:themeColor="text1"/>
+              <w:right w:val="single" w:sz="4" w:space="0" w:color="000000" w:themeColor="text1"/>
+            </w:tcBorders>
+          </w:tcPr>
+          <w:p>
+            <w:pPr>
+              <w:spacing w:line="300" w:lineRule="atLeast"/>
+              <w:rPr>
+                <w:rFonts w:ascii="Arial" w:hAnsi="Arial" w:cs="Arial"/>
+                <w:sz w:val="24"/>
+                <w:szCs w:val="24"/>
+              </w:rPr>
+            </w:pPr>
+          </w:p>
+          <w:p>
+            <w:pPr>
+              <w:rPr>
+                <w:rFonts w:ascii="Arial" w:hAnsi="Arial" w:cs="Arial"/>
+                <w:sz w:val="24"/>
+                <w:szCs w:val="24"/>
+              </w:rPr>
+            </w:pPr>
+          </w:p>
+          <w:p>
+            <w:pPr>
+              <w:jc w:val="center"/>
+              <w:rPr>
+                <w:rFonts w:ascii="Arial" w:hAnsi="Arial" w:cs="Arial"/>
+                <w:sz w:val="24"/>
+                <w:szCs w:val="24"/>
+              </w:rPr>
+            </w:pPr>
+          </w:p>
+        </w:tc>
+      </w:tr>
+      <w:tr>
+        <w:tc>
+          <w:tcPr>
+            <w:tcW w:w="2235" w:type="dxa"/>
+            <w:tcBorders>
+              <w:top w:val="single" w:sz="4" w:space="0" w:color="000000" w:themeColor="text1"/>
+              <w:left w:val="single" w:sz="4" w:space="0" w:color="000000" w:themeColor="text1"/>
+              <w:bottom w:val="single" w:sz="4" w:space="0" w:color="000000" w:themeColor="text1"/>
+              <w:right w:val="single" w:sz="4" w:space="0" w:color="000000" w:themeColor="text1"/>
+            </w:tcBorders>
+            <w:hideMark/>
+          </w:tcPr>
+          <w:p>
+            <w:pPr>
+              <w:rPr>
+                <w:rFonts w:ascii="Arial" w:hAnsi="Arial" w:cs="Arial"/>
+                <w:b/>
+                <w:color w:val="000000" w:themeColor="text1"/>
+                <w:sz w:val="24"/>
+                <w:szCs w:val="24"/>
+              </w:rPr>
+            </w:pPr>
+            <w:r>
+              <w:rPr>
+                <w:rFonts w:ascii="Arial" w:hAnsi="Arial" w:cs="Arial"/>
+                <w:b/>
+                <w:color w:val="000000" w:themeColor="text1"/>
+                <w:sz w:val="24"/>
+                <w:szCs w:val="24"/>
+              </w:rPr>
+              <w:t>Título</w:t>
+            </w:r>
+          </w:p>
+        </w:tc>
+        <w:tc>
+          <w:tcPr>
+            <w:tcW w:w="6819" w:type="dxa"/>
+            <w:tcBorders>
+              <w:top w:val="single" w:sz="4" w:space="0" w:color="000000" w:themeColor="text1"/>
+              <w:left w:val="single" w:sz="4" w:space="0" w:color="000000" w:themeColor="text1"/>
+              <w:bottom w:val="single" w:sz="4" w:space="0" w:color="000000" w:themeColor="text1"/>
+              <w:right w:val="single" w:sz="4" w:space="0" w:color="000000" w:themeColor="text1"/>
+            </w:tcBorders>
+            <w:hideMark/>
+          </w:tcPr>
+          <w:p>
+            <w:pPr>
+              <w:rPr>
+                <w:rFonts w:ascii="Arial" w:hAnsi="Arial" w:cs="Arial"/>
+                <w:sz w:val="24"/>
+                <w:szCs w:val="24"/>
+              </w:rPr>
+            </w:pPr>
+            <w:r>
+              <w:rPr>
+                <w:rFonts w:ascii="Arial" w:hAnsi="Arial" w:cs="Arial"/>
+                <w:sz w:val="24"/>
+                <w:szCs w:val="24"/>
+              </w:rPr>
+              <w:t>La función logarítmica</w:t>
+            </w:r>
+          </w:p>
+        </w:tc>
+      </w:tr>
+      <w:tr>
+        <w:tc>
+          <w:tcPr>
+            <w:tcW w:w="2235" w:type="dxa"/>
+            <w:tcBorders>
+              <w:top w:val="single" w:sz="4" w:space="0" w:color="000000" w:themeColor="text1"/>
+              <w:left w:val="single" w:sz="4" w:space="0" w:color="000000" w:themeColor="text1"/>
+              <w:bottom w:val="single" w:sz="4" w:space="0" w:color="000000" w:themeColor="text1"/>
+              <w:right w:val="single" w:sz="4" w:space="0" w:color="000000" w:themeColor="text1"/>
+            </w:tcBorders>
+            <w:hideMark/>
+          </w:tcPr>
+          <w:p>
+            <w:pPr>
+              <w:rPr>
+                <w:rFonts w:ascii="Arial" w:hAnsi="Arial" w:cs="Arial"/>
+                <w:b/>
+                <w:color w:val="000000" w:themeColor="text1"/>
+                <w:sz w:val="24"/>
+                <w:szCs w:val="24"/>
+              </w:rPr>
+            </w:pPr>
+            <w:r>
+              <w:rPr>
+                <w:rFonts w:ascii="Arial" w:hAnsi="Arial" w:cs="Arial"/>
+                <w:b/>
+                <w:color w:val="000000" w:themeColor="text1"/>
+                <w:sz w:val="24"/>
+                <w:szCs w:val="24"/>
+              </w:rPr>
+              <w:t>Descripción</w:t>
+            </w:r>
+          </w:p>
+        </w:tc>
+        <w:tc>
+          <w:tcPr>
+            <w:tcW w:w="6819" w:type="dxa"/>
+            <w:tcBorders>
+              <w:top w:val="single" w:sz="4" w:space="0" w:color="000000" w:themeColor="text1"/>
+              <w:left w:val="single" w:sz="4" w:space="0" w:color="000000" w:themeColor="text1"/>
+              <w:bottom w:val="single" w:sz="4" w:space="0" w:color="000000" w:themeColor="text1"/>
+              <w:right w:val="single" w:sz="4" w:space="0" w:color="000000" w:themeColor="text1"/>
+            </w:tcBorders>
+            <w:hideMark/>
+          </w:tcPr>
+          <w:p>
+            <w:pPr>
+              <w:rPr>
+                <w:rFonts w:ascii="Arial" w:hAnsi="Arial" w:cs="Arial"/>
+                <w:sz w:val="24"/>
+                <w:szCs w:val="24"/>
+              </w:rPr>
+            </w:pPr>
+            <w:r>
+              <w:rPr>
+                <w:rFonts w:ascii="Arial" w:hAnsi="Arial" w:cs="Arial"/>
+                <w:sz w:val="24"/>
+                <w:szCs w:val="24"/>
+              </w:rPr>
+              <w:t xml:space="preserve">Interactivo que </w:t>
+            </w:r>
+            <w:r>
+              <w:rPr>
+                <w:rFonts w:ascii="Arial" w:hAnsi="Arial" w:cs="Arial"/>
+                <w:sz w:val="24"/>
+                <w:szCs w:val="24"/>
+              </w:rPr>
+              <w:t>presenta la función logarítmica y sus características fundamentales</w:t>
+            </w:r>
+          </w:p>
+        </w:tc>
+      </w:tr>
+    </w:tbl>
+    <w:p>
+      <w:pPr>
+        <w:spacing w:after="0"/>
+        <w:jc w:val="both"/>
         <w:rPr>
           <w:rFonts w:ascii="Arial" w:hAnsi="Arial" w:cs="Arial"/>
           <w:color w:val="000000" w:themeColor="text1"/>
@@ -12347,7 +12666,7 @@
                 <w:sz w:val="24"/>
                 <w:szCs w:val="24"/>
               </w:rPr>
-              <w:t xml:space="preserve">MA_09_07_CO_REC20 </w:t>
+              <w:t>MA_09_07_CO_REC150</w:t>
             </w:r>
           </w:p>
         </w:tc>
@@ -12412,7 +12731,7 @@
                 <w:szCs w:val="24"/>
                 <w:lang w:val="es-ES_tradnl"/>
               </w:rPr>
-              <w:t>Practica el cálculo del logaritmo</w:t>
+              <w:t>Clasifica las funciones logarítmicas y exponenciales</w:t>
             </w:r>
           </w:p>
         </w:tc>
@@ -12465,7 +12784,6 @@
             <w:pPr>
               <w:rPr>
                 <w:rFonts w:ascii="Arial" w:hAnsi="Arial" w:cs="Arial"/>
-                <w:color w:val="FF0000"/>
                 <w:sz w:val="24"/>
                 <w:szCs w:val="24"/>
                 <w:lang w:val="es-ES_tradnl"/>
@@ -12478,7 +12796,7 @@
                 <w:szCs w:val="24"/>
                 <w:lang w:val="es-ES_tradnl"/>
               </w:rPr>
-              <w:t xml:space="preserve">Actividad </w:t>
+              <w:t xml:space="preserve">Actividad para </w:t>
             </w:r>
             <w:r>
               <w:rPr>
@@ -12487,722 +12805,14 @@
                 <w:szCs w:val="24"/>
                 <w:lang w:val="es-ES_tradnl"/>
               </w:rPr>
-              <w:t>para calcular logaritmos</w:t>
-            </w:r>
-          </w:p>
-        </w:tc>
-      </w:tr>
-      <w:tr>
-        <w:tc>
-          <w:tcPr>
-            <w:tcW w:w="2518" w:type="dxa"/>
-            <w:tcBorders>
-              <w:top w:val="single" w:sz="4" w:space="0" w:color="000000" w:themeColor="text1"/>
-              <w:left w:val="single" w:sz="4" w:space="0" w:color="000000" w:themeColor="text1"/>
-              <w:bottom w:val="single" w:sz="4" w:space="0" w:color="000000" w:themeColor="text1"/>
-              <w:right w:val="single" w:sz="4" w:space="0" w:color="000000" w:themeColor="text1"/>
-            </w:tcBorders>
-          </w:tcPr>
-          <w:p>
-            <w:pPr>
-              <w:rPr>
-                <w:rFonts w:ascii="Arial" w:hAnsi="Arial" w:cs="Arial"/>
-                <w:b/>
-                <w:color w:val="000000"/>
-              </w:rPr>
-            </w:pPr>
-          </w:p>
-        </w:tc>
-        <w:tc>
-          <w:tcPr>
-            <w:tcW w:w="6515" w:type="dxa"/>
-            <w:tcBorders>
-              <w:top w:val="single" w:sz="4" w:space="0" w:color="000000" w:themeColor="text1"/>
-              <w:left w:val="single" w:sz="4" w:space="0" w:color="000000" w:themeColor="text1"/>
-              <w:bottom w:val="single" w:sz="4" w:space="0" w:color="000000" w:themeColor="text1"/>
-              <w:right w:val="single" w:sz="4" w:space="0" w:color="000000" w:themeColor="text1"/>
-            </w:tcBorders>
-          </w:tcPr>
-          <w:p>
-            <w:pPr>
-              <w:rPr>
-                <w:rFonts w:ascii="Arial" w:hAnsi="Arial" w:cs="Arial"/>
-              </w:rPr>
-            </w:pPr>
+              <w:t>clasificar las funciones logarítmicas y las funciones exponenciales</w:t>
+            </w:r>
           </w:p>
         </w:tc>
       </w:tr>
     </w:tbl>
     <w:p>
       <w:pPr>
-        <w:tabs>
-          <w:tab w:val="right" w:pos="8498"/>
-        </w:tabs>
-        <w:spacing w:after="0"/>
-        <w:rPr>
-          <w:rFonts w:ascii="Arial" w:hAnsi="Arial" w:cs="Arial"/>
-          <w:color w:val="000000" w:themeColor="text1"/>
-          <w:lang w:val="es-CO"/>
-        </w:rPr>
-      </w:pPr>
-    </w:p>
-    <w:tbl>
-      <w:tblPr>
-        <w:tblStyle w:val="Tablaconcuadrcula"/>
-        <w:tblW w:w="0" w:type="auto"/>
-        <w:tblLook w:val="04A0" w:firstRow="1" w:lastRow="0" w:firstColumn="1" w:lastColumn="0" w:noHBand="0" w:noVBand="1"/>
-      </w:tblPr>
-      <w:tblGrid>
-        <w:gridCol w:w="2235"/>
-        <w:gridCol w:w="6819"/>
-      </w:tblGrid>
-      <w:tr>
-        <w:tc>
-          <w:tcPr>
-            <w:tcW w:w="9054" w:type="dxa"/>
-            <w:gridSpan w:val="2"/>
-            <w:tcBorders>
-              <w:top w:val="single" w:sz="4" w:space="0" w:color="000000" w:themeColor="text1"/>
-              <w:left w:val="single" w:sz="4" w:space="0" w:color="000000" w:themeColor="text1"/>
-              <w:bottom w:val="single" w:sz="4" w:space="0" w:color="000000" w:themeColor="text1"/>
-              <w:right w:val="single" w:sz="4" w:space="0" w:color="000000" w:themeColor="text1"/>
-            </w:tcBorders>
-            <w:shd w:val="clear" w:color="auto" w:fill="000000" w:themeFill="text1"/>
-            <w:hideMark/>
-          </w:tcPr>
-          <w:p>
-            <w:pPr>
-              <w:jc w:val="center"/>
-              <w:rPr>
-                <w:rFonts w:ascii="Arial" w:hAnsi="Arial" w:cs="Arial"/>
-                <w:b/>
-                <w:color w:val="FFFFFF" w:themeColor="background1"/>
-                <w:sz w:val="24"/>
-                <w:szCs w:val="24"/>
-              </w:rPr>
-            </w:pPr>
-            <w:r>
-              <w:rPr>
-                <w:rFonts w:ascii="Arial" w:hAnsi="Arial" w:cs="Arial"/>
-                <w:b/>
-                <w:color w:val="FFFFFF" w:themeColor="background1"/>
-                <w:sz w:val="24"/>
-                <w:szCs w:val="24"/>
-              </w:rPr>
-              <w:t>Profundiza: recurso aprovechado</w:t>
-            </w:r>
-          </w:p>
-        </w:tc>
-      </w:tr>
-      <w:tr>
-        <w:tc>
-          <w:tcPr>
-            <w:tcW w:w="2235" w:type="dxa"/>
-            <w:tcBorders>
-              <w:top w:val="single" w:sz="4" w:space="0" w:color="000000" w:themeColor="text1"/>
-              <w:left w:val="single" w:sz="4" w:space="0" w:color="000000" w:themeColor="text1"/>
-              <w:bottom w:val="single" w:sz="4" w:space="0" w:color="000000" w:themeColor="text1"/>
-              <w:right w:val="single" w:sz="4" w:space="0" w:color="000000" w:themeColor="text1"/>
-            </w:tcBorders>
-            <w:hideMark/>
-          </w:tcPr>
-          <w:p>
-            <w:pPr>
-              <w:rPr>
-                <w:rFonts w:ascii="Arial" w:hAnsi="Arial" w:cs="Arial"/>
-                <w:b/>
-                <w:color w:val="000000" w:themeColor="text1"/>
-                <w:sz w:val="24"/>
-                <w:szCs w:val="24"/>
-              </w:rPr>
-            </w:pPr>
-            <w:r>
-              <w:rPr>
-                <w:rFonts w:ascii="Arial" w:hAnsi="Arial" w:cs="Arial"/>
-                <w:b/>
-                <w:color w:val="000000" w:themeColor="text1"/>
-                <w:sz w:val="24"/>
-                <w:szCs w:val="24"/>
-              </w:rPr>
-              <w:t>Código</w:t>
-            </w:r>
-          </w:p>
-        </w:tc>
-        <w:tc>
-          <w:tcPr>
-            <w:tcW w:w="6819" w:type="dxa"/>
-            <w:tcBorders>
-              <w:top w:val="single" w:sz="4" w:space="0" w:color="000000" w:themeColor="text1"/>
-              <w:left w:val="single" w:sz="4" w:space="0" w:color="000000" w:themeColor="text1"/>
-              <w:bottom w:val="single" w:sz="4" w:space="0" w:color="000000" w:themeColor="text1"/>
-              <w:right w:val="single" w:sz="4" w:space="0" w:color="000000" w:themeColor="text1"/>
-            </w:tcBorders>
-            <w:hideMark/>
-          </w:tcPr>
-          <w:p>
-            <w:pPr>
-              <w:rPr>
-                <w:rFonts w:ascii="Arial" w:hAnsi="Arial" w:cs="Arial"/>
-                <w:b/>
-                <w:color w:val="000000" w:themeColor="text1"/>
-                <w:sz w:val="24"/>
-                <w:szCs w:val="24"/>
-              </w:rPr>
-            </w:pPr>
-            <w:r>
-              <w:rPr>
-                <w:rFonts w:ascii="Arial" w:hAnsi="Arial" w:cs="Arial"/>
-                <w:color w:val="000000" w:themeColor="text1"/>
-                <w:sz w:val="24"/>
-                <w:szCs w:val="24"/>
-              </w:rPr>
-              <w:t>MA_09_07_CO_REC 140</w:t>
-            </w:r>
-          </w:p>
-        </w:tc>
-      </w:tr>
-      <w:tr>
-        <w:tc>
-          <w:tcPr>
-            <w:tcW w:w="2235" w:type="dxa"/>
-            <w:tcBorders>
-              <w:top w:val="single" w:sz="4" w:space="0" w:color="000000" w:themeColor="text1"/>
-              <w:left w:val="single" w:sz="4" w:space="0" w:color="000000" w:themeColor="text1"/>
-              <w:bottom w:val="single" w:sz="4" w:space="0" w:color="000000" w:themeColor="text1"/>
-              <w:right w:val="single" w:sz="4" w:space="0" w:color="000000" w:themeColor="text1"/>
-            </w:tcBorders>
-            <w:hideMark/>
-          </w:tcPr>
-          <w:p>
-            <w:pPr>
-              <w:rPr>
-                <w:rFonts w:ascii="Arial" w:hAnsi="Arial" w:cs="Arial"/>
-                <w:color w:val="000000" w:themeColor="text1"/>
-                <w:sz w:val="24"/>
-                <w:szCs w:val="24"/>
-              </w:rPr>
-            </w:pPr>
-            <w:r>
-              <w:rPr>
-                <w:rFonts w:ascii="Arial" w:hAnsi="Arial" w:cs="Arial"/>
-                <w:b/>
-                <w:color w:val="000000" w:themeColor="text1"/>
-                <w:sz w:val="24"/>
-                <w:szCs w:val="24"/>
-              </w:rPr>
-              <w:t>Ubicación en Aula Planeta</w:t>
-            </w:r>
-          </w:p>
-        </w:tc>
-        <w:tc>
-          <w:tcPr>
-            <w:tcW w:w="6819" w:type="dxa"/>
-            <w:tcBorders>
-              <w:top w:val="single" w:sz="4" w:space="0" w:color="000000" w:themeColor="text1"/>
-              <w:left w:val="single" w:sz="4" w:space="0" w:color="000000" w:themeColor="text1"/>
-              <w:bottom w:val="single" w:sz="4" w:space="0" w:color="000000" w:themeColor="text1"/>
-              <w:right w:val="single" w:sz="4" w:space="0" w:color="000000" w:themeColor="text1"/>
-            </w:tcBorders>
-            <w:hideMark/>
-          </w:tcPr>
-          <w:p>
-            <w:pPr>
-              <w:rPr>
-                <w:rFonts w:ascii="Arial" w:hAnsi="Arial" w:cs="Arial"/>
-                <w:sz w:val="24"/>
-                <w:szCs w:val="24"/>
-              </w:rPr>
-            </w:pPr>
-            <w:r>
-              <w:rPr>
-                <w:rFonts w:ascii="Arial" w:hAnsi="Arial" w:cs="Arial"/>
-                <w:sz w:val="24"/>
-                <w:szCs w:val="24"/>
-              </w:rPr>
-              <w:t>4 ESO/Matemáticas/las funciones exponenciales y logarítmicas /Las gráficas de las funciones logarítmicas</w:t>
-            </w:r>
-          </w:p>
-        </w:tc>
-      </w:tr>
-      <w:tr>
-        <w:tc>
-          <w:tcPr>
-            <w:tcW w:w="2235" w:type="dxa"/>
-            <w:tcBorders>
-              <w:top w:val="single" w:sz="4" w:space="0" w:color="000000" w:themeColor="text1"/>
-              <w:left w:val="single" w:sz="4" w:space="0" w:color="000000" w:themeColor="text1"/>
-              <w:bottom w:val="single" w:sz="4" w:space="0" w:color="000000" w:themeColor="text1"/>
-              <w:right w:val="single" w:sz="4" w:space="0" w:color="000000" w:themeColor="text1"/>
-            </w:tcBorders>
-            <w:hideMark/>
-          </w:tcPr>
-          <w:p>
-            <w:pPr>
-              <w:rPr>
-                <w:rFonts w:ascii="Arial" w:hAnsi="Arial" w:cs="Arial"/>
-                <w:color w:val="000000" w:themeColor="text1"/>
-                <w:sz w:val="24"/>
-                <w:szCs w:val="24"/>
-              </w:rPr>
-            </w:pPr>
-            <w:r>
-              <w:rPr>
-                <w:rFonts w:ascii="Arial" w:hAnsi="Arial" w:cs="Arial"/>
-                <w:b/>
-                <w:color w:val="000000" w:themeColor="text1"/>
-                <w:sz w:val="24"/>
-                <w:szCs w:val="24"/>
-              </w:rPr>
-              <w:t>Cambio (descripción o capturas de pantallas)</w:t>
-            </w:r>
-          </w:p>
-        </w:tc>
-        <w:tc>
-          <w:tcPr>
-            <w:tcW w:w="6819" w:type="dxa"/>
-            <w:tcBorders>
-              <w:top w:val="single" w:sz="4" w:space="0" w:color="000000" w:themeColor="text1"/>
-              <w:left w:val="single" w:sz="4" w:space="0" w:color="000000" w:themeColor="text1"/>
-              <w:bottom w:val="single" w:sz="4" w:space="0" w:color="000000" w:themeColor="text1"/>
-              <w:right w:val="single" w:sz="4" w:space="0" w:color="000000" w:themeColor="text1"/>
-            </w:tcBorders>
-          </w:tcPr>
-          <w:p>
-            <w:pPr>
-              <w:spacing w:line="300" w:lineRule="atLeast"/>
-              <w:rPr>
-                <w:rFonts w:ascii="Arial" w:hAnsi="Arial" w:cs="Arial"/>
-                <w:sz w:val="24"/>
-                <w:szCs w:val="24"/>
-              </w:rPr>
-            </w:pPr>
-          </w:p>
-          <w:p>
-            <w:pPr>
-              <w:rPr>
-                <w:rFonts w:ascii="Arial" w:hAnsi="Arial" w:cs="Arial"/>
-                <w:sz w:val="24"/>
-                <w:szCs w:val="24"/>
-              </w:rPr>
-            </w:pPr>
-          </w:p>
-          <w:p>
-            <w:pPr>
-              <w:jc w:val="center"/>
-              <w:rPr>
-                <w:rFonts w:ascii="Arial" w:hAnsi="Arial" w:cs="Arial"/>
-                <w:sz w:val="24"/>
-                <w:szCs w:val="24"/>
-              </w:rPr>
-            </w:pPr>
-          </w:p>
-        </w:tc>
-      </w:tr>
-      <w:tr>
-        <w:tc>
-          <w:tcPr>
-            <w:tcW w:w="2235" w:type="dxa"/>
-            <w:tcBorders>
-              <w:top w:val="single" w:sz="4" w:space="0" w:color="000000" w:themeColor="text1"/>
-              <w:left w:val="single" w:sz="4" w:space="0" w:color="000000" w:themeColor="text1"/>
-              <w:bottom w:val="single" w:sz="4" w:space="0" w:color="000000" w:themeColor="text1"/>
-              <w:right w:val="single" w:sz="4" w:space="0" w:color="000000" w:themeColor="text1"/>
-            </w:tcBorders>
-            <w:hideMark/>
-          </w:tcPr>
-          <w:p>
-            <w:pPr>
-              <w:rPr>
-                <w:rFonts w:ascii="Arial" w:hAnsi="Arial" w:cs="Arial"/>
-                <w:b/>
-                <w:color w:val="000000" w:themeColor="text1"/>
-                <w:sz w:val="24"/>
-                <w:szCs w:val="24"/>
-              </w:rPr>
-            </w:pPr>
-            <w:r>
-              <w:rPr>
-                <w:rFonts w:ascii="Arial" w:hAnsi="Arial" w:cs="Arial"/>
-                <w:b/>
-                <w:color w:val="000000" w:themeColor="text1"/>
-                <w:sz w:val="24"/>
-                <w:szCs w:val="24"/>
-              </w:rPr>
-              <w:t>Título</w:t>
-            </w:r>
-          </w:p>
-        </w:tc>
-        <w:tc>
-          <w:tcPr>
-            <w:tcW w:w="6819" w:type="dxa"/>
-            <w:tcBorders>
-              <w:top w:val="single" w:sz="4" w:space="0" w:color="000000" w:themeColor="text1"/>
-              <w:left w:val="single" w:sz="4" w:space="0" w:color="000000" w:themeColor="text1"/>
-              <w:bottom w:val="single" w:sz="4" w:space="0" w:color="000000" w:themeColor="text1"/>
-              <w:right w:val="single" w:sz="4" w:space="0" w:color="000000" w:themeColor="text1"/>
-            </w:tcBorders>
-            <w:hideMark/>
-          </w:tcPr>
-          <w:p>
-            <w:pPr>
-              <w:rPr>
-                <w:rFonts w:ascii="Arial" w:hAnsi="Arial" w:cs="Arial"/>
-                <w:sz w:val="24"/>
-                <w:szCs w:val="24"/>
-              </w:rPr>
-            </w:pPr>
-            <w:r>
-              <w:rPr>
-                <w:rFonts w:ascii="Arial" w:hAnsi="Arial" w:cs="Arial"/>
-                <w:sz w:val="24"/>
-                <w:szCs w:val="24"/>
-              </w:rPr>
-              <w:t>La función logarítmica</w:t>
-            </w:r>
-          </w:p>
-        </w:tc>
-      </w:tr>
-      <w:tr>
-        <w:tc>
-          <w:tcPr>
-            <w:tcW w:w="2235" w:type="dxa"/>
-            <w:tcBorders>
-              <w:top w:val="single" w:sz="4" w:space="0" w:color="000000" w:themeColor="text1"/>
-              <w:left w:val="single" w:sz="4" w:space="0" w:color="000000" w:themeColor="text1"/>
-              <w:bottom w:val="single" w:sz="4" w:space="0" w:color="000000" w:themeColor="text1"/>
-              <w:right w:val="single" w:sz="4" w:space="0" w:color="000000" w:themeColor="text1"/>
-            </w:tcBorders>
-            <w:hideMark/>
-          </w:tcPr>
-          <w:p>
-            <w:pPr>
-              <w:rPr>
-                <w:rFonts w:ascii="Arial" w:hAnsi="Arial" w:cs="Arial"/>
-                <w:b/>
-                <w:color w:val="000000" w:themeColor="text1"/>
-                <w:sz w:val="24"/>
-                <w:szCs w:val="24"/>
-              </w:rPr>
-            </w:pPr>
-            <w:r>
-              <w:rPr>
-                <w:rFonts w:ascii="Arial" w:hAnsi="Arial" w:cs="Arial"/>
-                <w:b/>
-                <w:color w:val="000000" w:themeColor="text1"/>
-                <w:sz w:val="24"/>
-                <w:szCs w:val="24"/>
-              </w:rPr>
-              <w:t>Descripción</w:t>
-            </w:r>
-          </w:p>
-        </w:tc>
-        <w:tc>
-          <w:tcPr>
-            <w:tcW w:w="6819" w:type="dxa"/>
-            <w:tcBorders>
-              <w:top w:val="single" w:sz="4" w:space="0" w:color="000000" w:themeColor="text1"/>
-              <w:left w:val="single" w:sz="4" w:space="0" w:color="000000" w:themeColor="text1"/>
-              <w:bottom w:val="single" w:sz="4" w:space="0" w:color="000000" w:themeColor="text1"/>
-              <w:right w:val="single" w:sz="4" w:space="0" w:color="000000" w:themeColor="text1"/>
-            </w:tcBorders>
-            <w:hideMark/>
-          </w:tcPr>
-          <w:p>
-            <w:pPr>
-              <w:rPr>
-                <w:rFonts w:ascii="Arial" w:hAnsi="Arial" w:cs="Arial"/>
-                <w:sz w:val="24"/>
-                <w:szCs w:val="24"/>
-              </w:rPr>
-            </w:pPr>
-            <w:r>
-              <w:rPr>
-                <w:rFonts w:ascii="Arial" w:hAnsi="Arial" w:cs="Arial"/>
-                <w:sz w:val="24"/>
-                <w:szCs w:val="24"/>
-              </w:rPr>
-              <w:t xml:space="preserve">Interactivo que </w:t>
-            </w:r>
-            <w:r>
-              <w:rPr>
-                <w:rFonts w:ascii="Arial" w:hAnsi="Arial" w:cs="Arial"/>
-                <w:sz w:val="24"/>
-                <w:szCs w:val="24"/>
-              </w:rPr>
-              <w:t>presenta la función logarítmica y sus características fundamentales</w:t>
-            </w:r>
-          </w:p>
-        </w:tc>
-      </w:tr>
-    </w:tbl>
-    <w:p>
-      <w:pPr>
-        <w:spacing w:after="0"/>
-        <w:jc w:val="both"/>
-        <w:rPr>
-          <w:rFonts w:ascii="Arial" w:hAnsi="Arial" w:cs="Arial"/>
-          <w:color w:val="000000" w:themeColor="text1"/>
-        </w:rPr>
-      </w:pPr>
-    </w:p>
-    <w:tbl>
-      <w:tblPr>
-        <w:tblStyle w:val="Tablaconcuadrcula"/>
-        <w:tblpPr w:leftFromText="141" w:rightFromText="141" w:vertAnchor="text" w:horzAnchor="margin" w:tblpY="34"/>
-        <w:tblW w:w="0" w:type="auto"/>
-        <w:tblLook w:val="04A0" w:firstRow="1" w:lastRow="0" w:firstColumn="1" w:lastColumn="0" w:noHBand="0" w:noVBand="1"/>
-      </w:tblPr>
-      <w:tblGrid>
-        <w:gridCol w:w="2518"/>
-        <w:gridCol w:w="6515"/>
-      </w:tblGrid>
-      <w:tr>
-        <w:tc>
-          <w:tcPr>
-            <w:tcW w:w="9033" w:type="dxa"/>
-            <w:gridSpan w:val="2"/>
-            <w:tcBorders>
-              <w:top w:val="single" w:sz="4" w:space="0" w:color="000000" w:themeColor="text1"/>
-              <w:left w:val="single" w:sz="4" w:space="0" w:color="000000" w:themeColor="text1"/>
-              <w:bottom w:val="single" w:sz="4" w:space="0" w:color="000000" w:themeColor="text1"/>
-              <w:right w:val="single" w:sz="4" w:space="0" w:color="000000" w:themeColor="text1"/>
-            </w:tcBorders>
-            <w:shd w:val="clear" w:color="auto" w:fill="000000" w:themeFill="text1"/>
-            <w:hideMark/>
-          </w:tcPr>
-          <w:p>
-            <w:pPr>
-              <w:jc w:val="center"/>
-              <w:rPr>
-                <w:rFonts w:ascii="Arial" w:hAnsi="Arial" w:cs="Arial"/>
-                <w:b/>
-                <w:color w:val="FFFFFF" w:themeColor="background1"/>
-                <w:sz w:val="24"/>
-                <w:szCs w:val="24"/>
-              </w:rPr>
-            </w:pPr>
-            <w:r>
-              <w:rPr>
-                <w:rFonts w:ascii="Arial" w:hAnsi="Arial" w:cs="Arial"/>
-                <w:b/>
-                <w:color w:val="FFFFFF" w:themeColor="background1"/>
-                <w:sz w:val="24"/>
-                <w:szCs w:val="24"/>
-              </w:rPr>
-              <w:t>Practica: recurso nuevo</w:t>
-            </w:r>
-          </w:p>
-        </w:tc>
-      </w:tr>
-      <w:tr>
-        <w:tc>
-          <w:tcPr>
-            <w:tcW w:w="2518" w:type="dxa"/>
-            <w:tcBorders>
-              <w:top w:val="single" w:sz="4" w:space="0" w:color="000000" w:themeColor="text1"/>
-              <w:left w:val="single" w:sz="4" w:space="0" w:color="000000" w:themeColor="text1"/>
-              <w:bottom w:val="single" w:sz="4" w:space="0" w:color="000000" w:themeColor="text1"/>
-              <w:right w:val="single" w:sz="4" w:space="0" w:color="000000" w:themeColor="text1"/>
-            </w:tcBorders>
-            <w:hideMark/>
-          </w:tcPr>
-          <w:p>
-            <w:pPr>
-              <w:rPr>
-                <w:rFonts w:ascii="Arial" w:hAnsi="Arial" w:cs="Arial"/>
-                <w:b/>
-                <w:color w:val="000000"/>
-                <w:sz w:val="24"/>
-                <w:szCs w:val="24"/>
-              </w:rPr>
-            </w:pPr>
-            <w:r>
-              <w:rPr>
-                <w:rFonts w:ascii="Arial" w:hAnsi="Arial" w:cs="Arial"/>
-                <w:b/>
-                <w:color w:val="000000"/>
-                <w:sz w:val="24"/>
-                <w:szCs w:val="24"/>
-              </w:rPr>
-              <w:t>Código</w:t>
-            </w:r>
-          </w:p>
-        </w:tc>
-        <w:tc>
-          <w:tcPr>
-            <w:tcW w:w="6515" w:type="dxa"/>
-            <w:tcBorders>
-              <w:top w:val="single" w:sz="4" w:space="0" w:color="000000" w:themeColor="text1"/>
-              <w:left w:val="single" w:sz="4" w:space="0" w:color="000000" w:themeColor="text1"/>
-              <w:bottom w:val="single" w:sz="4" w:space="0" w:color="000000" w:themeColor="text1"/>
-              <w:right w:val="single" w:sz="4" w:space="0" w:color="000000" w:themeColor="text1"/>
-            </w:tcBorders>
-            <w:hideMark/>
-          </w:tcPr>
-          <w:p>
-            <w:pPr>
-              <w:rPr>
-                <w:rFonts w:ascii="Arial" w:hAnsi="Arial" w:cs="Arial"/>
-                <w:b/>
-                <w:color w:val="000000"/>
-                <w:sz w:val="24"/>
-                <w:szCs w:val="24"/>
-              </w:rPr>
-            </w:pPr>
-            <w:r>
-              <w:rPr>
-                <w:rFonts w:ascii="Arial" w:hAnsi="Arial" w:cs="Arial"/>
-                <w:color w:val="000000"/>
-                <w:sz w:val="24"/>
-                <w:szCs w:val="24"/>
-              </w:rPr>
-              <w:t>MA_09_07_CO_REC150</w:t>
-            </w:r>
-          </w:p>
-        </w:tc>
-      </w:tr>
-      <w:tr>
-        <w:tc>
-          <w:tcPr>
-            <w:tcW w:w="2518" w:type="dxa"/>
-            <w:tcBorders>
-              <w:top w:val="single" w:sz="4" w:space="0" w:color="000000" w:themeColor="text1"/>
-              <w:left w:val="single" w:sz="4" w:space="0" w:color="000000" w:themeColor="text1"/>
-              <w:bottom w:val="single" w:sz="4" w:space="0" w:color="000000" w:themeColor="text1"/>
-              <w:right w:val="single" w:sz="4" w:space="0" w:color="000000" w:themeColor="text1"/>
-            </w:tcBorders>
-            <w:hideMark/>
-          </w:tcPr>
-          <w:p>
-            <w:pPr>
-              <w:rPr>
-                <w:rFonts w:ascii="Arial" w:hAnsi="Arial" w:cs="Arial"/>
-                <w:color w:val="000000"/>
-                <w:sz w:val="24"/>
-                <w:szCs w:val="24"/>
-              </w:rPr>
-            </w:pPr>
-            <w:r>
-              <w:rPr>
-                <w:rFonts w:ascii="Arial" w:hAnsi="Arial" w:cs="Arial"/>
-                <w:b/>
-                <w:color w:val="000000"/>
-                <w:sz w:val="24"/>
-                <w:szCs w:val="24"/>
-              </w:rPr>
-              <w:t>Título</w:t>
-            </w:r>
-          </w:p>
-        </w:tc>
-        <w:tc>
-          <w:tcPr>
-            <w:tcW w:w="6515" w:type="dxa"/>
-            <w:tcBorders>
-              <w:top w:val="single" w:sz="4" w:space="0" w:color="000000" w:themeColor="text1"/>
-              <w:left w:val="single" w:sz="4" w:space="0" w:color="000000" w:themeColor="text1"/>
-              <w:bottom w:val="single" w:sz="4" w:space="0" w:color="000000" w:themeColor="text1"/>
-              <w:right w:val="single" w:sz="4" w:space="0" w:color="000000" w:themeColor="text1"/>
-            </w:tcBorders>
-            <w:hideMark/>
-          </w:tcPr>
-          <w:p>
-            <w:pPr>
-              <w:rPr>
-                <w:rFonts w:ascii="Arial" w:hAnsi="Arial" w:cs="Arial"/>
-                <w:sz w:val="24"/>
-                <w:szCs w:val="24"/>
-                <w:lang w:val="es-ES_tradnl"/>
-              </w:rPr>
-            </w:pPr>
-            <w:r>
-              <w:rPr>
-                <w:rFonts w:ascii="Arial" w:hAnsi="Arial" w:cs="Arial"/>
-                <w:sz w:val="24"/>
-                <w:szCs w:val="24"/>
-                <w:lang w:val="es-ES_tradnl"/>
-              </w:rPr>
-              <w:t>Clasifica las funciones logarítmicas y exponenciales</w:t>
-            </w:r>
-          </w:p>
-        </w:tc>
-      </w:tr>
-      <w:tr>
-        <w:tc>
-          <w:tcPr>
-            <w:tcW w:w="2518" w:type="dxa"/>
-            <w:tcBorders>
-              <w:top w:val="single" w:sz="4" w:space="0" w:color="000000" w:themeColor="text1"/>
-              <w:left w:val="single" w:sz="4" w:space="0" w:color="000000" w:themeColor="text1"/>
-              <w:bottom w:val="single" w:sz="4" w:space="0" w:color="000000" w:themeColor="text1"/>
-              <w:right w:val="single" w:sz="4" w:space="0" w:color="000000" w:themeColor="text1"/>
-            </w:tcBorders>
-            <w:hideMark/>
-          </w:tcPr>
-          <w:p>
-            <w:pPr>
-              <w:rPr>
-                <w:rFonts w:ascii="Arial" w:hAnsi="Arial" w:cs="Arial"/>
-                <w:color w:val="000000"/>
-                <w:sz w:val="24"/>
-                <w:szCs w:val="24"/>
-              </w:rPr>
-            </w:pPr>
-            <w:r>
-              <w:rPr>
-                <w:rFonts w:ascii="Arial" w:hAnsi="Arial" w:cs="Arial"/>
-                <w:b/>
-                <w:color w:val="000000"/>
-                <w:sz w:val="24"/>
-                <w:szCs w:val="24"/>
-              </w:rPr>
-              <w:t>Descripción</w:t>
-            </w:r>
-          </w:p>
-        </w:tc>
-        <w:tc>
-          <w:tcPr>
-            <w:tcW w:w="6515" w:type="dxa"/>
-            <w:tcBorders>
-              <w:top w:val="single" w:sz="4" w:space="0" w:color="000000" w:themeColor="text1"/>
-              <w:left w:val="single" w:sz="4" w:space="0" w:color="000000" w:themeColor="text1"/>
-              <w:bottom w:val="single" w:sz="4" w:space="0" w:color="000000" w:themeColor="text1"/>
-              <w:right w:val="single" w:sz="4" w:space="0" w:color="000000" w:themeColor="text1"/>
-            </w:tcBorders>
-            <w:hideMark/>
-          </w:tcPr>
-          <w:p>
-            <w:pPr>
-              <w:rPr>
-                <w:rFonts w:ascii="Arial" w:hAnsi="Arial" w:cs="Arial"/>
-                <w:sz w:val="24"/>
-                <w:szCs w:val="24"/>
-                <w:lang w:val="es-ES_tradnl"/>
-              </w:rPr>
-            </w:pPr>
-            <w:r>
-              <w:rPr>
-                <w:rFonts w:ascii="Arial" w:hAnsi="Arial" w:cs="Arial"/>
-                <w:sz w:val="24"/>
-                <w:szCs w:val="24"/>
-                <w:lang w:val="es-ES_tradnl"/>
-              </w:rPr>
-              <w:t xml:space="preserve">Actividad para </w:t>
-            </w:r>
-            <w:r>
-              <w:rPr>
-                <w:rFonts w:ascii="Arial" w:hAnsi="Arial" w:cs="Arial"/>
-                <w:sz w:val="24"/>
-                <w:szCs w:val="24"/>
-                <w:lang w:val="es-ES_tradnl"/>
-              </w:rPr>
-              <w:t>clasificar las funciones logarítmicas y las funciones exponenciales</w:t>
-            </w:r>
-          </w:p>
-        </w:tc>
-      </w:tr>
-    </w:tbl>
-    <w:p>
-      <w:pPr>
         <w:spacing w:after="0"/>
         <w:jc w:val="both"/>
         <w:rPr>
@@ -13693,7 +13303,6 @@
           <w:rFonts w:ascii="Arial" w:hAnsi="Arial" w:cs="Arial"/>
           <w:color w:val="000000" w:themeColor="text1"/>
         </w:rPr>
-        <w:lastRenderedPageBreak/>
         <w:t>Ejemplo:</w:t>
       </w:r>
     </w:p>
@@ -13910,6 +13519,7 @@
           <w:rFonts w:ascii="Arial" w:hAnsi="Arial" w:cs="Arial"/>
           <w:color w:val="000000" w:themeColor="text1"/>
         </w:rPr>
+        <w:lastRenderedPageBreak/>
         <w:t>Elaborar la tabla</w:t>
       </w:r>
     </w:p>
@@ -15953,17 +15563,7 @@
                 <w:sz w:val="24"/>
                 <w:szCs w:val="24"/>
               </w:rPr>
-              <w:t xml:space="preserve"> es el conjunto de los números reales </w:t>
-            </w:r>
-            <w:r>
-              <w:rPr>
-                <w:rFonts w:ascii="Arial" w:hAnsi="Arial" w:cs="Arial"/>
-                <w:color w:val="000000" w:themeColor="text1"/>
-                <w:sz w:val="24"/>
-                <w:szCs w:val="24"/>
-              </w:rPr>
-              <w:lastRenderedPageBreak/>
-              <w:t xml:space="preserve">positivos </w:t>
+              <w:t xml:space="preserve"> es el conjunto de los números reales positivos </w:t>
             </w:r>
             <w:r>
               <w:rPr>
@@ -16359,6 +15959,7 @@
                 <w:sz w:val="24"/>
                 <w:szCs w:val="24"/>
               </w:rPr>
+              <w:lastRenderedPageBreak/>
               <w:t>Si</w:t>
             </w:r>
             <w:r>
@@ -16769,21 +16370,6 @@
     </w:tbl>
     <w:p>
       <w:pPr>
-        <w:pStyle w:val="Prrafodelista"/>
-        <w:tabs>
-          <w:tab w:val="right" w:pos="8498"/>
-        </w:tabs>
-        <w:spacing w:after="0"/>
-        <w:ind w:left="360"/>
-        <w:jc w:val="both"/>
-        <w:rPr>
-          <w:rFonts w:ascii="Arial" w:hAnsi="Arial" w:cs="Arial"/>
-          <w:color w:val="000000" w:themeColor="text1"/>
-        </w:rPr>
-      </w:pPr>
-    </w:p>
-    <w:p>
-      <w:pPr>
         <w:spacing w:after="0"/>
         <w:jc w:val="both"/>
         <w:rPr>
@@ -17829,7 +17415,6 @@
           <w:rFonts w:ascii="Arial" w:hAnsi="Arial" w:cs="Arial"/>
           <w:color w:val="000000" w:themeColor="text1"/>
         </w:rPr>
-        <w:lastRenderedPageBreak/>
         <w:t>3 = 3</w:t>
       </w:r>
     </w:p>
@@ -17949,6 +17534,7 @@
           <w:b/>
           <w:color w:val="000000" w:themeColor="text1"/>
         </w:rPr>
+        <w:lastRenderedPageBreak/>
         <w:t>El logaritmo de una potencia</w:t>
       </w:r>
       <w:r>
@@ -19235,7 +18821,6 @@
                 <w:sz w:val="24"/>
                 <w:szCs w:val="24"/>
               </w:rPr>
-              <w:lastRenderedPageBreak/>
               <w:t>Ubicación en Aula Planeta</w:t>
             </w:r>
           </w:p>
@@ -19370,6 +18955,7 @@
                 <w:sz w:val="24"/>
                 <w:szCs w:val="24"/>
               </w:rPr>
+              <w:lastRenderedPageBreak/>
               <w:t>Título</w:t>
             </w:r>
           </w:p>
@@ -20474,7 +20060,6 @@
         <w:rPr>
           <w:rFonts w:ascii="Arial" w:hAnsi="Arial" w:cs="Arial"/>
         </w:rPr>
-        <w:lastRenderedPageBreak/>
         <w:t xml:space="preserve">Por lo tanto, </w:t>
       </w:r>
       <w:r>
@@ -20949,6 +20534,7 @@
         <w:rPr>
           <w:rFonts w:ascii="Arial" w:hAnsi="Arial" w:cs="Arial"/>
         </w:rPr>
+        <w:lastRenderedPageBreak/>
         <w:t>Se desarrollan las operaciones indicadas al lado izquierdo</w:t>
       </w:r>
       <w:r>
@@ -22698,7 +22284,6 @@
         <w:rPr>
           <w:rFonts w:ascii="Arial" w:hAnsi="Arial" w:cs="Arial"/>
         </w:rPr>
-        <w:lastRenderedPageBreak/>
         <w:t>Cu</w:t>
       </w:r>
       <w:r>
@@ -23143,6 +22728,7 @@
                 <w:szCs w:val="24"/>
                 <w:lang w:val="es-ES_tradnl" w:eastAsia="en-US"/>
               </w:rPr>
+              <w:lastRenderedPageBreak/>
               <w:t>ln</w:t>
             </w:r>
             <w:proofErr w:type="spellEnd"/>
@@ -25023,7 +24609,6 @@
         <w:rPr>
           <w:rFonts w:ascii="Arial" w:hAnsi="Arial" w:cs="Arial"/>
         </w:rPr>
-        <w:lastRenderedPageBreak/>
         <w:t xml:space="preserve">Se expresa en forma exponencial los logaritmos teniendo en cuenta </w:t>
       </w:r>
       <w:r>
@@ -25636,6 +25221,7 @@
         <w:rPr>
           <w:rFonts w:ascii="Arial" w:hAnsi="Arial" w:cs="Arial"/>
         </w:rPr>
+        <w:lastRenderedPageBreak/>
         <w:t>Cuando x = 10:</w:t>
       </w:r>
     </w:p>
@@ -27194,7 +26780,6 @@
         <w:rPr>
           <w:rFonts w:ascii="Arial" w:hAnsi="Arial" w:cs="Arial"/>
         </w:rPr>
-        <w:lastRenderedPageBreak/>
         <w:t>De esta manera, se obtiene</w:t>
       </w:r>
     </w:p>
@@ -27530,6 +27115,7 @@
         <w:rPr>
           <w:rFonts w:ascii="Arial" w:hAnsi="Arial" w:cs="Arial"/>
         </w:rPr>
+        <w:lastRenderedPageBreak/>
         <w:t xml:space="preserve">Se remplaza a x por 32 en la ecuación original para comprobar </w:t>
       </w:r>
       <w:r>
@@ -28620,7 +28206,6 @@
           <w:rFonts w:ascii="Arial" w:hAnsi="Arial" w:cs="Arial"/>
           <w:color w:val="000000" w:themeColor="text1"/>
         </w:rPr>
-        <w:lastRenderedPageBreak/>
         <w:t xml:space="preserve">El </w:t>
       </w:r>
       <w:r>
@@ -28673,18 +28258,6 @@
         </w:rPr>
         <w:t>os.</w:t>
       </w:r>
-    </w:p>
-    <w:p>
-      <w:pPr>
-        <w:tabs>
-          <w:tab w:val="right" w:pos="8498"/>
-        </w:tabs>
-        <w:jc w:val="both"/>
-        <w:rPr>
-          <w:rFonts w:ascii="Arial" w:hAnsi="Arial" w:cs="Arial"/>
-          <w:color w:val="000000" w:themeColor="text1"/>
-        </w:rPr>
-      </w:pPr>
     </w:p>
     <w:tbl>
       <w:tblPr>
@@ -28915,6 +28488,7 @@
                 <w:noProof/>
                 <w:lang w:val="es-CO" w:eastAsia="es-CO"/>
               </w:rPr>
+              <w:lastRenderedPageBreak/>
               <w:drawing>
                 <wp:inline distT="0" distB="0" distL="0" distR="0">
                   <wp:extent cx="2517580" cy="2145792"/>
@@ -29058,6 +28632,7 @@
                 <w:sz w:val="24"/>
                 <w:szCs w:val="24"/>
               </w:rPr>
+              <w:lastRenderedPageBreak/>
               <w:t>Pie de imagen</w:t>
             </w:r>
           </w:p>
@@ -29902,6 +29477,7 @@
           <w:rFonts w:ascii="Arial" w:hAnsi="Arial" w:cs="Arial"/>
           <w:color w:val="000000" w:themeColor="text1"/>
         </w:rPr>
+        <w:lastRenderedPageBreak/>
         <w:t xml:space="preserve">El </w:t>
       </w:r>
       <w:r>
@@ -31019,7 +30595,6 @@
           <w:i/>
           <w:color w:val="000000" w:themeColor="text1"/>
         </w:rPr>
-        <w:lastRenderedPageBreak/>
         <w:t>I</w:t>
       </w:r>
       <w:r>
@@ -31993,6 +31568,7 @@
           <w:rFonts w:ascii="Arial" w:hAnsi="Arial" w:cs="Arial"/>
           <w:color w:val="000000" w:themeColor="text1"/>
         </w:rPr>
+        <w:lastRenderedPageBreak/>
         <w:t xml:space="preserve">El </w:t>
       </w:r>
       <w:r>
@@ -33614,7 +33190,6 @@
           <w:color w:val="000000" w:themeColor="text1"/>
           <w:lang w:val="es-ES"/>
         </w:rPr>
-        <w:lastRenderedPageBreak/>
         <w:t xml:space="preserve">     </w:t>
       </w:r>
       <w:r>
@@ -36273,7 +35848,6 @@
           <w:rFonts w:ascii="Arial" w:hAnsi="Arial" w:cs="Arial"/>
           <w:color w:val="000000" w:themeColor="text1"/>
         </w:rPr>
-        <w:lastRenderedPageBreak/>
         <w:t xml:space="preserve">Existen varias modelos </w:t>
       </w:r>
       <w:r>
@@ -36542,6 +36116,7 @@
           <w:rFonts w:ascii="Arial" w:hAnsi="Arial" w:cs="Arial"/>
           <w:color w:val="000000" w:themeColor="text1"/>
         </w:rPr>
+        <w:lastRenderedPageBreak/>
         <w:t xml:space="preserve">Donde </w:t>
       </w:r>
       <w:proofErr w:type="gramStart"/>
@@ -37534,7 +37109,6 @@
           <w:i/>
           <w:color w:val="000000" w:themeColor="text1"/>
         </w:rPr>
-        <w:lastRenderedPageBreak/>
         <w:t xml:space="preserve">t </w:t>
       </w:r>
       <w:r>
@@ -38108,6 +37682,7 @@
           <w:rFonts w:ascii="Arial" w:hAnsi="Arial" w:cs="Arial"/>
           <w:color w:val="000000" w:themeColor="text1"/>
         </w:rPr>
+        <w:lastRenderedPageBreak/>
         <w:t xml:space="preserve">En el bosque de las amazonas se encuentran unos 3456 hongos de la clase chopo, esta clase de hongo tiene una tasa de crecimiento del 0,5 ¿en </w:t>
       </w:r>
       <w:r>
@@ -39132,7 +38707,6 @@
                 <w:sz w:val="24"/>
                 <w:szCs w:val="24"/>
               </w:rPr>
-              <w:lastRenderedPageBreak/>
               <w:t xml:space="preserve">Código </w:t>
             </w:r>
             <w:proofErr w:type="spellStart"/>
@@ -39342,6 +38916,7 @@
                 <w:sz w:val="24"/>
                 <w:szCs w:val="24"/>
               </w:rPr>
+              <w:lastRenderedPageBreak/>
               <w:t>Pie de imagen</w:t>
             </w:r>
           </w:p>
@@ -39878,7 +39453,6 @@
           <w:rFonts w:ascii="Arial" w:hAnsi="Arial" w:cs="Arial"/>
           <w:color w:val="000000" w:themeColor="text1"/>
         </w:rPr>
-        <w:lastRenderedPageBreak/>
         <w:t>E</w:t>
       </w:r>
       <w:r>
@@ -40872,7 +40446,6 @@
                 <w:sz w:val="24"/>
                 <w:szCs w:val="24"/>
               </w:rPr>
-              <w:lastRenderedPageBreak/>
               <w:t>Pie de imagen</w:t>
             </w:r>
           </w:p>
@@ -41294,6 +40867,7 @@
           <w:color w:val="000000" w:themeColor="text1"/>
           <w:lang w:val="es-CO"/>
         </w:rPr>
+        <w:lastRenderedPageBreak/>
         <w:t>t</w:t>
       </w:r>
       <w:proofErr w:type="gramEnd"/>
@@ -42397,7 +41971,6 @@
         <w:rPr>
           <w:rFonts w:ascii="Arial" w:hAnsi="Arial" w:cs="Arial"/>
         </w:rPr>
-        <w:lastRenderedPageBreak/>
         <w:t>&lt;&lt;MA_09_07_46</w:t>
       </w:r>
       <w:r>
@@ -42915,7 +42488,16 @@
                 <w:sz w:val="24"/>
                 <w:szCs w:val="24"/>
               </w:rPr>
-              <w:t>Aprende a aplicar las funciones exponenciales</w:t>
+              <w:t xml:space="preserve">Aprende a aplicar las funciones </w:t>
+            </w:r>
+            <w:r>
+              <w:rPr>
+                <w:rFonts w:ascii="Arial" w:hAnsi="Arial" w:cs="Arial"/>
+                <w:sz w:val="24"/>
+                <w:szCs w:val="24"/>
+              </w:rPr>
+              <w:lastRenderedPageBreak/>
+              <w:t>exponenciales</w:t>
             </w:r>
           </w:p>
           <w:p>
@@ -42958,6 +42540,7 @@
                 <w:sz w:val="24"/>
                 <w:szCs w:val="24"/>
               </w:rPr>
+              <w:lastRenderedPageBreak/>
               <w:t>Cambio (descripción o capturas de pantallas)</w:t>
             </w:r>
           </w:p>
@@ -43395,6 +42978,7 @@
               </w:rPr>
               <w:t>4 ESO/Matemáticas/las funciones exponenciales y logarítmicas /</w:t>
             </w:r>
+            <w:bookmarkStart w:id="0" w:name="_GoBack"/>
             <w:r>
               <w:rPr>
                 <w:rFonts w:ascii="Arial" w:hAnsi="Arial" w:cs="Arial"/>
@@ -43403,6 +42987,7 @@
               </w:rPr>
               <w:t>Refuerza tu aprendizaje: Aplicaciones de la función exponencial</w:t>
             </w:r>
+            <w:bookmarkEnd w:id="0"/>
           </w:p>
           <w:p>
             <w:pPr>
@@ -43712,7 +43297,6 @@
         <w:rPr>
           <w:rFonts w:ascii="Arial" w:hAnsi="Arial" w:cs="Arial"/>
         </w:rPr>
-        <w:lastRenderedPageBreak/>
         <w:t xml:space="preserve">Las </w:t>
       </w:r>
       <w:r>
@@ -43910,6 +43494,7 @@
           <w:rFonts w:ascii="Arial" w:hAnsi="Arial" w:cs="Arial"/>
           <w:color w:val="000000" w:themeColor="text1"/>
         </w:rPr>
+        <w:lastRenderedPageBreak/>
         <w:t>Los s</w:t>
       </w:r>
       <w:r>
@@ -45115,7 +44700,6 @@
                 <w:szCs w:val="24"/>
                 <w:lang w:val="es-CO" w:eastAsia="es-CO"/>
               </w:rPr>
-              <w:lastRenderedPageBreak/>
               <w:drawing>
                 <wp:inline distT="0" distB="0" distL="0" distR="0">
                   <wp:extent cx="2095500" cy="1677670"/>
@@ -45218,7 +44802,6 @@
                 <w:sz w:val="24"/>
                 <w:szCs w:val="24"/>
               </w:rPr>
-              <w:lastRenderedPageBreak/>
               <w:t>Pie de imagen</w:t>
             </w:r>
           </w:p>
@@ -45274,7 +44857,16 @@
                 <w:sz w:val="24"/>
                 <w:szCs w:val="24"/>
               </w:rPr>
-              <w:t>la máxima amplitud de honda  descrita con la letra  A</w:t>
+              <w:t xml:space="preserve">la </w:t>
+            </w:r>
+            <w:r>
+              <w:rPr>
+                <w:rFonts w:ascii="Arial" w:hAnsi="Arial" w:cs="Arial"/>
+                <w:sz w:val="24"/>
+                <w:szCs w:val="24"/>
+              </w:rPr>
+              <w:lastRenderedPageBreak/>
+              <w:t>máxima amplitud de honda  descrita con la letra  A</w:t>
             </w:r>
           </w:p>
         </w:tc>
@@ -46481,7 +46073,6 @@
                 <w:sz w:val="24"/>
                 <w:szCs w:val="24"/>
               </w:rPr>
-              <w:lastRenderedPageBreak/>
               <w:t>Imagen (fotografía, gráfica o ilustración)</w:t>
             </w:r>
           </w:p>
@@ -46603,6 +46194,7 @@
                 <w:sz w:val="24"/>
                 <w:szCs w:val="24"/>
               </w:rPr>
+              <w:lastRenderedPageBreak/>
               <w:t xml:space="preserve">Código </w:t>
             </w:r>
             <w:proofErr w:type="spellStart"/>
@@ -47336,7 +46928,6 @@
           <w:color w:val="000000" w:themeColor="text1"/>
           <w:lang w:val="es-ES"/>
         </w:rPr>
-        <w:lastRenderedPageBreak/>
         <w:t>El</w:t>
       </w:r>
       <w:r>
@@ -47475,6 +47066,7 @@
           <w:color w:val="000000" w:themeColor="text1"/>
           <w:lang w:val="es-ES"/>
         </w:rPr>
+        <w:lastRenderedPageBreak/>
         <w:t xml:space="preserve"> </w:t>
       </w:r>
     </w:p>
@@ -48701,16 +48293,7 @@
                 <w:sz w:val="24"/>
                 <w:szCs w:val="24"/>
               </w:rPr>
-              <w:t xml:space="preserve">Refuerza tu aprendizaje: Aplicaciones de la función </w:t>
-            </w:r>
-            <w:r>
-              <w:rPr>
-                <w:rFonts w:ascii="Arial" w:hAnsi="Arial" w:cs="Arial"/>
-                <w:sz w:val="24"/>
-                <w:szCs w:val="24"/>
-              </w:rPr>
-              <w:lastRenderedPageBreak/>
-              <w:t>logarítmica</w:t>
+              <w:t>Refuerza tu aprendizaje: Aplicaciones de la función logarítmica</w:t>
             </w:r>
           </w:p>
         </w:tc>
@@ -48743,7 +48326,6 @@
                 <w:sz w:val="24"/>
                 <w:szCs w:val="24"/>
               </w:rPr>
-              <w:lastRenderedPageBreak/>
               <w:t>Descripción</w:t>
             </w:r>
           </w:p>
@@ -48773,7 +48355,16 @@
                 <w:sz w:val="24"/>
                 <w:szCs w:val="24"/>
               </w:rPr>
-              <w:t>Actividad para aplicar la solución de una función logarítmica en contextos matemáticos y de la vida cotidiana.</w:t>
+              <w:t xml:space="preserve">Actividad para aplicar la solución de una función logarítmica en contextos matemáticos y de la vida </w:t>
+            </w:r>
+            <w:r>
+              <w:rPr>
+                <w:rFonts w:ascii="Arial" w:hAnsi="Arial" w:cs="Arial"/>
+                <w:sz w:val="24"/>
+                <w:szCs w:val="24"/>
+              </w:rPr>
+              <w:lastRenderedPageBreak/>
+              <w:t>cotidiana.</w:t>
             </w:r>
           </w:p>
         </w:tc>
@@ -49484,8 +49075,6 @@
                 <w:szCs w:val="24"/>
               </w:rPr>
             </w:pPr>
-            <w:bookmarkStart w:id="0" w:name="_GoBack"/>
-            <w:bookmarkEnd w:id="0"/>
           </w:p>
         </w:tc>
       </w:tr>
@@ -49862,16 +49451,7 @@
                 <w:sz w:val="24"/>
                 <w:szCs w:val="24"/>
               </w:rPr>
-              <w:t xml:space="preserve">Mapa conceptual sobre el tema La función logarítmica y la </w:t>
-            </w:r>
-            <w:r>
-              <w:rPr>
-                <w:rFonts w:ascii="Arial" w:hAnsi="Arial" w:cs="Arial"/>
-                <w:sz w:val="24"/>
-                <w:szCs w:val="24"/>
-              </w:rPr>
-              <w:lastRenderedPageBreak/>
-              <w:t>función exponencial</w:t>
+              <w:t>Mapa conceptual sobre el tema La función logarítmica y la función exponencial</w:t>
             </w:r>
           </w:p>
         </w:tc>
@@ -49926,6 +49506,7 @@
                 <w:sz w:val="24"/>
                 <w:szCs w:val="24"/>
               </w:rPr>
+              <w:lastRenderedPageBreak/>
               <w:t>Evaluación: recurso nuevo</w:t>
             </w:r>
           </w:p>
@@ -56309,7 +55890,7 @@
 </file>
 
 <file path=customXml/itemProps1.xml><?xml version="1.0" encoding="utf-8"?>
-<ds:datastoreItem xmlns:ds="http://schemas.openxmlformats.org/officeDocument/2006/customXml" ds:itemID="{93B843B5-CF91-4970-B242-39481E13AFAA}">
+<ds:datastoreItem xmlns:ds="http://schemas.openxmlformats.org/officeDocument/2006/customXml" ds:itemID="{E3EA2737-D0BD-49FD-9F91-8CE3BD0FC01C}">
   <ds:schemaRefs>
     <ds:schemaRef ds:uri="http://schemas.openxmlformats.org/officeDocument/2006/bibliography"/>
   </ds:schemaRefs>

</xml_diff>

<commit_message>
Cuaderno de estudio tema 7
</commit_message>
<xml_diff>
--- a/fuentes/contenidos/grado09/guion07/MA_09_07_CO.docx
+++ b/fuentes/contenidos/grado09/guion07/MA_09_07_CO.docx
@@ -27,7 +27,6 @@
                 <w:szCs w:val="24"/>
               </w:rPr>
             </w:pPr>
-            <w:proofErr w:type="spellStart"/>
             <w:r>
               <w:rPr>
                 <w:rFonts w:ascii="Arial" w:hAnsi="Arial" w:cs="Arial"/>
@@ -35,17 +34,7 @@
                 <w:sz w:val="24"/>
                 <w:szCs w:val="24"/>
               </w:rPr>
-              <w:t>Titulo</w:t>
-            </w:r>
-            <w:proofErr w:type="spellEnd"/>
-            <w:r>
-              <w:rPr>
-                <w:rFonts w:ascii="Arial" w:hAnsi="Arial" w:cs="Arial"/>
-                <w:b/>
-                <w:sz w:val="24"/>
-                <w:szCs w:val="24"/>
-              </w:rPr>
-              <w:t xml:space="preserve"> del guion </w:t>
+              <w:t xml:space="preserve">Titulo del guion </w:t>
             </w:r>
           </w:p>
         </w:tc>
@@ -526,27 +515,17 @@
           <w:i/>
           <w:color w:val="000000" w:themeColor="text1"/>
         </w:rPr>
-        <w:t xml:space="preserve">= </w:t>
-      </w:r>
-      <w:proofErr w:type="spellStart"/>
+        <w:t>= a</w:t>
+      </w:r>
       <w:r>
         <w:rPr>
           <w:rFonts w:ascii="Arial" w:eastAsiaTheme="minorEastAsia" w:hAnsi="Arial" w:cs="Arial"/>
           <w:i/>
           <w:color w:val="000000" w:themeColor="text1"/>
-        </w:rPr>
-        <w:t>a</w:t>
-      </w:r>
-      <w:r>
-        <w:rPr>
-          <w:rFonts w:ascii="Arial" w:eastAsiaTheme="minorEastAsia" w:hAnsi="Arial" w:cs="Arial"/>
-          <w:i/>
-          <w:color w:val="000000" w:themeColor="text1"/>
           <w:vertAlign w:val="superscript"/>
         </w:rPr>
         <w:t>x</w:t>
       </w:r>
-      <w:proofErr w:type="spellEnd"/>
       <w:r>
         <w:rPr>
           <w:rFonts w:ascii="Arial" w:hAnsi="Arial" w:cs="Arial"/>
@@ -980,47 +959,7 @@
                 <w:sz w:val="24"/>
                 <w:szCs w:val="24"/>
               </w:rPr>
-              <w:t xml:space="preserve">Código </w:t>
-            </w:r>
-            <w:proofErr w:type="spellStart"/>
-            <w:r>
-              <w:rPr>
-                <w:rFonts w:ascii="Arial" w:hAnsi="Arial" w:cs="Arial"/>
-                <w:b/>
-                <w:sz w:val="24"/>
-                <w:szCs w:val="24"/>
-              </w:rPr>
-              <w:t>Shutterstock</w:t>
-            </w:r>
-            <w:proofErr w:type="spellEnd"/>
-            <w:r>
-              <w:rPr>
-                <w:rFonts w:ascii="Arial" w:hAnsi="Arial" w:cs="Arial"/>
-                <w:b/>
-                <w:sz w:val="24"/>
-                <w:szCs w:val="24"/>
-              </w:rPr>
-              <w:t xml:space="preserve"> (o URL o la ruta en </w:t>
-            </w:r>
-            <w:proofErr w:type="spellStart"/>
-            <w:r>
-              <w:rPr>
-                <w:rFonts w:ascii="Arial" w:hAnsi="Arial" w:cs="Arial"/>
-                <w:b/>
-                <w:sz w:val="24"/>
-                <w:szCs w:val="24"/>
-              </w:rPr>
-              <w:t>AulaPlaneta</w:t>
-            </w:r>
-            <w:proofErr w:type="spellEnd"/>
-            <w:r>
-              <w:rPr>
-                <w:rFonts w:ascii="Arial" w:hAnsi="Arial" w:cs="Arial"/>
-                <w:b/>
-                <w:sz w:val="24"/>
-                <w:szCs w:val="24"/>
-              </w:rPr>
-              <w:t>)</w:t>
+              <w:t>Código Shutterstock (o URL o la ruta en AulaPlaneta)</w:t>
             </w:r>
           </w:p>
         </w:tc>
@@ -1518,7 +1457,6 @@
           <w:lang w:val="es-ES"/>
         </w:rPr>
       </w:pPr>
-      <w:proofErr w:type="gramStart"/>
       <w:r>
         <w:rPr>
           <w:rFonts w:ascii="Arial" w:hAnsi="Arial" w:cs="Arial"/>
@@ -1536,7 +1474,6 @@
         </w:rPr>
         <w:t>(</w:t>
       </w:r>
-      <w:proofErr w:type="gramEnd"/>
       <w:r>
         <w:rPr>
           <w:rFonts w:ascii="Arial" w:hAnsi="Arial" w:cs="Arial"/>
@@ -1662,20 +1599,8 @@
           <w:vertAlign w:val="superscript"/>
           <w:lang w:val="es-ES"/>
         </w:rPr>
-        <w:t>-</w:t>
-      </w:r>
-      <w:proofErr w:type="spellStart"/>
-      <w:r>
-        <w:rPr>
-          <w:rFonts w:ascii="Arial" w:hAnsi="Arial" w:cs="Arial"/>
-          <w:i/>
-          <w:color w:val="000000" w:themeColor="text1"/>
-          <w:vertAlign w:val="superscript"/>
-          <w:lang w:val="es-ES"/>
-        </w:rPr>
-        <w:t>rt</w:t>
-      </w:r>
-      <w:proofErr w:type="spellEnd"/>
+        <w:t>-rt</w:t>
+      </w:r>
     </w:p>
     <w:p>
       <w:pPr>
@@ -1714,7 +1639,6 @@
         </w:rPr>
         <w:t xml:space="preserve">Donde </w:t>
       </w:r>
-      <w:proofErr w:type="gramStart"/>
       <w:r>
         <w:rPr>
           <w:rFonts w:ascii="Arial" w:hAnsi="Arial" w:cs="Arial"/>
@@ -1722,17 +1646,7 @@
           <w:color w:val="000000" w:themeColor="text1"/>
           <w:lang w:val="es-ES"/>
         </w:rPr>
-        <w:t>T(</w:t>
-      </w:r>
-      <w:proofErr w:type="gramEnd"/>
-      <w:r>
-        <w:rPr>
-          <w:rFonts w:ascii="Arial" w:hAnsi="Arial" w:cs="Arial"/>
-          <w:i/>
-          <w:color w:val="000000" w:themeColor="text1"/>
-          <w:lang w:val="es-ES"/>
-        </w:rPr>
-        <w:t xml:space="preserve">t) </w:t>
+        <w:t xml:space="preserve">T(t) </w:t>
       </w:r>
       <w:r>
         <w:rPr>
@@ -1998,7 +1912,6 @@
           <w:lang w:val="es-ES"/>
         </w:rPr>
       </w:pPr>
-      <w:proofErr w:type="gramStart"/>
       <w:r>
         <w:rPr>
           <w:rFonts w:ascii="Arial" w:hAnsi="Arial" w:cs="Arial"/>
@@ -2006,17 +1919,7 @@
           <w:color w:val="000000" w:themeColor="text1"/>
           <w:lang w:val="es-ES"/>
         </w:rPr>
-        <w:t>C(</w:t>
-      </w:r>
-      <w:proofErr w:type="gramEnd"/>
-      <w:r>
-        <w:rPr>
-          <w:rFonts w:ascii="Arial" w:hAnsi="Arial" w:cs="Arial"/>
-          <w:i/>
-          <w:color w:val="000000" w:themeColor="text1"/>
-          <w:lang w:val="es-ES"/>
-        </w:rPr>
-        <w:t>t) = C</w:t>
+        <w:t>C(t) = C</w:t>
       </w:r>
       <w:r>
         <w:rPr>
@@ -2054,20 +1957,8 @@
           <w:vertAlign w:val="superscript"/>
           <w:lang w:val="es-ES"/>
         </w:rPr>
-        <w:t>-</w:t>
-      </w:r>
-      <w:proofErr w:type="spellStart"/>
-      <w:r>
-        <w:rPr>
-          <w:rFonts w:ascii="Arial" w:hAnsi="Arial" w:cs="Arial"/>
-          <w:i/>
-          <w:color w:val="000000" w:themeColor="text1"/>
-          <w:vertAlign w:val="superscript"/>
-          <w:lang w:val="es-ES"/>
-        </w:rPr>
-        <w:t>kt</w:t>
-      </w:r>
-      <w:proofErr w:type="spellEnd"/>
+        <w:t>-kt</w:t>
+      </w:r>
     </w:p>
     <w:p>
       <w:pPr>
@@ -2105,7 +1996,6 @@
         </w:rPr>
         <w:t xml:space="preserve">Donde </w:t>
       </w:r>
-      <w:proofErr w:type="gramStart"/>
       <w:r>
         <w:rPr>
           <w:rFonts w:ascii="Arial" w:hAnsi="Arial" w:cs="Arial"/>
@@ -2113,17 +2003,7 @@
           <w:color w:val="000000" w:themeColor="text1"/>
           <w:lang w:val="es-ES"/>
         </w:rPr>
-        <w:t>C(</w:t>
-      </w:r>
-      <w:proofErr w:type="gramEnd"/>
-      <w:r>
-        <w:rPr>
-          <w:rFonts w:ascii="Arial" w:hAnsi="Arial" w:cs="Arial"/>
-          <w:i/>
-          <w:color w:val="000000" w:themeColor="text1"/>
-          <w:lang w:val="es-ES"/>
-        </w:rPr>
-        <w:t xml:space="preserve">t) </w:t>
+        <w:t xml:space="preserve">C(t) </w:t>
       </w:r>
       <w:r>
         <w:rPr>
@@ -2344,17 +2224,7 @@
           <w:color w:val="000000" w:themeColor="text1"/>
           <w:lang w:val="es-ES"/>
         </w:rPr>
-        <w:t xml:space="preserve"> = </w:t>
-      </w:r>
-      <w:proofErr w:type="gramStart"/>
-      <w:r>
-        <w:rPr>
-          <w:rFonts w:ascii="Arial" w:hAnsi="Arial" w:cs="Arial"/>
-          <w:i/>
-          <w:color w:val="000000" w:themeColor="text1"/>
-          <w:lang w:val="es-ES"/>
-        </w:rPr>
-        <w:t>C</w:t>
+        <w:t xml:space="preserve"> = C</w:t>
       </w:r>
       <w:r>
         <w:rPr>
@@ -2374,7 +2244,6 @@
         </w:rPr>
         <w:t>(</w:t>
       </w:r>
-      <w:proofErr w:type="gramEnd"/>
       <w:r>
         <w:rPr>
           <w:rFonts w:ascii="Arial" w:hAnsi="Arial" w:cs="Arial"/>
@@ -2786,7 +2655,6 @@
               </w:rPr>
               <w:t xml:space="preserve"> </w:t>
             </w:r>
-            <w:proofErr w:type="gramStart"/>
             <w:r>
               <w:rPr>
                 <w:rFonts w:ascii="Arial" w:hAnsi="Arial" w:cs="Arial"/>
@@ -2796,7 +2664,6 @@
               </w:rPr>
               <w:t>f</w:t>
             </w:r>
-            <w:proofErr w:type="gramEnd"/>
             <w:r>
               <w:rPr>
                 <w:rFonts w:ascii="Arial" w:hAnsi="Arial" w:cs="Arial"/>
@@ -2888,29 +2755,18 @@
                 <w:sz w:val="24"/>
                 <w:szCs w:val="24"/>
               </w:rPr>
-              <w:t xml:space="preserve">= </w:t>
-            </w:r>
-            <w:proofErr w:type="spellStart"/>
+              <w:t>= a</w:t>
+            </w:r>
             <w:r>
               <w:rPr>
                 <w:rFonts w:ascii="Arial" w:eastAsiaTheme="minorEastAsia" w:hAnsi="Arial" w:cs="Arial"/>
                 <w:i/>
                 <w:sz w:val="24"/>
                 <w:szCs w:val="24"/>
-              </w:rPr>
-              <w:t>a</w:t>
-            </w:r>
-            <w:r>
-              <w:rPr>
-                <w:rFonts w:ascii="Arial" w:eastAsiaTheme="minorEastAsia" w:hAnsi="Arial" w:cs="Arial"/>
-                <w:i/>
-                <w:sz w:val="24"/>
-                <w:szCs w:val="24"/>
                 <w:vertAlign w:val="superscript"/>
               </w:rPr>
               <w:t>x</w:t>
             </w:r>
-            <w:proofErr w:type="spellEnd"/>
             <w:r>
               <w:rPr>
                 <w:rFonts w:ascii="Arial" w:eastAsiaTheme="minorEastAsia" w:hAnsi="Arial" w:cs="Arial"/>
@@ -3105,7 +2961,6 @@
           <w:color w:val="000000" w:themeColor="text1"/>
         </w:rPr>
       </w:pPr>
-      <w:proofErr w:type="gramStart"/>
       <w:r>
         <w:rPr>
           <w:rFonts w:ascii="Arial" w:eastAsiaTheme="minorEastAsia" w:hAnsi="Arial" w:cs="Arial"/>
@@ -3121,7 +2976,6 @@
         </w:rPr>
         <w:t>(</w:t>
       </w:r>
-      <w:proofErr w:type="gramEnd"/>
       <w:r>
         <w:rPr>
           <w:rFonts w:ascii="Arial" w:eastAsiaTheme="minorEastAsia" w:hAnsi="Arial" w:cs="Arial"/>
@@ -3175,7 +3029,6 @@
           <w:color w:val="000000" w:themeColor="text1"/>
         </w:rPr>
       </w:pPr>
-      <w:proofErr w:type="gramStart"/>
       <w:r>
         <w:rPr>
           <w:rFonts w:ascii="Arial" w:eastAsiaTheme="minorEastAsia" w:hAnsi="Arial" w:cs="Arial"/>
@@ -3191,7 +3044,6 @@
         </w:rPr>
         <w:t>(</w:t>
       </w:r>
-      <w:proofErr w:type="gramEnd"/>
       <w:r>
         <w:rPr>
           <w:rFonts w:ascii="Arial" w:eastAsiaTheme="minorEastAsia" w:hAnsi="Arial" w:cs="Arial"/>
@@ -5326,47 +5178,7 @@
                 <w:sz w:val="24"/>
                 <w:szCs w:val="24"/>
               </w:rPr>
-              <w:t xml:space="preserve">Código </w:t>
-            </w:r>
-            <w:proofErr w:type="spellStart"/>
-            <w:r>
-              <w:rPr>
-                <w:rFonts w:ascii="Arial" w:hAnsi="Arial" w:cs="Arial"/>
-                <w:b/>
-                <w:sz w:val="24"/>
-                <w:szCs w:val="24"/>
-              </w:rPr>
-              <w:t>Shutterstock</w:t>
-            </w:r>
-            <w:proofErr w:type="spellEnd"/>
-            <w:r>
-              <w:rPr>
-                <w:rFonts w:ascii="Arial" w:hAnsi="Arial" w:cs="Arial"/>
-                <w:b/>
-                <w:sz w:val="24"/>
-                <w:szCs w:val="24"/>
-              </w:rPr>
-              <w:t xml:space="preserve"> (o URL o la ruta en </w:t>
-            </w:r>
-            <w:proofErr w:type="spellStart"/>
-            <w:r>
-              <w:rPr>
-                <w:rFonts w:ascii="Arial" w:hAnsi="Arial" w:cs="Arial"/>
-                <w:b/>
-                <w:sz w:val="24"/>
-                <w:szCs w:val="24"/>
-              </w:rPr>
-              <w:t>AulaPlaneta</w:t>
-            </w:r>
-            <w:proofErr w:type="spellEnd"/>
-            <w:r>
-              <w:rPr>
-                <w:rFonts w:ascii="Arial" w:hAnsi="Arial" w:cs="Arial"/>
-                <w:b/>
-                <w:sz w:val="24"/>
-                <w:szCs w:val="24"/>
-              </w:rPr>
-              <w:t>)</w:t>
+              <w:t>Código Shutterstock (o URL o la ruta en AulaPlaneta)</w:t>
             </w:r>
           </w:p>
         </w:tc>
@@ -5807,27 +5619,17 @@
           <w:i/>
           <w:color w:val="000000" w:themeColor="text1"/>
         </w:rPr>
-        <w:t xml:space="preserve"> </w:t>
-      </w:r>
-      <w:proofErr w:type="spellStart"/>
+        <w:t xml:space="preserve"> a</w:t>
+      </w:r>
       <w:r>
         <w:rPr>
           <w:rFonts w:ascii="Arial" w:eastAsiaTheme="minorEastAsia" w:hAnsi="Arial" w:cs="Arial"/>
           <w:i/>
           <w:color w:val="000000" w:themeColor="text1"/>
-        </w:rPr>
-        <w:t>a</w:t>
-      </w:r>
-      <w:r>
-        <w:rPr>
-          <w:rFonts w:ascii="Arial" w:eastAsiaTheme="minorEastAsia" w:hAnsi="Arial" w:cs="Arial"/>
-          <w:i/>
-          <w:color w:val="000000" w:themeColor="text1"/>
           <w:vertAlign w:val="superscript"/>
         </w:rPr>
         <w:t>x</w:t>
       </w:r>
-      <w:proofErr w:type="spellEnd"/>
       <w:r>
         <w:rPr>
           <w:rFonts w:ascii="Arial" w:hAnsi="Arial" w:cs="Arial"/>
@@ -8185,16 +7987,7 @@
           <w:i/>
           <w:color w:val="000000" w:themeColor="text1"/>
         </w:rPr>
-        <w:t xml:space="preserve">y = </w:t>
-      </w:r>
-      <w:proofErr w:type="spellStart"/>
-      <w:r>
-        <w:rPr>
-          <w:rFonts w:ascii="Arial" w:hAnsi="Arial" w:cs="Arial"/>
-          <w:i/>
-          <w:color w:val="000000" w:themeColor="text1"/>
-        </w:rPr>
-        <w:t>a</w:t>
+        <w:t>y = a</w:t>
       </w:r>
       <w:r>
         <w:rPr>
@@ -8205,7 +7998,6 @@
         </w:rPr>
         <w:t>x</w:t>
       </w:r>
-      <w:proofErr w:type="spellEnd"/>
       <w:r>
         <w:rPr>
           <w:rFonts w:ascii="Arial" w:hAnsi="Arial" w:cs="Arial"/>
@@ -8255,16 +8047,7 @@
           <w:i/>
           <w:color w:val="000000" w:themeColor="text1"/>
         </w:rPr>
-        <w:t xml:space="preserve">y = </w:t>
-      </w:r>
-      <w:proofErr w:type="spellStart"/>
-      <w:r>
-        <w:rPr>
-          <w:rFonts w:ascii="Arial" w:hAnsi="Arial" w:cs="Arial"/>
-          <w:i/>
-          <w:color w:val="000000" w:themeColor="text1"/>
-        </w:rPr>
-        <w:t>a</w:t>
+        <w:t>y = a</w:t>
       </w:r>
       <w:r>
         <w:rPr>
@@ -8275,7 +8058,6 @@
         </w:rPr>
         <w:t>x</w:t>
       </w:r>
-      <w:proofErr w:type="spellEnd"/>
       <w:r>
         <w:rPr>
           <w:rFonts w:ascii="Arial" w:hAnsi="Arial" w:cs="Arial"/>
@@ -8448,16 +8230,7 @@
           <w:i/>
           <w:color w:val="000000" w:themeColor="text1"/>
         </w:rPr>
-        <w:t xml:space="preserve"> </w:t>
-      </w:r>
-      <w:proofErr w:type="spellStart"/>
-      <w:r>
-        <w:rPr>
-          <w:rFonts w:ascii="Arial" w:hAnsi="Arial" w:cs="Arial"/>
-          <w:i/>
-          <w:color w:val="000000" w:themeColor="text1"/>
-        </w:rPr>
-        <w:t>a</w:t>
+        <w:t xml:space="preserve"> a</w:t>
       </w:r>
       <w:r>
         <w:rPr>
@@ -8468,7 +8241,6 @@
         </w:rPr>
         <w:t>x</w:t>
       </w:r>
-      <w:proofErr w:type="spellEnd"/>
       <w:r>
         <w:rPr>
           <w:rFonts w:ascii="Arial" w:hAnsi="Arial" w:cs="Arial"/>
@@ -9178,30 +8950,14 @@
           <w:rFonts w:ascii="Arial" w:hAnsi="Arial" w:cs="Arial"/>
           <w:color w:val="000000" w:themeColor="text1"/>
         </w:rPr>
-        <w:t xml:space="preserve"> </w:t>
-      </w:r>
-      <w:proofErr w:type="gramStart"/>
-      <w:r>
-        <w:rPr>
-          <w:rFonts w:ascii="Arial" w:hAnsi="Arial" w:cs="Arial"/>
-          <w:color w:val="000000" w:themeColor="text1"/>
-        </w:rPr>
-        <w:t xml:space="preserve">la gran </w:t>
-      </w:r>
-      <w:r>
-        <w:rPr>
-          <w:rFonts w:ascii="Arial" w:hAnsi="Arial" w:cs="Arial"/>
-          <w:color w:val="000000" w:themeColor="text1"/>
-        </w:rPr>
-        <w:t xml:space="preserve"> mayorías</w:t>
-      </w:r>
-      <w:proofErr w:type="gramEnd"/>
-      <w:r>
-        <w:rPr>
-          <w:rFonts w:ascii="Arial" w:hAnsi="Arial" w:cs="Arial"/>
-          <w:color w:val="000000" w:themeColor="text1"/>
-        </w:rPr>
-        <w:t xml:space="preserve"> de calculadoras científicas</w:t>
+        <w:t xml:space="preserve"> la gran </w:t>
+      </w:r>
+      <w:r>
+        <w:rPr>
+          <w:rFonts w:ascii="Arial" w:hAnsi="Arial" w:cs="Arial"/>
+          <w:color w:val="000000" w:themeColor="text1"/>
+        </w:rPr>
+        <w:t xml:space="preserve"> mayorías de calculadoras científicas</w:t>
       </w:r>
       <w:r>
         <w:rPr>
@@ -9299,7 +9055,6 @@
         </w:rPr>
         <w:t xml:space="preserve"> </w:t>
       </w:r>
-      <w:proofErr w:type="spellStart"/>
       <w:r>
         <w:rPr>
           <w:rFonts w:ascii="Arial" w:hAnsi="Arial" w:cs="Arial"/>
@@ -9308,7 +9063,6 @@
         </w:rPr>
         <w:t>ln</w:t>
       </w:r>
-      <w:proofErr w:type="spellEnd"/>
       <w:r>
         <w:rPr>
           <w:rFonts w:ascii="Arial" w:hAnsi="Arial" w:cs="Arial"/>
@@ -9538,27 +9292,7 @@
                 <w:sz w:val="24"/>
                 <w:szCs w:val="24"/>
               </w:rPr>
-              <w:t xml:space="preserve"> es un numero irracional trascendente  conocido como el número de Euler o constante de </w:t>
-            </w:r>
-            <w:proofErr w:type="spellStart"/>
-            <w:r>
-              <w:rPr>
-                <w:rFonts w:ascii="Arial" w:hAnsi="Arial" w:cs="Arial"/>
-                <w:color w:val="000000" w:themeColor="text1"/>
-                <w:sz w:val="24"/>
-                <w:szCs w:val="24"/>
-              </w:rPr>
-              <w:t>Napier</w:t>
-            </w:r>
-            <w:proofErr w:type="spellEnd"/>
-            <w:r>
-              <w:rPr>
-                <w:rFonts w:ascii="Arial" w:hAnsi="Arial" w:cs="Arial"/>
-                <w:color w:val="000000" w:themeColor="text1"/>
-                <w:sz w:val="24"/>
-                <w:szCs w:val="24"/>
-              </w:rPr>
-              <w:t xml:space="preserve">  este número irracional es uno de los más importantes ya que es uno de los más utilizados en el cálculo y es </w:t>
+              <w:t xml:space="preserve"> es un numero irracional trascendente  conocido como el número de Euler o constante de Napier  este número irracional es uno de los más importantes ya que es uno de los más utilizados en el cálculo y es </w:t>
             </w:r>
             <w:r>
               <w:rPr>
@@ -9592,7 +9326,6 @@
                 <w:lang w:val="es-ES"/>
               </w:rPr>
             </w:pPr>
-            <w:proofErr w:type="gramStart"/>
             <w:r>
               <w:rPr>
                 <w:rFonts w:ascii="Arial" w:hAnsi="Arial" w:cs="Arial"/>
@@ -9601,18 +9334,7 @@
                 <w:sz w:val="24"/>
                 <w:szCs w:val="24"/>
               </w:rPr>
-              <w:t>e</w:t>
-            </w:r>
-            <w:proofErr w:type="gramEnd"/>
-            <w:r>
-              <w:rPr>
-                <w:rFonts w:ascii="Arial" w:hAnsi="Arial" w:cs="Arial"/>
-                <w:i/>
-                <w:color w:val="000000" w:themeColor="text1"/>
-                <w:sz w:val="24"/>
-                <w:szCs w:val="24"/>
-              </w:rPr>
-              <w:t xml:space="preserve"> </w:t>
+              <w:t xml:space="preserve">e </w:t>
             </w:r>
             <w:r>
               <w:rPr>
@@ -10572,47 +10294,7 @@
                 <w:sz w:val="24"/>
                 <w:szCs w:val="24"/>
               </w:rPr>
-              <w:t xml:space="preserve">Código </w:t>
-            </w:r>
-            <w:proofErr w:type="spellStart"/>
-            <w:r>
-              <w:rPr>
-                <w:rFonts w:ascii="Arial" w:hAnsi="Arial" w:cs="Arial"/>
-                <w:b/>
-                <w:sz w:val="24"/>
-                <w:szCs w:val="24"/>
-              </w:rPr>
-              <w:t>Shutterstock</w:t>
-            </w:r>
-            <w:proofErr w:type="spellEnd"/>
-            <w:r>
-              <w:rPr>
-                <w:rFonts w:ascii="Arial" w:hAnsi="Arial" w:cs="Arial"/>
-                <w:b/>
-                <w:sz w:val="24"/>
-                <w:szCs w:val="24"/>
-              </w:rPr>
-              <w:t xml:space="preserve"> (o URL o la ruta en </w:t>
-            </w:r>
-            <w:proofErr w:type="spellStart"/>
-            <w:r>
-              <w:rPr>
-                <w:rFonts w:ascii="Arial" w:hAnsi="Arial" w:cs="Arial"/>
-                <w:b/>
-                <w:sz w:val="24"/>
-                <w:szCs w:val="24"/>
-              </w:rPr>
-              <w:t>AulaPlaneta</w:t>
-            </w:r>
-            <w:proofErr w:type="spellEnd"/>
-            <w:r>
-              <w:rPr>
-                <w:rFonts w:ascii="Arial" w:hAnsi="Arial" w:cs="Arial"/>
-                <w:b/>
-                <w:sz w:val="24"/>
-                <w:szCs w:val="24"/>
-              </w:rPr>
-              <w:t>)</w:t>
+              <w:t>Código Shutterstock (o URL o la ruta en AulaPlaneta)</w:t>
             </w:r>
           </w:p>
         </w:tc>
@@ -10951,7 +10633,6 @@
         </w:rPr>
         <w:t xml:space="preserve"> </w:t>
       </w:r>
-      <w:proofErr w:type="spellStart"/>
       <w:r>
         <w:rPr>
           <w:rFonts w:ascii="Arial" w:hAnsi="Arial" w:cs="Arial"/>
@@ -10967,17 +10648,7 @@
           <w:color w:val="000000" w:themeColor="text1"/>
           <w:vertAlign w:val="subscript"/>
         </w:rPr>
-        <w:t>f</w:t>
-      </w:r>
-      <w:proofErr w:type="spellEnd"/>
-      <w:r>
-        <w:rPr>
-          <w:rFonts w:ascii="Arial" w:hAnsi="Arial" w:cs="Arial"/>
-          <w:i/>
-          <w:color w:val="000000" w:themeColor="text1"/>
-          <w:vertAlign w:val="subscript"/>
-        </w:rPr>
-        <w:t xml:space="preserve"> </w:t>
+        <w:t xml:space="preserve">f </w:t>
       </w:r>
       <w:r>
         <w:rPr>
@@ -11169,23 +10840,13 @@
           <w:color w:val="000000" w:themeColor="text1"/>
         </w:rPr>
       </w:pPr>
-      <w:proofErr w:type="gramStart"/>
-      <w:r>
-        <w:rPr>
-          <w:rFonts w:ascii="Arial" w:hAnsi="Arial" w:cs="Arial"/>
-          <w:i/>
-          <w:color w:val="000000" w:themeColor="text1"/>
-        </w:rPr>
-        <w:t>pH</w:t>
-      </w:r>
-      <w:proofErr w:type="gramEnd"/>
-      <w:r>
-        <w:rPr>
-          <w:rFonts w:ascii="Arial" w:hAnsi="Arial" w:cs="Arial"/>
-          <w:i/>
-          <w:color w:val="000000" w:themeColor="text1"/>
-        </w:rPr>
-        <w:t xml:space="preserve"> =</w:t>
+      <w:r>
+        <w:rPr>
+          <w:rFonts w:ascii="Arial" w:hAnsi="Arial" w:cs="Arial"/>
+          <w:i/>
+          <w:color w:val="000000" w:themeColor="text1"/>
+        </w:rPr>
+        <w:t>pH =</w:t>
       </w:r>
       <w:r>
         <w:rPr>
@@ -11538,7 +11199,6 @@
                 <w:szCs w:val="24"/>
               </w:rPr>
             </w:pPr>
-            <w:proofErr w:type="gramStart"/>
             <w:r>
               <w:rPr>
                 <w:rFonts w:ascii="Arial" w:eastAsiaTheme="minorEastAsia" w:hAnsi="Arial" w:cs="Arial"/>
@@ -11548,7 +11208,6 @@
               </w:rPr>
               <w:t>f</w:t>
             </w:r>
-            <w:proofErr w:type="gramEnd"/>
             <w:r>
               <w:rPr>
                 <w:rFonts w:ascii="Arial" w:hAnsi="Arial" w:cs="Arial"/>
@@ -11936,7 +11595,6 @@
           <w:color w:val="000000" w:themeColor="text1"/>
         </w:rPr>
       </w:pPr>
-      <w:proofErr w:type="gramStart"/>
       <w:r>
         <w:rPr>
           <w:rFonts w:ascii="Arial" w:hAnsi="Arial" w:cs="Arial"/>
@@ -11953,7 +11611,6 @@
         </w:rPr>
         <w:t>(</w:t>
       </w:r>
-      <w:proofErr w:type="gramEnd"/>
       <w:r>
         <w:rPr>
           <w:rFonts w:ascii="Arial" w:eastAsiaTheme="minorEastAsia" w:hAnsi="Arial" w:cs="Arial"/>
@@ -12031,7 +11688,6 @@
           <w:color w:val="000000" w:themeColor="text1"/>
         </w:rPr>
       </w:pPr>
-      <w:proofErr w:type="gramStart"/>
       <w:r>
         <w:rPr>
           <w:rFonts w:ascii="Arial" w:hAnsi="Arial" w:cs="Arial"/>
@@ -12047,7 +11703,6 @@
         </w:rPr>
         <w:t>(</w:t>
       </w:r>
-      <w:proofErr w:type="gramEnd"/>
       <w:r>
         <w:rPr>
           <w:rFonts w:ascii="Arial" w:eastAsiaTheme="minorEastAsia" w:hAnsi="Arial" w:cs="Arial"/>
@@ -14370,47 +14025,7 @@
                 <w:sz w:val="24"/>
                 <w:szCs w:val="24"/>
               </w:rPr>
-              <w:t xml:space="preserve">Código </w:t>
-            </w:r>
-            <w:proofErr w:type="spellStart"/>
-            <w:r>
-              <w:rPr>
-                <w:rFonts w:ascii="Arial" w:hAnsi="Arial" w:cs="Arial"/>
-                <w:b/>
-                <w:sz w:val="24"/>
-                <w:szCs w:val="24"/>
-              </w:rPr>
-              <w:t>Shutterstock</w:t>
-            </w:r>
-            <w:proofErr w:type="spellEnd"/>
-            <w:r>
-              <w:rPr>
-                <w:rFonts w:ascii="Arial" w:hAnsi="Arial" w:cs="Arial"/>
-                <w:b/>
-                <w:sz w:val="24"/>
-                <w:szCs w:val="24"/>
-              </w:rPr>
-              <w:t xml:space="preserve"> (o URL o la ruta en </w:t>
-            </w:r>
-            <w:proofErr w:type="spellStart"/>
-            <w:r>
-              <w:rPr>
-                <w:rFonts w:ascii="Arial" w:hAnsi="Arial" w:cs="Arial"/>
-                <w:b/>
-                <w:sz w:val="24"/>
-                <w:szCs w:val="24"/>
-              </w:rPr>
-              <w:t>AulaPlaneta</w:t>
-            </w:r>
-            <w:proofErr w:type="spellEnd"/>
-            <w:r>
-              <w:rPr>
-                <w:rFonts w:ascii="Arial" w:hAnsi="Arial" w:cs="Arial"/>
-                <w:b/>
-                <w:sz w:val="24"/>
-                <w:szCs w:val="24"/>
-              </w:rPr>
-              <w:t>)</w:t>
+              <w:t>Código Shutterstock (o URL o la ruta en AulaPlaneta)</w:t>
             </w:r>
           </w:p>
         </w:tc>
@@ -16770,7 +16385,6 @@
           <w:color w:val="000000" w:themeColor="text1"/>
         </w:rPr>
       </w:pPr>
-      <w:proofErr w:type="gramStart"/>
       <w:r>
         <w:rPr>
           <w:rFonts w:ascii="Arial" w:hAnsi="Arial" w:cs="Arial"/>
@@ -16787,7 +16401,6 @@
         </w:rPr>
         <w:t>a</w:t>
       </w:r>
-      <w:proofErr w:type="gramEnd"/>
       <w:r>
         <w:rPr>
           <w:rFonts w:ascii="Arial" w:hAnsi="Arial" w:cs="Arial"/>
@@ -17117,7 +16730,6 @@
           <w:color w:val="000000" w:themeColor="text1"/>
         </w:rPr>
       </w:pPr>
-      <w:proofErr w:type="gramStart"/>
       <w:r>
         <w:rPr>
           <w:rFonts w:ascii="Arial" w:hAnsi="Arial" w:cs="Arial"/>
@@ -17134,7 +16746,6 @@
         </w:rPr>
         <w:t>a</w:t>
       </w:r>
-      <w:proofErr w:type="gramEnd"/>
       <w:r>
         <w:rPr>
           <w:rFonts w:ascii="Arial" w:hAnsi="Arial" w:cs="Arial"/>
@@ -17151,7 +16762,6 @@
         </w:rPr>
         <w:t>(</w:t>
       </w:r>
-      <w:proofErr w:type="spellStart"/>
       <w:r>
         <w:rPr>
           <w:rFonts w:ascii="Arial" w:hAnsi="Arial" w:cs="Arial"/>
@@ -17160,7 +16770,6 @@
         </w:rPr>
         <w:t>b.c</w:t>
       </w:r>
-      <w:proofErr w:type="spellEnd"/>
       <w:r>
         <w:rPr>
           <w:rFonts w:ascii="Arial" w:hAnsi="Arial" w:cs="Arial"/>
@@ -17557,7 +17166,6 @@
           <w:color w:val="000000" w:themeColor="text1"/>
         </w:rPr>
       </w:pPr>
-      <w:proofErr w:type="gramStart"/>
       <w:r>
         <w:rPr>
           <w:rFonts w:ascii="Arial" w:hAnsi="Arial" w:cs="Arial"/>
@@ -17574,7 +17182,6 @@
         </w:rPr>
         <w:t>a</w:t>
       </w:r>
-      <w:proofErr w:type="gramEnd"/>
       <w:r>
         <w:rPr>
           <w:rFonts w:ascii="Arial" w:hAnsi="Arial" w:cs="Arial"/>
@@ -17591,7 +17198,6 @@
         </w:rPr>
         <w:t>(</w:t>
       </w:r>
-      <w:proofErr w:type="spellStart"/>
       <w:r>
         <w:rPr>
           <w:rFonts w:ascii="Arial" w:hAnsi="Arial" w:cs="Arial"/>
@@ -17609,7 +17215,6 @@
         </w:rPr>
         <w:t>c</w:t>
       </w:r>
-      <w:proofErr w:type="spellEnd"/>
       <w:r>
         <w:rPr>
           <w:rFonts w:ascii="Arial" w:hAnsi="Arial" w:cs="Arial"/>
@@ -17631,16 +17236,7 @@
           <w:i/>
           <w:color w:val="000000" w:themeColor="text1"/>
         </w:rPr>
-        <w:t xml:space="preserve">= </w:t>
-      </w:r>
-      <w:proofErr w:type="spellStart"/>
-      <w:r>
-        <w:rPr>
-          <w:rFonts w:ascii="Arial" w:hAnsi="Arial" w:cs="Arial"/>
-          <w:i/>
-          <w:color w:val="000000" w:themeColor="text1"/>
-        </w:rPr>
-        <w:t>c</w:t>
+        <w:t>= c</w:t>
       </w:r>
       <w:r>
         <w:rPr>
@@ -17666,7 +17262,6 @@
         </w:rPr>
         <w:t>a</w:t>
       </w:r>
-      <w:proofErr w:type="spellEnd"/>
       <w:r>
         <w:rPr>
           <w:rFonts w:ascii="Arial" w:hAnsi="Arial" w:cs="Arial"/>
@@ -17794,7 +17389,6 @@
           <w:color w:val="000000" w:themeColor="text1"/>
         </w:rPr>
       </w:pPr>
-      <w:proofErr w:type="gramStart"/>
       <w:r>
         <w:rPr>
           <w:rFonts w:ascii="Arial" w:hAnsi="Arial" w:cs="Arial"/>
@@ -17817,7 +17411,6 @@
         </w:rPr>
         <w:t>4</w:t>
       </w:r>
-      <w:proofErr w:type="gramEnd"/>
       <w:r>
         <w:rPr>
           <w:rFonts w:ascii="Arial" w:hAnsi="Arial" w:cs="Arial"/>
@@ -19214,21 +18807,7 @@
         <w:rPr>
           <w:rFonts w:ascii="Arial" w:hAnsi="Arial" w:cs="Arial"/>
         </w:rPr>
-        <w:t xml:space="preserve"> El procedimiento para resolver ecuaciones exponenciales cambia de acuerdo a la ecuación que se presenta, sin embargo siempre es necesario aplicar las propiedades de la </w:t>
-      </w:r>
-      <w:proofErr w:type="spellStart"/>
-      <w:r>
-        <w:rPr>
-          <w:rFonts w:ascii="Arial" w:hAnsi="Arial" w:cs="Arial"/>
-        </w:rPr>
-        <w:t>potenciancion</w:t>
-      </w:r>
-      <w:proofErr w:type="spellEnd"/>
-      <w:r>
-        <w:rPr>
-          <w:rFonts w:ascii="Arial" w:hAnsi="Arial" w:cs="Arial"/>
-        </w:rPr>
-        <w:t xml:space="preserve">  partiendo de la relación:</w:t>
+        <w:t xml:space="preserve"> El procedimiento para resolver ecuaciones exponenciales cambia de acuerdo a la ecuación que se presenta, sin embargo siempre es necesario aplicar las propiedades de la potenciancion  partiendo de la relación:</w:t>
       </w:r>
     </w:p>
     <w:p>
@@ -19244,7 +18823,6 @@
         </w:rPr>
         <w:t xml:space="preserve">Si </w:t>
       </w:r>
-      <w:proofErr w:type="spellStart"/>
       <w:r>
         <w:rPr>
           <w:rFonts w:ascii="Arial" w:hAnsi="Arial" w:cs="Arial"/>
@@ -19260,7 +18838,6 @@
         </w:rPr>
         <w:t>x</w:t>
       </w:r>
-      <w:proofErr w:type="spellEnd"/>
       <w:r>
         <w:rPr>
           <w:rFonts w:ascii="Arial" w:hAnsi="Arial" w:cs="Arial"/>
@@ -19650,7 +19227,6 @@
         </w:rPr>
         <w:t xml:space="preserve">Si </w:t>
       </w:r>
-      <w:proofErr w:type="spellStart"/>
       <w:r>
         <w:rPr>
           <w:rFonts w:ascii="Arial" w:hAnsi="Arial" w:cs="Arial"/>
@@ -19666,7 +19242,6 @@
         </w:rPr>
         <w:t>x</w:t>
       </w:r>
-      <w:proofErr w:type="spellEnd"/>
       <w:r>
         <w:rPr>
           <w:rFonts w:ascii="Arial" w:hAnsi="Arial" w:cs="Arial"/>
@@ -20480,19 +20055,11 @@
         </w:rPr>
         <w:t>x</w:t>
       </w:r>
-      <w:proofErr w:type="gramStart"/>
-      <w:r>
-        <w:rPr>
-          <w:rFonts w:ascii="Arial" w:hAnsi="Arial" w:cs="Arial"/>
-        </w:rPr>
-        <w:t>·(</w:t>
-      </w:r>
-      <w:proofErr w:type="gramEnd"/>
-      <w:r>
-        <w:rPr>
-          <w:rFonts w:ascii="Arial" w:hAnsi="Arial" w:cs="Arial"/>
-        </w:rPr>
-        <w:t>2</w:t>
+      <w:r>
+        <w:rPr>
+          <w:rFonts w:ascii="Arial" w:hAnsi="Arial" w:cs="Arial"/>
+        </w:rPr>
+        <w:t>·(2</w:t>
       </w:r>
       <w:r>
         <w:rPr>
@@ -20569,7 +20136,6 @@
         </w:rPr>
         <w:tab/>
       </w:r>
-      <w:proofErr w:type="gramStart"/>
       <w:r>
         <w:rPr>
           <w:rFonts w:ascii="Arial" w:hAnsi="Arial" w:cs="Arial"/>
@@ -20588,14 +20154,7 @@
         <w:rPr>
           <w:rFonts w:ascii="Arial" w:hAnsi="Arial" w:cs="Arial"/>
         </w:rPr>
-        <w:t>(</w:t>
-      </w:r>
-      <w:proofErr w:type="gramEnd"/>
-      <w:r>
-        <w:rPr>
-          <w:rFonts w:ascii="Arial" w:hAnsi="Arial" w:cs="Arial"/>
-        </w:rPr>
-        <w:t>2</w:t>
+        <w:t>(2</w:t>
       </w:r>
       <w:r>
         <w:rPr>
@@ -20797,7 +20356,6 @@
         </w:rPr>
         <w:t xml:space="preserve">Se aplica la propiedad: Si </w:t>
       </w:r>
-      <w:proofErr w:type="spellStart"/>
       <w:r>
         <w:rPr>
           <w:rFonts w:ascii="Arial" w:hAnsi="Arial" w:cs="Arial"/>
@@ -20813,7 +20371,6 @@
         </w:rPr>
         <w:t>x</w:t>
       </w:r>
-      <w:proofErr w:type="spellEnd"/>
       <w:r>
         <w:rPr>
           <w:rFonts w:ascii="Arial" w:hAnsi="Arial" w:cs="Arial"/>
@@ -21691,7 +21248,6 @@
         </w:rPr>
         <w:t>(</w:t>
       </w:r>
-      <w:proofErr w:type="spellStart"/>
       <w:r>
         <w:rPr>
           <w:rFonts w:ascii="Arial" w:hAnsi="Arial" w:cs="Arial"/>
@@ -21709,7 +21265,6 @@
         </w:rPr>
         <w:t>c</w:t>
       </w:r>
-      <w:proofErr w:type="spellEnd"/>
       <w:r>
         <w:rPr>
           <w:rFonts w:ascii="Arial" w:hAnsi="Arial" w:cs="Arial"/>
@@ -21731,7 +21286,6 @@
         </w:rPr>
         <w:t xml:space="preserve">= </w:t>
       </w:r>
-      <w:proofErr w:type="spellStart"/>
       <w:r>
         <w:rPr>
           <w:rFonts w:ascii="Arial" w:hAnsi="Arial" w:cs="Arial"/>
@@ -21763,7 +21317,6 @@
         </w:rPr>
         <w:t>a</w:t>
       </w:r>
-      <w:proofErr w:type="spellEnd"/>
       <w:r>
         <w:rPr>
           <w:rFonts w:ascii="Arial" w:hAnsi="Arial" w:cs="Arial"/>
@@ -21934,14 +21487,7 @@
         <w:rPr>
           <w:rFonts w:ascii="Arial" w:hAnsi="Arial" w:cs="Arial"/>
         </w:rPr>
-        <w:t>1</w:t>
-      </w:r>
-      <w:proofErr w:type="gramStart"/>
-      <w:r>
-        <w:rPr>
-          <w:rFonts w:ascii="Arial" w:hAnsi="Arial" w:cs="Arial"/>
-        </w:rPr>
-        <w:t>)</w:t>
+        <w:t>1)</w:t>
       </w:r>
       <w:r>
         <w:rPr>
@@ -21949,7 +21495,6 @@
         </w:rPr>
         <w:t>·</w:t>
       </w:r>
-      <w:proofErr w:type="gramEnd"/>
       <w:r>
         <w:rPr>
           <w:rFonts w:ascii="Arial" w:hAnsi="Arial" w:cs="Arial"/>
@@ -22463,27 +22008,7 @@
                 <w:sz w:val="24"/>
                 <w:szCs w:val="24"/>
               </w:rPr>
-              <w:t>(</w:t>
-            </w:r>
-            <w:proofErr w:type="spellStart"/>
-            <w:r>
-              <w:rPr>
-                <w:rFonts w:ascii="Arial" w:hAnsi="Arial" w:cs="Arial"/>
-                <w:b/>
-                <w:sz w:val="24"/>
-                <w:szCs w:val="24"/>
-              </w:rPr>
-              <w:t>ln</w:t>
-            </w:r>
-            <w:proofErr w:type="spellEnd"/>
-            <w:r>
-              <w:rPr>
-                <w:rFonts w:ascii="Arial" w:hAnsi="Arial" w:cs="Arial"/>
-                <w:b/>
-                <w:sz w:val="24"/>
-                <w:szCs w:val="24"/>
-              </w:rPr>
-              <w:t xml:space="preserve"> </w:t>
+              <w:t xml:space="preserve">(ln </w:t>
             </w:r>
             <w:r>
               <w:rPr>
@@ -22589,8 +22114,6 @@
                 <w:lang w:val="es-ES_tradnl" w:eastAsia="en-US"/>
               </w:rPr>
             </w:pPr>
-            <w:proofErr w:type="spellStart"/>
-            <w:proofErr w:type="gramStart"/>
             <w:r>
               <w:rPr>
                 <w:rFonts w:ascii="Arial" w:hAnsi="Arial" w:cs="Arial"/>
@@ -22601,21 +22124,7 @@
                 <w:szCs w:val="24"/>
                 <w:lang w:val="es-ES_tradnl" w:eastAsia="en-US"/>
               </w:rPr>
-              <w:t>ln</w:t>
-            </w:r>
-            <w:proofErr w:type="spellEnd"/>
-            <w:proofErr w:type="gramEnd"/>
-            <w:r>
-              <w:rPr>
-                <w:rFonts w:ascii="Arial" w:hAnsi="Arial" w:cs="Arial"/>
-                <w:b w:val="0"/>
-                <w:color w:val="000000" w:themeColor="text1"/>
-                <w:kern w:val="0"/>
-                <w:sz w:val="24"/>
-                <w:szCs w:val="24"/>
-                <w:lang w:val="es-ES_tradnl" w:eastAsia="en-US"/>
-              </w:rPr>
-              <w:t xml:space="preserve"> 1 = 0</w:t>
+              <w:t>ln 1 = 0</w:t>
             </w:r>
           </w:p>
           <w:p>
@@ -22640,8 +22149,6 @@
                 <w:lang w:val="es-ES_tradnl" w:eastAsia="en-US"/>
               </w:rPr>
             </w:pPr>
-            <w:proofErr w:type="spellStart"/>
-            <w:proofErr w:type="gramStart"/>
             <w:r>
               <w:rPr>
                 <w:rFonts w:ascii="Arial" w:hAnsi="Arial" w:cs="Arial"/>
@@ -22652,21 +22159,7 @@
                 <w:szCs w:val="24"/>
                 <w:lang w:val="es-ES_tradnl" w:eastAsia="en-US"/>
               </w:rPr>
-              <w:t>ln</w:t>
-            </w:r>
-            <w:proofErr w:type="spellEnd"/>
-            <w:proofErr w:type="gramEnd"/>
-            <w:r>
-              <w:rPr>
-                <w:rFonts w:ascii="Arial" w:hAnsi="Arial" w:cs="Arial"/>
-                <w:b w:val="0"/>
-                <w:color w:val="000000" w:themeColor="text1"/>
-                <w:kern w:val="0"/>
-                <w:sz w:val="24"/>
-                <w:szCs w:val="24"/>
-                <w:lang w:val="es-ES_tradnl" w:eastAsia="en-US"/>
-              </w:rPr>
-              <w:t xml:space="preserve"> </w:t>
+              <w:t xml:space="preserve">ln </w:t>
             </w:r>
             <w:r>
               <w:rPr>
@@ -22716,8 +22209,6 @@
                 <w:lang w:val="es-ES_tradnl" w:eastAsia="en-US"/>
               </w:rPr>
             </w:pPr>
-            <w:proofErr w:type="spellStart"/>
-            <w:proofErr w:type="gramStart"/>
             <w:r>
               <w:rPr>
                 <w:rFonts w:ascii="Arial" w:hAnsi="Arial" w:cs="Arial"/>
@@ -22729,21 +22220,7 @@
                 <w:lang w:val="es-ES_tradnl" w:eastAsia="en-US"/>
               </w:rPr>
               <w:lastRenderedPageBreak/>
-              <w:t>ln</w:t>
-            </w:r>
-            <w:proofErr w:type="spellEnd"/>
-            <w:proofErr w:type="gramEnd"/>
-            <w:r>
-              <w:rPr>
-                <w:rFonts w:ascii="Arial" w:hAnsi="Arial" w:cs="Arial"/>
-                <w:b w:val="0"/>
-                <w:color w:val="000000" w:themeColor="text1"/>
-                <w:kern w:val="0"/>
-                <w:sz w:val="24"/>
-                <w:szCs w:val="24"/>
-                <w:lang w:val="es-ES_tradnl" w:eastAsia="en-US"/>
-              </w:rPr>
-              <w:t xml:space="preserve"> </w:t>
+              <w:t xml:space="preserve">ln </w:t>
             </w:r>
             <w:r>
               <w:rPr>
@@ -22832,8 +22309,6 @@
                 <w:lang w:val="es-ES_tradnl" w:eastAsia="en-US"/>
               </w:rPr>
             </w:pPr>
-            <w:proofErr w:type="spellStart"/>
-            <w:proofErr w:type="gramStart"/>
             <w:r>
               <w:rPr>
                 <w:rFonts w:ascii="Arial" w:hAnsi="Arial" w:cs="Arial"/>
@@ -22844,23 +22319,8 @@
                 <w:szCs w:val="24"/>
                 <w:lang w:val="es-ES_tradnl" w:eastAsia="en-US"/>
               </w:rPr>
-              <w:t>ln</w:t>
-            </w:r>
-            <w:proofErr w:type="spellEnd"/>
-            <w:proofErr w:type="gramEnd"/>
-            <w:r>
-              <w:rPr>
-                <w:rFonts w:ascii="Arial" w:hAnsi="Arial" w:cs="Arial"/>
-                <w:b w:val="0"/>
-                <w:color w:val="000000" w:themeColor="text1"/>
-                <w:kern w:val="0"/>
-                <w:sz w:val="24"/>
-                <w:szCs w:val="24"/>
-                <w:lang w:val="es-ES_tradnl" w:eastAsia="en-US"/>
-              </w:rPr>
-              <w:t xml:space="preserve"> (</w:t>
-            </w:r>
-            <w:proofErr w:type="spellStart"/>
+              <w:t>ln (</w:t>
+            </w:r>
             <w:r>
               <w:rPr>
                 <w:rFonts w:ascii="Arial" w:hAnsi="Arial" w:cs="Arial"/>
@@ -22874,7 +22334,6 @@
               </w:rPr>
               <w:t>xy</w:t>
             </w:r>
-            <w:proofErr w:type="spellEnd"/>
             <w:r>
               <w:rPr>
                 <w:rFonts w:ascii="Arial" w:hAnsi="Arial" w:cs="Arial"/>
@@ -22885,33 +22344,7 @@
                 <w:szCs w:val="24"/>
                 <w:lang w:val="es-ES_tradnl" w:eastAsia="en-US"/>
               </w:rPr>
-              <w:t xml:space="preserve">) = </w:t>
-            </w:r>
-            <w:proofErr w:type="spellStart"/>
-            <w:r>
-              <w:rPr>
-                <w:rFonts w:ascii="Arial" w:hAnsi="Arial" w:cs="Arial"/>
-                <w:b w:val="0"/>
-                <w:color w:val="000000" w:themeColor="text1"/>
-                <w:kern w:val="0"/>
-                <w:sz w:val="24"/>
-                <w:szCs w:val="24"/>
-                <w:lang w:val="es-ES_tradnl" w:eastAsia="en-US"/>
-              </w:rPr>
-              <w:t>ln</w:t>
-            </w:r>
-            <w:proofErr w:type="spellEnd"/>
-            <w:r>
-              <w:rPr>
-                <w:rFonts w:ascii="Arial" w:hAnsi="Arial" w:cs="Arial"/>
-                <w:b w:val="0"/>
-                <w:color w:val="000000" w:themeColor="text1"/>
-                <w:kern w:val="0"/>
-                <w:sz w:val="24"/>
-                <w:szCs w:val="24"/>
-                <w:lang w:val="es-ES_tradnl" w:eastAsia="en-US"/>
-              </w:rPr>
-              <w:t xml:space="preserve"> </w:t>
+              <w:t xml:space="preserve">) = ln </w:t>
             </w:r>
             <w:r>
               <w:rPr>
@@ -22936,33 +22369,7 @@
                 <w:szCs w:val="24"/>
                 <w:lang w:val="es-ES_tradnl" w:eastAsia="en-US"/>
               </w:rPr>
-              <w:t xml:space="preserve"> + </w:t>
-            </w:r>
-            <w:proofErr w:type="spellStart"/>
-            <w:r>
-              <w:rPr>
-                <w:rFonts w:ascii="Arial" w:hAnsi="Arial" w:cs="Arial"/>
-                <w:b w:val="0"/>
-                <w:color w:val="000000" w:themeColor="text1"/>
-                <w:kern w:val="0"/>
-                <w:sz w:val="24"/>
-                <w:szCs w:val="24"/>
-                <w:lang w:val="es-ES_tradnl" w:eastAsia="en-US"/>
-              </w:rPr>
-              <w:t>ln</w:t>
-            </w:r>
-            <w:proofErr w:type="spellEnd"/>
-            <w:r>
-              <w:rPr>
-                <w:rFonts w:ascii="Arial" w:hAnsi="Arial" w:cs="Arial"/>
-                <w:b w:val="0"/>
-                <w:color w:val="000000" w:themeColor="text1"/>
-                <w:kern w:val="0"/>
-                <w:sz w:val="24"/>
-                <w:szCs w:val="24"/>
-                <w:lang w:val="es-ES_tradnl" w:eastAsia="en-US"/>
-              </w:rPr>
-              <w:t xml:space="preserve"> </w:t>
+              <w:t xml:space="preserve"> + ln </w:t>
             </w:r>
             <w:r>
               <w:rPr>
@@ -23000,8 +22407,6 @@
                 <w:lang w:val="es-ES_tradnl" w:eastAsia="en-US"/>
               </w:rPr>
             </w:pPr>
-            <w:proofErr w:type="spellStart"/>
-            <w:proofErr w:type="gramStart"/>
             <w:r>
               <w:rPr>
                 <w:rFonts w:ascii="Arial" w:hAnsi="Arial" w:cs="Arial"/>
@@ -23012,21 +22417,7 @@
                 <w:szCs w:val="24"/>
                 <w:lang w:val="es-ES_tradnl" w:eastAsia="en-US"/>
               </w:rPr>
-              <w:t>ln</w:t>
-            </w:r>
-            <w:proofErr w:type="spellEnd"/>
-            <w:proofErr w:type="gramEnd"/>
-            <w:r>
-              <w:rPr>
-                <w:rFonts w:ascii="Arial" w:hAnsi="Arial" w:cs="Arial"/>
-                <w:b w:val="0"/>
-                <w:color w:val="000000" w:themeColor="text1"/>
-                <w:kern w:val="0"/>
-                <w:sz w:val="24"/>
-                <w:szCs w:val="24"/>
-                <w:lang w:val="es-ES_tradnl" w:eastAsia="en-US"/>
-              </w:rPr>
-              <w:t xml:space="preserve"> (</w:t>
+              <w:t>ln (</w:t>
             </w:r>
             <w:r>
               <w:rPr>
@@ -23076,33 +22467,7 @@
                 <w:szCs w:val="24"/>
                 <w:lang w:val="es-ES_tradnl" w:eastAsia="en-US"/>
               </w:rPr>
-              <w:t xml:space="preserve">) = </w:t>
-            </w:r>
-            <w:proofErr w:type="spellStart"/>
-            <w:r>
-              <w:rPr>
-                <w:rFonts w:ascii="Arial" w:hAnsi="Arial" w:cs="Arial"/>
-                <w:b w:val="0"/>
-                <w:color w:val="000000" w:themeColor="text1"/>
-                <w:kern w:val="0"/>
-                <w:sz w:val="24"/>
-                <w:szCs w:val="24"/>
-                <w:lang w:val="es-ES_tradnl" w:eastAsia="en-US"/>
-              </w:rPr>
-              <w:t>ln</w:t>
-            </w:r>
-            <w:proofErr w:type="spellEnd"/>
-            <w:r>
-              <w:rPr>
-                <w:rFonts w:ascii="Arial" w:hAnsi="Arial" w:cs="Arial"/>
-                <w:b w:val="0"/>
-                <w:color w:val="000000" w:themeColor="text1"/>
-                <w:kern w:val="0"/>
-                <w:sz w:val="24"/>
-                <w:szCs w:val="24"/>
-                <w:lang w:val="es-ES_tradnl" w:eastAsia="en-US"/>
-              </w:rPr>
-              <w:t xml:space="preserve"> </w:t>
+              <w:t xml:space="preserve">) = ln </w:t>
             </w:r>
             <w:r>
               <w:rPr>
@@ -23127,33 +22492,7 @@
                 <w:szCs w:val="24"/>
                 <w:lang w:val="es-ES_tradnl" w:eastAsia="en-US"/>
               </w:rPr>
-              <w:t xml:space="preserve"> – </w:t>
-            </w:r>
-            <w:proofErr w:type="spellStart"/>
-            <w:r>
-              <w:rPr>
-                <w:rFonts w:ascii="Arial" w:hAnsi="Arial" w:cs="Arial"/>
-                <w:b w:val="0"/>
-                <w:color w:val="000000" w:themeColor="text1"/>
-                <w:kern w:val="0"/>
-                <w:sz w:val="24"/>
-                <w:szCs w:val="24"/>
-                <w:lang w:val="es-ES_tradnl" w:eastAsia="en-US"/>
-              </w:rPr>
-              <w:t>ln</w:t>
-            </w:r>
-            <w:proofErr w:type="spellEnd"/>
-            <w:r>
-              <w:rPr>
-                <w:rFonts w:ascii="Arial" w:hAnsi="Arial" w:cs="Arial"/>
-                <w:b w:val="0"/>
-                <w:color w:val="000000" w:themeColor="text1"/>
-                <w:kern w:val="0"/>
-                <w:sz w:val="24"/>
-                <w:szCs w:val="24"/>
-                <w:lang w:val="es-ES_tradnl" w:eastAsia="en-US"/>
-              </w:rPr>
-              <w:t xml:space="preserve"> </w:t>
+              <w:t xml:space="preserve"> – ln </w:t>
             </w:r>
             <w:r>
               <w:rPr>
@@ -23191,8 +22530,6 @@
                 <w:lang w:val="es-ES_tradnl" w:eastAsia="en-US"/>
               </w:rPr>
             </w:pPr>
-            <w:proofErr w:type="spellStart"/>
-            <w:proofErr w:type="gramStart"/>
             <w:r>
               <w:rPr>
                 <w:rFonts w:ascii="Arial" w:hAnsi="Arial" w:cs="Arial"/>
@@ -23203,23 +22540,8 @@
                 <w:szCs w:val="24"/>
                 <w:lang w:val="es-ES_tradnl" w:eastAsia="en-US"/>
               </w:rPr>
-              <w:t>ln</w:t>
-            </w:r>
-            <w:proofErr w:type="spellEnd"/>
-            <w:proofErr w:type="gramEnd"/>
-            <w:r>
-              <w:rPr>
-                <w:rFonts w:ascii="Arial" w:hAnsi="Arial" w:cs="Arial"/>
-                <w:b w:val="0"/>
-                <w:color w:val="000000" w:themeColor="text1"/>
-                <w:kern w:val="0"/>
-                <w:sz w:val="24"/>
-                <w:szCs w:val="24"/>
-                <w:lang w:val="es-ES_tradnl" w:eastAsia="en-US"/>
-              </w:rPr>
-              <w:t xml:space="preserve"> </w:t>
-            </w:r>
-            <w:proofErr w:type="spellStart"/>
+              <w:t xml:space="preserve">ln </w:t>
+            </w:r>
             <w:r>
               <w:rPr>
                 <w:rFonts w:ascii="Arial" w:hAnsi="Arial" w:cs="Arial"/>
@@ -23247,7 +22569,6 @@
               </w:rPr>
               <w:t>n</w:t>
             </w:r>
-            <w:proofErr w:type="spellEnd"/>
             <w:r>
               <w:rPr>
                 <w:rFonts w:ascii="Arial" w:hAnsi="Arial" w:cs="Arial"/>
@@ -23260,7 +22581,6 @@
               </w:rPr>
               <w:t xml:space="preserve"> = </w:t>
             </w:r>
-            <w:proofErr w:type="spellStart"/>
             <w:r>
               <w:rPr>
                 <w:rFonts w:ascii="Arial" w:hAnsi="Arial" w:cs="Arial"/>
@@ -23297,20 +22617,7 @@
                 <w:szCs w:val="24"/>
                 <w:lang w:val="es-ES_tradnl" w:eastAsia="en-US"/>
               </w:rPr>
-              <w:t>ln</w:t>
-            </w:r>
-            <w:proofErr w:type="spellEnd"/>
-            <w:r>
-              <w:rPr>
-                <w:rFonts w:ascii="Arial" w:hAnsi="Arial" w:cs="Arial"/>
-                <w:b w:val="0"/>
-                <w:color w:val="000000" w:themeColor="text1"/>
-                <w:kern w:val="0"/>
-                <w:sz w:val="24"/>
-                <w:szCs w:val="24"/>
-                <w:lang w:val="es-ES_tradnl" w:eastAsia="en-US"/>
-              </w:rPr>
-              <w:t xml:space="preserve"> </w:t>
+              <w:t xml:space="preserve">ln </w:t>
             </w:r>
             <w:r>
               <w:rPr>
@@ -23993,7 +23300,6 @@
         </w:rPr>
         <w:t>(</w:t>
       </w:r>
-      <w:proofErr w:type="spellStart"/>
       <w:r>
         <w:rPr>
           <w:rFonts w:ascii="Arial" w:hAnsi="Arial" w:cs="Arial"/>
@@ -24018,7 +23324,6 @@
         </w:rPr>
         <w:t>c</w:t>
       </w:r>
-      <w:proofErr w:type="spellEnd"/>
       <w:r>
         <w:rPr>
           <w:rFonts w:ascii="Arial" w:hAnsi="Arial" w:cs="Arial"/>
@@ -24381,16 +23686,8 @@
         <w:rPr>
           <w:rFonts w:ascii="Arial" w:hAnsi="Arial" w:cs="Arial"/>
         </w:rPr>
-        <w:t>15</w:t>
-      </w:r>
-      <w:proofErr w:type="gramStart"/>
-      <w:r>
-        <w:rPr>
-          <w:rFonts w:ascii="Arial" w:hAnsi="Arial" w:cs="Arial"/>
-        </w:rPr>
-        <w:t>)(</w:t>
-      </w:r>
-      <w:proofErr w:type="gramEnd"/>
+        <w:t>15)(</w:t>
+      </w:r>
       <w:r>
         <w:rPr>
           <w:rFonts w:ascii="Arial" w:hAnsi="Arial" w:cs="Arial"/>
@@ -25018,7 +24315,6 @@
           <w:rFonts w:ascii="Arial" w:hAnsi="Arial" w:cs="Arial"/>
         </w:rPr>
       </w:pPr>
-      <w:proofErr w:type="gramStart"/>
       <w:r>
         <w:rPr>
           <w:rFonts w:ascii="Arial" w:hAnsi="Arial" w:cs="Arial"/>
@@ -25033,7 +24329,6 @@
         </w:rPr>
         <w:t>2</w:t>
       </w:r>
-      <w:proofErr w:type="gramEnd"/>
       <w:r>
         <w:rPr>
           <w:rFonts w:ascii="Arial" w:hAnsi="Arial" w:cs="Arial"/>
@@ -25403,7 +24698,6 @@
         </w:rPr>
         <w:t xml:space="preserve"> </w:t>
       </w:r>
-      <w:proofErr w:type="gramStart"/>
       <w:r>
         <w:rPr>
           <w:rFonts w:ascii="Arial" w:hAnsi="Arial" w:cs="Arial"/>
@@ -25423,7 +24717,6 @@
         </w:rPr>
         <w:t>5</w:t>
       </w:r>
-      <w:proofErr w:type="gramEnd"/>
       <w:r>
         <w:rPr>
           <w:rFonts w:ascii="Arial" w:hAnsi="Arial" w:cs="Arial"/>
@@ -25977,7 +25270,6 @@
           <w:rFonts w:ascii="Arial" w:hAnsi="Arial" w:cs="Arial"/>
         </w:rPr>
       </w:pPr>
-      <w:proofErr w:type="gramStart"/>
       <w:r>
         <w:rPr>
           <w:rFonts w:ascii="Arial" w:hAnsi="Arial" w:cs="Arial"/>
@@ -25997,7 +25289,6 @@
         </w:rPr>
         <w:t>5</w:t>
       </w:r>
-      <w:proofErr w:type="gramEnd"/>
       <w:r>
         <w:rPr>
           <w:rFonts w:ascii="Arial" w:hAnsi="Arial" w:cs="Arial"/>
@@ -26217,14 +25508,7 @@
         <w:rPr>
           <w:rFonts w:ascii="Arial" w:hAnsi="Arial" w:cs="Arial"/>
         </w:rPr>
-        <w:t xml:space="preserve"> </w:t>
-      </w:r>
-      <w:proofErr w:type="gramStart"/>
-      <w:r>
-        <w:rPr>
-          <w:rFonts w:ascii="Arial" w:hAnsi="Arial" w:cs="Arial"/>
-        </w:rPr>
-        <w:t>l</w:t>
+        <w:t xml:space="preserve"> l</w:t>
       </w:r>
       <w:r>
         <w:rPr>
@@ -26243,14 +25527,7 @@
         <w:rPr>
           <w:rFonts w:ascii="Arial" w:hAnsi="Arial" w:cs="Arial"/>
         </w:rPr>
-        <w:t>(</w:t>
-      </w:r>
-      <w:proofErr w:type="gramEnd"/>
-      <w:r>
-        <w:rPr>
-          <w:rFonts w:ascii="Arial" w:hAnsi="Arial" w:cs="Arial"/>
-        </w:rPr>
-        <w:t>5) + log</w:t>
+        <w:t>(5) + log</w:t>
       </w:r>
       <w:r>
         <w:rPr>
@@ -28075,16 +27352,7 @@
           <w:i/>
           <w:color w:val="000000" w:themeColor="text1"/>
         </w:rPr>
-        <w:t xml:space="preserve">y = </w:t>
-      </w:r>
-      <w:proofErr w:type="spellStart"/>
-      <w:r>
-        <w:rPr>
-          <w:rFonts w:ascii="Arial" w:hAnsi="Arial" w:cs="Arial"/>
-          <w:i/>
-          <w:color w:val="000000" w:themeColor="text1"/>
-        </w:rPr>
-        <w:t>a</w:t>
+        <w:t>y = a</w:t>
       </w:r>
       <w:r>
         <w:rPr>
@@ -28095,7 +27363,6 @@
         </w:rPr>
         <w:t>x</w:t>
       </w:r>
-      <w:proofErr w:type="spellEnd"/>
       <w:r>
         <w:rPr>
           <w:rFonts w:ascii="Arial" w:hAnsi="Arial" w:cs="Arial"/>
@@ -28343,7 +27610,7 @@
                 <w:sz w:val="24"/>
                 <w:szCs w:val="24"/>
               </w:rPr>
-              <w:t>MA_09_07_IMG14</w:t>
+              <w:t>MA_09_07_IMG05</w:t>
             </w:r>
           </w:p>
         </w:tc>
@@ -28415,47 +27682,7 @@
                 <w:sz w:val="24"/>
                 <w:szCs w:val="24"/>
               </w:rPr>
-              <w:t xml:space="preserve">Código </w:t>
-            </w:r>
-            <w:proofErr w:type="spellStart"/>
-            <w:r>
-              <w:rPr>
-                <w:rFonts w:ascii="Arial" w:hAnsi="Arial" w:cs="Arial"/>
-                <w:b/>
-                <w:sz w:val="24"/>
-                <w:szCs w:val="24"/>
-              </w:rPr>
-              <w:t>Shutterstock</w:t>
-            </w:r>
-            <w:proofErr w:type="spellEnd"/>
-            <w:r>
-              <w:rPr>
-                <w:rFonts w:ascii="Arial" w:hAnsi="Arial" w:cs="Arial"/>
-                <w:b/>
-                <w:sz w:val="24"/>
-                <w:szCs w:val="24"/>
-              </w:rPr>
-              <w:t xml:space="preserve"> (o URL o la ruta en </w:t>
-            </w:r>
-            <w:proofErr w:type="spellStart"/>
-            <w:r>
-              <w:rPr>
-                <w:rFonts w:ascii="Arial" w:hAnsi="Arial" w:cs="Arial"/>
-                <w:b/>
-                <w:sz w:val="24"/>
-                <w:szCs w:val="24"/>
-              </w:rPr>
-              <w:t>AulaPlaneta</w:t>
-            </w:r>
-            <w:proofErr w:type="spellEnd"/>
-            <w:r>
-              <w:rPr>
-                <w:rFonts w:ascii="Arial" w:hAnsi="Arial" w:cs="Arial"/>
-                <w:b/>
-                <w:sz w:val="24"/>
-                <w:szCs w:val="24"/>
-              </w:rPr>
-              <w:t>)</w:t>
+              <w:t>Código Shutterstock (o URL o la ruta en AulaPlaneta)</w:t>
             </w:r>
           </w:p>
         </w:tc>
@@ -29803,7 +29030,6 @@
                 <w:szCs w:val="24"/>
               </w:rPr>
             </w:pPr>
-            <w:proofErr w:type="spellStart"/>
             <w:r>
               <w:rPr>
                 <w:rFonts w:ascii="Arial" w:hAnsi="Arial" w:cs="Arial"/>
@@ -29825,7 +29051,6 @@
               </w:rPr>
               <w:t>n</w:t>
             </w:r>
-            <w:proofErr w:type="spellEnd"/>
             <w:r>
               <w:rPr>
                 <w:rFonts w:ascii="Arial" w:hAnsi="Arial" w:cs="Arial"/>
@@ -29917,7 +29142,6 @@
               </w:rPr>
               <w:t xml:space="preserve">Donde </w:t>
             </w:r>
-            <w:proofErr w:type="spellStart"/>
             <w:r>
               <w:rPr>
                 <w:rFonts w:ascii="Arial" w:hAnsi="Arial" w:cs="Arial"/>
@@ -29939,7 +29163,6 @@
               </w:rPr>
               <w:t>n</w:t>
             </w:r>
-            <w:proofErr w:type="spellEnd"/>
             <w:r>
               <w:rPr>
                 <w:rFonts w:ascii="Arial" w:hAnsi="Arial" w:cs="Arial"/>
@@ -30323,7 +29546,6 @@
         </w:rPr>
         <w:t xml:space="preserve"> = </w:t>
       </w:r>
-      <w:proofErr w:type="spellStart"/>
       <w:r>
         <w:rPr>
           <w:rFonts w:ascii="Arial" w:hAnsi="Arial" w:cs="Arial"/>
@@ -30340,7 +29562,6 @@
         </w:rPr>
         <w:t>i</w:t>
       </w:r>
-      <w:proofErr w:type="spellEnd"/>
     </w:p>
     <w:p>
       <w:pPr>
@@ -30415,7 +29636,6 @@
         </w:rPr>
         <w:t xml:space="preserve"> + </w:t>
       </w:r>
-      <w:proofErr w:type="spellStart"/>
       <w:r>
         <w:rPr>
           <w:rFonts w:ascii="Arial" w:hAnsi="Arial" w:cs="Arial"/>
@@ -30436,15 +29656,7 @@
           <w:rFonts w:ascii="Arial" w:hAnsi="Arial" w:cs="Arial"/>
           <w:color w:val="000000" w:themeColor="text1"/>
         </w:rPr>
-        <w:t>i</w:t>
-      </w:r>
-      <w:proofErr w:type="spellEnd"/>
-      <w:r>
-        <w:rPr>
-          <w:rFonts w:ascii="Arial" w:hAnsi="Arial" w:cs="Arial"/>
-          <w:color w:val="000000" w:themeColor="text1"/>
-        </w:rPr>
-        <w:t xml:space="preserve"> → </w:t>
+        <w:t xml:space="preserve">i → </w:t>
       </w:r>
       <w:r>
         <w:rPr>
@@ -30469,7 +29681,6 @@
         </w:rPr>
         <w:t xml:space="preserve"> =</w:t>
       </w:r>
-      <w:proofErr w:type="gramStart"/>
       <w:r>
         <w:rPr>
           <w:rFonts w:ascii="Arial" w:hAnsi="Arial" w:cs="Arial"/>
@@ -30483,15 +29694,7 @@
           <w:rFonts w:ascii="Arial" w:hAnsi="Arial" w:cs="Arial"/>
           <w:color w:val="000000" w:themeColor="text1"/>
         </w:rPr>
-        <w:t>(</w:t>
-      </w:r>
-      <w:proofErr w:type="gramEnd"/>
-      <w:r>
-        <w:rPr>
-          <w:rFonts w:ascii="Arial" w:hAnsi="Arial" w:cs="Arial"/>
-          <w:color w:val="000000" w:themeColor="text1"/>
-        </w:rPr>
-        <w:t>1</w:t>
+        <w:t>(1</w:t>
       </w:r>
       <w:r>
         <w:rPr>
@@ -30612,7 +29815,6 @@
         </w:rPr>
         <w:t xml:space="preserve"> = </w:t>
       </w:r>
-      <w:proofErr w:type="gramStart"/>
       <w:r>
         <w:rPr>
           <w:rFonts w:ascii="Arial" w:hAnsi="Arial" w:cs="Arial"/>
@@ -30626,15 +29828,7 @@
           <w:rFonts w:ascii="Arial" w:hAnsi="Arial" w:cs="Arial"/>
           <w:color w:val="000000" w:themeColor="text1"/>
         </w:rPr>
-        <w:t>(</w:t>
-      </w:r>
-      <w:proofErr w:type="gramEnd"/>
-      <w:r>
-        <w:rPr>
-          <w:rFonts w:ascii="Arial" w:hAnsi="Arial" w:cs="Arial"/>
-          <w:color w:val="000000" w:themeColor="text1"/>
-        </w:rPr>
-        <w:t>1</w:t>
+        <w:t>(1</w:t>
       </w:r>
       <w:r>
         <w:rPr>
@@ -30869,7 +30063,6 @@
         </w:rPr>
         <w:t xml:space="preserve"> = </w:t>
       </w:r>
-      <w:proofErr w:type="gramStart"/>
       <w:r>
         <w:rPr>
           <w:rFonts w:ascii="Arial" w:hAnsi="Arial" w:cs="Arial"/>
@@ -30885,88 +30078,75 @@
           <w:color w:val="000000" w:themeColor="text1"/>
           <w:lang w:val="en-US"/>
         </w:rPr>
+        <w:t>(1</w:t>
+      </w:r>
+      <w:r>
+        <w:rPr>
+          <w:rFonts w:ascii="Arial" w:hAnsi="Arial" w:cs="Arial"/>
+          <w:color w:val="000000" w:themeColor="text1"/>
+          <w:lang w:val="en-US"/>
+        </w:rPr>
+        <w:t xml:space="preserve"> </w:t>
+      </w:r>
+      <w:r>
+        <w:rPr>
+          <w:rFonts w:ascii="Arial" w:hAnsi="Arial" w:cs="Arial"/>
+          <w:color w:val="000000" w:themeColor="text1"/>
+          <w:lang w:val="en-US"/>
+        </w:rPr>
+        <w:t>+</w:t>
+      </w:r>
+      <w:r>
+        <w:rPr>
+          <w:rFonts w:ascii="Arial" w:hAnsi="Arial" w:cs="Arial"/>
+          <w:color w:val="000000" w:themeColor="text1"/>
+          <w:lang w:val="en-US"/>
+        </w:rPr>
+        <w:t xml:space="preserve"> </w:t>
+      </w:r>
+      <w:r>
+        <w:rPr>
+          <w:rFonts w:ascii="Arial" w:hAnsi="Arial" w:cs="Arial"/>
+          <w:i/>
+          <w:color w:val="000000" w:themeColor="text1"/>
+          <w:lang w:val="en-US"/>
+        </w:rPr>
+        <w:t>i</w:t>
+      </w:r>
+      <w:r>
+        <w:rPr>
+          <w:rFonts w:ascii="Arial" w:hAnsi="Arial" w:cs="Arial"/>
+          <w:color w:val="000000" w:themeColor="text1"/>
+          <w:lang w:val="en-US"/>
+        </w:rPr>
+        <w:t xml:space="preserve">) + </w:t>
+      </w:r>
+      <w:r>
+        <w:rPr>
+          <w:rFonts w:ascii="Arial" w:hAnsi="Arial" w:cs="Arial"/>
+          <w:i/>
+          <w:color w:val="000000" w:themeColor="text1"/>
+          <w:lang w:val="en-US"/>
+        </w:rPr>
+        <w:t>C</w:t>
+      </w:r>
+      <w:r>
+        <w:rPr>
+          <w:rFonts w:ascii="Arial" w:hAnsi="Arial" w:cs="Arial"/>
+          <w:color w:val="000000" w:themeColor="text1"/>
+          <w:lang w:val="en-US"/>
+        </w:rPr>
         <w:t>(</w:t>
       </w:r>
-      <w:proofErr w:type="gramEnd"/>
-      <w:r>
-        <w:rPr>
-          <w:rFonts w:ascii="Arial" w:hAnsi="Arial" w:cs="Arial"/>
+      <w:r>
+        <w:rPr>
+          <w:rFonts w:ascii="Arial" w:hAnsi="Arial" w:cs="Arial"/>
+          <w:i/>
           <w:color w:val="000000" w:themeColor="text1"/>
           <w:lang w:val="en-US"/>
         </w:rPr>
-        <w:t>1</w:t>
-      </w:r>
-      <w:r>
-        <w:rPr>
-          <w:rFonts w:ascii="Arial" w:hAnsi="Arial" w:cs="Arial"/>
-          <w:color w:val="000000" w:themeColor="text1"/>
-          <w:lang w:val="en-US"/>
-        </w:rPr>
-        <w:t xml:space="preserve"> </w:t>
-      </w:r>
-      <w:r>
-        <w:rPr>
-          <w:rFonts w:ascii="Arial" w:hAnsi="Arial" w:cs="Arial"/>
-          <w:color w:val="000000" w:themeColor="text1"/>
-          <w:lang w:val="en-US"/>
-        </w:rPr>
-        <w:t>+</w:t>
-      </w:r>
-      <w:r>
-        <w:rPr>
-          <w:rFonts w:ascii="Arial" w:hAnsi="Arial" w:cs="Arial"/>
-          <w:color w:val="000000" w:themeColor="text1"/>
-          <w:lang w:val="en-US"/>
-        </w:rPr>
-        <w:t xml:space="preserve"> </w:t>
-      </w:r>
-      <w:proofErr w:type="spellStart"/>
-      <w:r>
-        <w:rPr>
-          <w:rFonts w:ascii="Arial" w:hAnsi="Arial" w:cs="Arial"/>
-          <w:i/>
-          <w:color w:val="000000" w:themeColor="text1"/>
-          <w:lang w:val="en-US"/>
-        </w:rPr>
         <w:t>i</w:t>
       </w:r>
-      <w:proofErr w:type="spellEnd"/>
-      <w:r>
-        <w:rPr>
-          <w:rFonts w:ascii="Arial" w:hAnsi="Arial" w:cs="Arial"/>
-          <w:color w:val="000000" w:themeColor="text1"/>
-          <w:lang w:val="en-US"/>
-        </w:rPr>
-        <w:t xml:space="preserve">) + </w:t>
-      </w:r>
-      <w:r>
-        <w:rPr>
-          <w:rFonts w:ascii="Arial" w:hAnsi="Arial" w:cs="Arial"/>
-          <w:i/>
-          <w:color w:val="000000" w:themeColor="text1"/>
-          <w:lang w:val="en-US"/>
-        </w:rPr>
-        <w:t>C</w:t>
-      </w:r>
-      <w:r>
-        <w:rPr>
-          <w:rFonts w:ascii="Arial" w:hAnsi="Arial" w:cs="Arial"/>
-          <w:color w:val="000000" w:themeColor="text1"/>
-          <w:lang w:val="en-US"/>
-        </w:rPr>
-        <w:t>(</w:t>
-      </w:r>
-      <w:proofErr w:type="spellStart"/>
-      <w:r>
-        <w:rPr>
-          <w:rFonts w:ascii="Arial" w:hAnsi="Arial" w:cs="Arial"/>
-          <w:i/>
-          <w:color w:val="000000" w:themeColor="text1"/>
-          <w:lang w:val="en-US"/>
-        </w:rPr>
-        <w:t>i</w:t>
-      </w:r>
-      <w:proofErr w:type="spellEnd"/>
       <w:r>
         <w:rPr>
           <w:rFonts w:ascii="Arial" w:hAnsi="Arial" w:cs="Arial"/>
@@ -31068,7 +30248,6 @@
         </w:rPr>
         <w:t xml:space="preserve"> </w:t>
       </w:r>
-      <w:proofErr w:type="spellStart"/>
       <w:r>
         <w:rPr>
           <w:rFonts w:ascii="Arial" w:hAnsi="Arial" w:cs="Arial"/>
@@ -31078,7 +30257,6 @@
         </w:rPr>
         <w:t>i</w:t>
       </w:r>
-      <w:proofErr w:type="spellEnd"/>
       <w:r>
         <w:rPr>
           <w:rFonts w:ascii="Arial" w:hAnsi="Arial" w:cs="Arial"/>
@@ -31103,7 +30281,6 @@
         </w:rPr>
         <w:t xml:space="preserve"> </w:t>
       </w:r>
-      <w:proofErr w:type="spellStart"/>
       <w:r>
         <w:rPr>
           <w:rFonts w:ascii="Arial" w:hAnsi="Arial" w:cs="Arial"/>
@@ -31113,7 +30290,6 @@
         </w:rPr>
         <w:t>i</w:t>
       </w:r>
-      <w:proofErr w:type="spellEnd"/>
       <w:r>
         <w:rPr>
           <w:rFonts w:ascii="Arial" w:hAnsi="Arial" w:cs="Arial"/>
@@ -31285,25 +30461,7 @@
           <w:color w:val="000000" w:themeColor="text1"/>
           <w:lang w:val="en-US"/>
         </w:rPr>
-        <w:t xml:space="preserve">Se </w:t>
-      </w:r>
-      <w:proofErr w:type="spellStart"/>
-      <w:r>
-        <w:rPr>
-          <w:rFonts w:ascii="Arial" w:hAnsi="Arial" w:cs="Arial"/>
-          <w:color w:val="000000" w:themeColor="text1"/>
-          <w:lang w:val="en-US"/>
-        </w:rPr>
-        <w:t>obtiene</w:t>
-      </w:r>
-      <w:proofErr w:type="spellEnd"/>
-      <w:r>
-        <w:rPr>
-          <w:rFonts w:ascii="Arial" w:hAnsi="Arial" w:cs="Arial"/>
-          <w:color w:val="000000" w:themeColor="text1"/>
-          <w:lang w:val="en-US"/>
-        </w:rPr>
-        <w:t>,</w:t>
+        <w:t>Se obtiene,</w:t>
       </w:r>
       <w:r>
         <w:rPr>
@@ -31340,27 +30498,7 @@
           <w:color w:val="000000" w:themeColor="text1"/>
           <w:lang w:val="es-CO"/>
         </w:rPr>
-        <w:t xml:space="preserve"> = </w:t>
-      </w:r>
-      <w:proofErr w:type="gramStart"/>
-      <w:r>
-        <w:rPr>
-          <w:rFonts w:ascii="Arial" w:hAnsi="Arial" w:cs="Arial"/>
-          <w:i/>
-          <w:color w:val="000000" w:themeColor="text1"/>
-          <w:lang w:val="es-CO"/>
-        </w:rPr>
-        <w:t>C(</w:t>
-      </w:r>
-      <w:proofErr w:type="gramEnd"/>
-      <w:r>
-        <w:rPr>
-          <w:rFonts w:ascii="Arial" w:hAnsi="Arial" w:cs="Arial"/>
-          <w:i/>
-          <w:color w:val="000000" w:themeColor="text1"/>
-          <w:lang w:val="es-CO"/>
-        </w:rPr>
-        <w:t>1+ i)</w:t>
+        <w:t xml:space="preserve"> = C(1+ i)</w:t>
       </w:r>
       <w:r>
         <w:rPr>
@@ -31446,7 +30584,6 @@
           <w:color w:val="000000" w:themeColor="text1"/>
         </w:rPr>
       </w:pPr>
-      <w:proofErr w:type="spellStart"/>
       <w:r>
         <w:rPr>
           <w:rFonts w:ascii="Arial" w:hAnsi="Arial" w:cs="Arial"/>
@@ -31464,38 +30601,20 @@
         </w:rPr>
         <w:t>n</w:t>
       </w:r>
-      <w:proofErr w:type="spellEnd"/>
-      <w:r>
-        <w:rPr>
-          <w:rFonts w:ascii="Arial" w:hAnsi="Arial" w:cs="Arial"/>
-          <w:i/>
-          <w:color w:val="000000" w:themeColor="text1"/>
-        </w:rPr>
-        <w:t xml:space="preserve"> = </w:t>
-      </w:r>
-      <w:proofErr w:type="gramStart"/>
-      <w:r>
-        <w:rPr>
-          <w:rFonts w:ascii="Arial" w:hAnsi="Arial" w:cs="Arial"/>
-          <w:i/>
-          <w:color w:val="000000" w:themeColor="text1"/>
-        </w:rPr>
-        <w:t>C</w:t>
-      </w:r>
-      <w:r>
-        <w:rPr>
-          <w:rFonts w:ascii="Arial" w:hAnsi="Arial" w:cs="Arial"/>
-          <w:color w:val="000000" w:themeColor="text1"/>
-        </w:rPr>
-        <w:t>(</w:t>
-      </w:r>
-      <w:proofErr w:type="gramEnd"/>
-      <w:r>
-        <w:rPr>
-          <w:rFonts w:ascii="Arial" w:hAnsi="Arial" w:cs="Arial"/>
-          <w:color w:val="000000" w:themeColor="text1"/>
-        </w:rPr>
-        <w:t>1</w:t>
+      <w:r>
+        <w:rPr>
+          <w:rFonts w:ascii="Arial" w:hAnsi="Arial" w:cs="Arial"/>
+          <w:i/>
+          <w:color w:val="000000" w:themeColor="text1"/>
+        </w:rPr>
+        <w:t xml:space="preserve"> = C</w:t>
+      </w:r>
+      <w:r>
+        <w:rPr>
+          <w:rFonts w:ascii="Arial" w:hAnsi="Arial" w:cs="Arial"/>
+          <w:color w:val="000000" w:themeColor="text1"/>
+        </w:rPr>
+        <w:t>(1</w:t>
       </w:r>
       <w:r>
         <w:rPr>
@@ -31685,7 +30804,6 @@
         </w:rPr>
         <w:t xml:space="preserve"> = </w:t>
       </w:r>
-      <w:proofErr w:type="gramStart"/>
       <w:r>
         <w:rPr>
           <w:rFonts w:ascii="Arial" w:hAnsi="Arial" w:cs="Arial"/>
@@ -31722,25 +30840,24 @@
           <w:color w:val="000000" w:themeColor="text1"/>
           <w:lang w:val="en-US"/>
         </w:rPr>
-        <w:t>–</w:t>
-      </w:r>
-      <w:proofErr w:type="gramEnd"/>
-      <w:r>
-        <w:rPr>
-          <w:rFonts w:ascii="Arial" w:hAnsi="Arial" w:cs="Arial"/>
-          <w:i/>
+        <w:t>– C → I = C</w:t>
+      </w:r>
+      <w:r>
+        <w:rPr>
+          <w:rFonts w:ascii="Arial" w:hAnsi="Arial" w:cs="Arial"/>
           <w:color w:val="000000" w:themeColor="text1"/>
           <w:lang w:val="en-US"/>
         </w:rPr>
-        <w:t xml:space="preserve"> C → I = C</w:t>
-      </w:r>
-      <w:r>
-        <w:rPr>
-          <w:rFonts w:ascii="Arial" w:hAnsi="Arial" w:cs="Arial"/>
+        <w:t>(1</w:t>
+      </w:r>
+      <w:r>
+        <w:rPr>
+          <w:rFonts w:ascii="Arial" w:hAnsi="Arial" w:cs="Arial"/>
+          <w:i/>
           <w:color w:val="000000" w:themeColor="text1"/>
           <w:lang w:val="en-US"/>
         </w:rPr>
-        <w:t>(1</w:t>
+        <w:t xml:space="preserve"> </w:t>
       </w:r>
       <w:r>
         <w:rPr>
@@ -31749,6 +30866,15 @@
           <w:color w:val="000000" w:themeColor="text1"/>
           <w:lang w:val="en-US"/>
         </w:rPr>
+        <w:t>+</w:t>
+      </w:r>
+      <w:r>
+        <w:rPr>
+          <w:rFonts w:ascii="Arial" w:hAnsi="Arial" w:cs="Arial"/>
+          <w:i/>
+          <w:color w:val="000000" w:themeColor="text1"/>
+          <w:lang w:val="en-US"/>
+        </w:rPr>
         <w:t xml:space="preserve"> </w:t>
       </w:r>
       <w:r>
@@ -31758,28 +30884,8 @@
           <w:color w:val="000000" w:themeColor="text1"/>
           <w:lang w:val="en-US"/>
         </w:rPr>
-        <w:t>+</w:t>
-      </w:r>
-      <w:r>
-        <w:rPr>
-          <w:rFonts w:ascii="Arial" w:hAnsi="Arial" w:cs="Arial"/>
-          <w:i/>
-          <w:color w:val="000000" w:themeColor="text1"/>
-          <w:lang w:val="en-US"/>
-        </w:rPr>
-        <w:t xml:space="preserve"> </w:t>
-      </w:r>
-      <w:proofErr w:type="spellStart"/>
-      <w:r>
-        <w:rPr>
-          <w:rFonts w:ascii="Arial" w:hAnsi="Arial" w:cs="Arial"/>
-          <w:i/>
-          <w:color w:val="000000" w:themeColor="text1"/>
-          <w:lang w:val="en-US"/>
-        </w:rPr>
         <w:t>i</w:t>
       </w:r>
-      <w:proofErr w:type="spellEnd"/>
       <w:r>
         <w:rPr>
           <w:rFonts w:ascii="Arial" w:hAnsi="Arial" w:cs="Arial"/>
@@ -31848,7 +30954,6 @@
         </w:rPr>
         <w:t xml:space="preserve"> </w:t>
       </w:r>
-      <w:proofErr w:type="spellStart"/>
       <w:r>
         <w:rPr>
           <w:rFonts w:ascii="Arial" w:hAnsi="Arial" w:cs="Arial"/>
@@ -31858,7 +30963,6 @@
         </w:rPr>
         <w:t>i</w:t>
       </w:r>
-      <w:proofErr w:type="spellEnd"/>
       <w:r>
         <w:rPr>
           <w:rFonts w:ascii="Arial" w:hAnsi="Arial" w:cs="Arial"/>
@@ -32222,7 +31326,6 @@
         </w:rPr>
         <w:t xml:space="preserve">      </w:t>
       </w:r>
-      <w:proofErr w:type="spellStart"/>
       <w:r>
         <w:rPr>
           <w:rFonts w:ascii="Arial" w:hAnsi="Arial" w:cs="Arial"/>
@@ -32242,7 +31345,6 @@
         </w:rPr>
         <w:t>n</w:t>
       </w:r>
-      <w:proofErr w:type="spellEnd"/>
       <w:r>
         <w:rPr>
           <w:rFonts w:ascii="Arial" w:hAnsi="Arial" w:cs="Arial"/>
@@ -32252,7 +31354,6 @@
         </w:rPr>
         <w:t xml:space="preserve"> </w:t>
       </w:r>
-      <w:proofErr w:type="gramStart"/>
       <w:r>
         <w:rPr>
           <w:rFonts w:ascii="Arial" w:hAnsi="Arial" w:cs="Arial"/>
@@ -32262,7 +31363,6 @@
         </w:rPr>
         <w:t>= ?</w:t>
       </w:r>
-      <w:proofErr w:type="gramEnd"/>
     </w:p>
     <w:p>
       <w:pPr>
@@ -32327,7 +31427,6 @@
         </w:rPr>
         <w:t xml:space="preserve"> = </w:t>
       </w:r>
-      <w:proofErr w:type="gramStart"/>
       <w:r>
         <w:rPr>
           <w:rFonts w:ascii="Arial" w:hAnsi="Arial" w:cs="Arial"/>
@@ -32343,16 +31442,15 @@
           <w:color w:val="000000" w:themeColor="text1"/>
           <w:lang w:val="en-US"/>
         </w:rPr>
-        <w:t>(</w:t>
-      </w:r>
-      <w:proofErr w:type="gramEnd"/>
+        <w:t>(1</w:t>
+      </w:r>
       <w:r>
         <w:rPr>
           <w:rFonts w:ascii="Arial" w:hAnsi="Arial" w:cs="Arial"/>
           <w:color w:val="000000" w:themeColor="text1"/>
           <w:lang w:val="en-US"/>
         </w:rPr>
-        <w:t>1</w:t>
+        <w:t xml:space="preserve"> </w:t>
       </w:r>
       <w:r>
         <w:rPr>
@@ -32360,35 +31458,25 @@
           <w:color w:val="000000" w:themeColor="text1"/>
           <w:lang w:val="en-US"/>
         </w:rPr>
+        <w:t>+</w:t>
+      </w:r>
+      <w:r>
+        <w:rPr>
+          <w:rFonts w:ascii="Arial" w:hAnsi="Arial" w:cs="Arial"/>
+          <w:color w:val="000000" w:themeColor="text1"/>
+          <w:lang w:val="en-US"/>
+        </w:rPr>
         <w:t xml:space="preserve"> </w:t>
       </w:r>
       <w:r>
         <w:rPr>
           <w:rFonts w:ascii="Arial" w:hAnsi="Arial" w:cs="Arial"/>
+          <w:i/>
           <w:color w:val="000000" w:themeColor="text1"/>
           <w:lang w:val="en-US"/>
         </w:rPr>
-        <w:t>+</w:t>
-      </w:r>
-      <w:r>
-        <w:rPr>
-          <w:rFonts w:ascii="Arial" w:hAnsi="Arial" w:cs="Arial"/>
-          <w:color w:val="000000" w:themeColor="text1"/>
-          <w:lang w:val="en-US"/>
-        </w:rPr>
-        <w:t xml:space="preserve"> </w:t>
-      </w:r>
-      <w:proofErr w:type="spellStart"/>
-      <w:r>
-        <w:rPr>
-          <w:rFonts w:ascii="Arial" w:hAnsi="Arial" w:cs="Arial"/>
-          <w:i/>
-          <w:color w:val="000000" w:themeColor="text1"/>
-          <w:lang w:val="en-US"/>
-        </w:rPr>
         <w:t>i</w:t>
       </w:r>
-      <w:proofErr w:type="spellEnd"/>
       <w:r>
         <w:rPr>
           <w:rFonts w:ascii="Arial" w:hAnsi="Arial" w:cs="Arial"/>
@@ -32497,7 +31585,6 @@
         </w:rPr>
         <w:t>000</w:t>
       </w:r>
-      <w:proofErr w:type="gramStart"/>
       <w:r>
         <w:rPr>
           <w:rFonts w:ascii="Arial" w:hAnsi="Arial" w:cs="Arial"/>
@@ -32512,16 +31599,7 @@
           <w:color w:val="000000" w:themeColor="text1"/>
           <w:lang w:val="en-US"/>
         </w:rPr>
-        <w:t>(</w:t>
-      </w:r>
-      <w:proofErr w:type="gramEnd"/>
-      <w:r>
-        <w:rPr>
-          <w:rFonts w:ascii="Arial" w:hAnsi="Arial" w:cs="Arial"/>
-          <w:color w:val="000000" w:themeColor="text1"/>
-          <w:lang w:val="en-US"/>
-        </w:rPr>
-        <w:t>1</w:t>
+        <w:t>(1</w:t>
       </w:r>
       <w:r>
         <w:rPr>
@@ -32700,41 +31778,13 @@
         </w:rPr>
         <w:tab/>
       </w:r>
-      <w:proofErr w:type="spellStart"/>
       <w:r>
         <w:rPr>
           <w:rFonts w:ascii="Arial" w:hAnsi="Arial" w:cs="Arial"/>
           <w:color w:val="000000" w:themeColor="text1"/>
           <w:lang w:val="en-US"/>
         </w:rPr>
-        <w:t>Por</w:t>
-      </w:r>
-      <w:proofErr w:type="spellEnd"/>
-      <w:r>
-        <w:rPr>
-          <w:rFonts w:ascii="Arial" w:hAnsi="Arial" w:cs="Arial"/>
-          <w:color w:val="000000" w:themeColor="text1"/>
-          <w:lang w:val="en-US"/>
-        </w:rPr>
-        <w:t xml:space="preserve"> lo </w:t>
-      </w:r>
-      <w:proofErr w:type="spellStart"/>
-      <w:r>
-        <w:rPr>
-          <w:rFonts w:ascii="Arial" w:hAnsi="Arial" w:cs="Arial"/>
-          <w:color w:val="000000" w:themeColor="text1"/>
-          <w:lang w:val="en-US"/>
-        </w:rPr>
-        <w:t>tanto</w:t>
-      </w:r>
-      <w:proofErr w:type="spellEnd"/>
-      <w:r>
-        <w:rPr>
-          <w:rFonts w:ascii="Arial" w:hAnsi="Arial" w:cs="Arial"/>
-          <w:color w:val="000000" w:themeColor="text1"/>
-          <w:lang w:val="en-US"/>
-        </w:rPr>
-        <w:t xml:space="preserve">, </w:t>
+        <w:t xml:space="preserve">Por lo tanto, </w:t>
       </w:r>
       <w:r>
         <w:rPr>
@@ -32784,61 +31834,7 @@
           <w:color w:val="000000" w:themeColor="text1"/>
           <w:lang w:val="en-US"/>
         </w:rPr>
-        <w:t xml:space="preserve"> </w:t>
-      </w:r>
-      <w:proofErr w:type="spellStart"/>
-      <w:r>
-        <w:rPr>
-          <w:rFonts w:ascii="Arial" w:hAnsi="Arial" w:cs="Arial"/>
-          <w:color w:val="000000" w:themeColor="text1"/>
-          <w:lang w:val="en-US"/>
-        </w:rPr>
-        <w:t>Es</w:t>
-      </w:r>
-      <w:proofErr w:type="spellEnd"/>
-      <w:r>
-        <w:rPr>
-          <w:rFonts w:ascii="Arial" w:hAnsi="Arial" w:cs="Arial"/>
-          <w:color w:val="000000" w:themeColor="text1"/>
-          <w:lang w:val="en-US"/>
-        </w:rPr>
-        <w:t xml:space="preserve"> </w:t>
-      </w:r>
-      <w:proofErr w:type="spellStart"/>
-      <w:r>
-        <w:rPr>
-          <w:rFonts w:ascii="Arial" w:hAnsi="Arial" w:cs="Arial"/>
-          <w:color w:val="000000" w:themeColor="text1"/>
-          <w:lang w:val="en-US"/>
-        </w:rPr>
-        <w:t>decir</w:t>
-      </w:r>
-      <w:proofErr w:type="spellEnd"/>
-      <w:r>
-        <w:rPr>
-          <w:rFonts w:ascii="Arial" w:hAnsi="Arial" w:cs="Arial"/>
-          <w:color w:val="000000" w:themeColor="text1"/>
-          <w:lang w:val="en-US"/>
-        </w:rPr>
-        <w:t xml:space="preserve"> </w:t>
-      </w:r>
-      <w:proofErr w:type="spellStart"/>
-      <w:r>
-        <w:rPr>
-          <w:rFonts w:ascii="Arial" w:hAnsi="Arial" w:cs="Arial"/>
-          <w:color w:val="000000" w:themeColor="text1"/>
-          <w:lang w:val="en-US"/>
-        </w:rPr>
-        <w:t>que</w:t>
-      </w:r>
-      <w:proofErr w:type="spellEnd"/>
-      <w:r>
-        <w:rPr>
-          <w:rFonts w:ascii="Arial" w:hAnsi="Arial" w:cs="Arial"/>
-          <w:color w:val="000000" w:themeColor="text1"/>
-          <w:lang w:val="en-US"/>
-        </w:rPr>
-        <w:t xml:space="preserve"> e</w:t>
+        <w:t xml:space="preserve"> Es decir que e</w:t>
       </w:r>
       <w:r>
         <w:rPr>
@@ -33251,7 +32247,6 @@
         </w:rPr>
         <w:t xml:space="preserve">los valores en la fórmula </w:t>
       </w:r>
-      <w:proofErr w:type="spellStart"/>
       <w:r>
         <w:rPr>
           <w:rFonts w:ascii="Arial" w:hAnsi="Arial" w:cs="Arial"/>
@@ -33269,7 +32264,6 @@
         </w:rPr>
         <w:t>n</w:t>
       </w:r>
-      <w:proofErr w:type="spellEnd"/>
       <w:r>
         <w:rPr>
           <w:rFonts w:ascii="Arial" w:hAnsi="Arial" w:cs="Arial"/>
@@ -33397,7 +32391,6 @@
         </w:rPr>
         <w:t xml:space="preserve"> C</w:t>
       </w:r>
-      <w:proofErr w:type="gramStart"/>
       <w:r>
         <w:rPr>
           <w:rFonts w:ascii="Arial" w:hAnsi="Arial" w:cs="Arial"/>
@@ -33413,23 +32406,32 @@
           <w:color w:val="000000" w:themeColor="text1"/>
           <w:lang w:val="en-US"/>
         </w:rPr>
-        <w:t>(</w:t>
-      </w:r>
-      <w:proofErr w:type="gramEnd"/>
+        <w:t>(1</w:t>
+      </w:r>
       <w:r>
         <w:rPr>
           <w:rFonts w:ascii="Arial" w:hAnsi="Arial" w:cs="Arial"/>
           <w:color w:val="000000" w:themeColor="text1"/>
           <w:lang w:val="en-US"/>
         </w:rPr>
-        <w:t>1</w:t>
-      </w:r>
-      <w:r>
-        <w:rPr>
-          <w:rFonts w:ascii="Arial" w:hAnsi="Arial" w:cs="Arial"/>
+        <w:t xml:space="preserve"> </w:t>
+      </w:r>
+      <w:r>
+        <w:rPr>
+          <w:rFonts w:ascii="Arial" w:hAnsi="Arial" w:cs="Arial"/>
+          <w:i/>
           <w:color w:val="000000" w:themeColor="text1"/>
           <w:lang w:val="en-US"/>
         </w:rPr>
+        <w:t>+</w:t>
+      </w:r>
+      <w:r>
+        <w:rPr>
+          <w:rFonts w:ascii="Arial" w:hAnsi="Arial" w:cs="Arial"/>
+          <w:i/>
+          <w:color w:val="000000" w:themeColor="text1"/>
+          <w:lang w:val="en-US"/>
+        </w:rPr>
         <w:t xml:space="preserve"> </w:t>
       </w:r>
       <w:r>
@@ -33439,28 +32441,8 @@
           <w:color w:val="000000" w:themeColor="text1"/>
           <w:lang w:val="en-US"/>
         </w:rPr>
-        <w:t>+</w:t>
-      </w:r>
-      <w:r>
-        <w:rPr>
-          <w:rFonts w:ascii="Arial" w:hAnsi="Arial" w:cs="Arial"/>
-          <w:i/>
-          <w:color w:val="000000" w:themeColor="text1"/>
-          <w:lang w:val="en-US"/>
-        </w:rPr>
-        <w:t xml:space="preserve"> </w:t>
-      </w:r>
-      <w:proofErr w:type="spellStart"/>
-      <w:r>
-        <w:rPr>
-          <w:rFonts w:ascii="Arial" w:hAnsi="Arial" w:cs="Arial"/>
-          <w:i/>
-          <w:color w:val="000000" w:themeColor="text1"/>
-          <w:lang w:val="en-US"/>
-        </w:rPr>
         <w:t>i</w:t>
       </w:r>
-      <w:proofErr w:type="spellEnd"/>
       <w:r>
         <w:rPr>
           <w:rFonts w:ascii="Arial" w:hAnsi="Arial" w:cs="Arial"/>
@@ -33697,52 +32679,14 @@
           <w:lang w:val="en-US"/>
         </w:rPr>
       </w:pPr>
-      <w:proofErr w:type="spellStart"/>
       <w:r>
         <w:rPr>
           <w:rFonts w:ascii="Arial" w:hAnsi="Arial" w:cs="Arial"/>
           <w:color w:val="000000" w:themeColor="text1"/>
           <w:lang w:val="en-US"/>
         </w:rPr>
-        <w:t>Aproximando</w:t>
-      </w:r>
-      <w:proofErr w:type="spellEnd"/>
-      <w:r>
-        <w:rPr>
-          <w:rFonts w:ascii="Arial" w:hAnsi="Arial" w:cs="Arial"/>
-          <w:color w:val="000000" w:themeColor="text1"/>
-          <w:lang w:val="en-US"/>
-        </w:rPr>
-        <w:t xml:space="preserve">, se </w:t>
-      </w:r>
-      <w:proofErr w:type="spellStart"/>
-      <w:r>
-        <w:rPr>
-          <w:rFonts w:ascii="Arial" w:hAnsi="Arial" w:cs="Arial"/>
-          <w:color w:val="000000" w:themeColor="text1"/>
-          <w:lang w:val="en-US"/>
-        </w:rPr>
-        <w:t>tiene</w:t>
-      </w:r>
-      <w:proofErr w:type="spellEnd"/>
-      <w:r>
-        <w:rPr>
-          <w:rFonts w:ascii="Arial" w:hAnsi="Arial" w:cs="Arial"/>
-          <w:color w:val="000000" w:themeColor="text1"/>
-          <w:lang w:val="en-US"/>
-        </w:rPr>
-        <w:t xml:space="preserve"> </w:t>
-      </w:r>
-      <w:proofErr w:type="spellStart"/>
-      <w:r>
-        <w:rPr>
-          <w:rFonts w:ascii="Arial" w:hAnsi="Arial" w:cs="Arial"/>
-          <w:color w:val="000000" w:themeColor="text1"/>
-          <w:lang w:val="en-US"/>
-        </w:rPr>
-        <w:t>que</w:t>
-      </w:r>
-      <w:proofErr w:type="spellEnd"/>
+        <w:t>Aproximando, se tiene que</w:t>
+      </w:r>
     </w:p>
     <w:p>
       <w:pPr>
@@ -33846,18 +32790,8 @@
           <w:color w:val="000000" w:themeColor="text1"/>
           <w:lang w:val="en-US"/>
         </w:rPr>
-        <w:t>3</w:t>
-      </w:r>
-      <w:proofErr w:type="gramStart"/>
-      <w:r>
-        <w:rPr>
-          <w:rFonts w:ascii="Arial" w:hAnsi="Arial" w:cs="Arial"/>
-          <w:color w:val="000000" w:themeColor="text1"/>
-          <w:lang w:val="en-US"/>
-        </w:rPr>
-        <w:t>,38</w:t>
-      </w:r>
-      <w:proofErr w:type="gramEnd"/>
+        <w:t>3,38</w:t>
+      </w:r>
       <w:r>
         <w:rPr>
           <w:rFonts w:ascii="Arial" w:hAnsi="Arial" w:cs="Arial"/>
@@ -34457,7 +33391,6 @@
         </w:rPr>
         <w:t xml:space="preserve"> = </w:t>
       </w:r>
-      <w:proofErr w:type="gramStart"/>
       <w:r>
         <w:rPr>
           <w:rFonts w:ascii="Arial" w:hAnsi="Arial" w:cs="Arial"/>
@@ -34473,16 +33406,16 @@
           <w:color w:val="000000" w:themeColor="text1"/>
           <w:lang w:val="en-US"/>
         </w:rPr>
-        <w:t>(</w:t>
-      </w:r>
-      <w:proofErr w:type="gramEnd"/>
-      <w:r>
-        <w:rPr>
-          <w:rFonts w:ascii="Arial" w:hAnsi="Arial" w:cs="Arial"/>
+        <w:t>(1</w:t>
+      </w:r>
+      <w:r>
+        <w:rPr>
+          <w:rFonts w:ascii="Arial" w:hAnsi="Arial" w:cs="Arial"/>
+          <w:i/>
           <w:color w:val="000000" w:themeColor="text1"/>
           <w:lang w:val="en-US"/>
         </w:rPr>
-        <w:t>1</w:t>
+        <w:t xml:space="preserve"> </w:t>
       </w:r>
       <w:r>
         <w:rPr>
@@ -34491,6 +33424,15 @@
           <w:color w:val="000000" w:themeColor="text1"/>
           <w:lang w:val="en-US"/>
         </w:rPr>
+        <w:t>+</w:t>
+      </w:r>
+      <w:r>
+        <w:rPr>
+          <w:rFonts w:ascii="Arial" w:hAnsi="Arial" w:cs="Arial"/>
+          <w:i/>
+          <w:color w:val="000000" w:themeColor="text1"/>
+          <w:lang w:val="en-US"/>
+        </w:rPr>
         <w:t xml:space="preserve"> </w:t>
       </w:r>
       <w:r>
@@ -34500,28 +33442,8 @@
           <w:color w:val="000000" w:themeColor="text1"/>
           <w:lang w:val="en-US"/>
         </w:rPr>
-        <w:t>+</w:t>
-      </w:r>
-      <w:r>
-        <w:rPr>
-          <w:rFonts w:ascii="Arial" w:hAnsi="Arial" w:cs="Arial"/>
-          <w:i/>
-          <w:color w:val="000000" w:themeColor="text1"/>
-          <w:lang w:val="en-US"/>
-        </w:rPr>
-        <w:t xml:space="preserve"> </w:t>
-      </w:r>
-      <w:proofErr w:type="spellStart"/>
-      <w:r>
-        <w:rPr>
-          <w:rFonts w:ascii="Arial" w:hAnsi="Arial" w:cs="Arial"/>
-          <w:i/>
-          <w:color w:val="000000" w:themeColor="text1"/>
-          <w:lang w:val="en-US"/>
-        </w:rPr>
         <w:t>i</w:t>
       </w:r>
-      <w:proofErr w:type="spellEnd"/>
       <w:r>
         <w:rPr>
           <w:rFonts w:ascii="Arial" w:hAnsi="Arial" w:cs="Arial"/>
@@ -34614,7 +33536,6 @@
         </w:rPr>
         <w:t>000</w:t>
       </w:r>
-      <w:proofErr w:type="gramStart"/>
       <w:r>
         <w:rPr>
           <w:rFonts w:ascii="Cambria Math" w:hAnsi="Cambria Math" w:cs="Arial"/>
@@ -34629,16 +33550,7 @@
           <w:color w:val="000000" w:themeColor="text1"/>
           <w:lang w:val="en-US"/>
         </w:rPr>
-        <w:t>(</w:t>
-      </w:r>
-      <w:proofErr w:type="gramEnd"/>
-      <w:r>
-        <w:rPr>
-          <w:rFonts w:ascii="Arial" w:hAnsi="Arial" w:cs="Arial"/>
-          <w:color w:val="000000" w:themeColor="text1"/>
-          <w:lang w:val="en-US"/>
-        </w:rPr>
-        <w:t>1</w:t>
+        <w:t>(1</w:t>
       </w:r>
       <w:r>
         <w:rPr>
@@ -34835,23 +33747,13 @@
           <w:lang w:val="en-US"/>
         </w:rPr>
       </w:pPr>
-      <w:proofErr w:type="spellStart"/>
       <w:r>
         <w:rPr>
           <w:rFonts w:ascii="Arial" w:hAnsi="Arial" w:cs="Arial"/>
           <w:color w:val="000000" w:themeColor="text1"/>
           <w:lang w:val="en-US"/>
         </w:rPr>
-        <w:t>Aproximando</w:t>
-      </w:r>
-      <w:proofErr w:type="spellEnd"/>
-      <w:r>
-        <w:rPr>
-          <w:rFonts w:ascii="Arial" w:hAnsi="Arial" w:cs="Arial"/>
-          <w:color w:val="000000" w:themeColor="text1"/>
-          <w:lang w:val="en-US"/>
-        </w:rPr>
-        <w:t>,</w:t>
+        <w:t>Aproximando,</w:t>
       </w:r>
     </w:p>
     <w:p>
@@ -34940,25 +33842,7 @@
           <w:color w:val="000000" w:themeColor="text1"/>
           <w:lang w:val="en-US"/>
         </w:rPr>
-        <w:t>1</w:t>
-      </w:r>
-      <w:proofErr w:type="gramStart"/>
-      <w:r>
-        <w:rPr>
-          <w:rFonts w:ascii="Arial" w:hAnsi="Arial" w:cs="Arial"/>
-          <w:color w:val="000000" w:themeColor="text1"/>
-          <w:lang w:val="en-US"/>
-        </w:rPr>
-        <w:t>,5129</w:t>
-      </w:r>
-      <w:proofErr w:type="gramEnd"/>
-      <w:r>
-        <w:rPr>
-          <w:rFonts w:ascii="Arial" w:hAnsi="Arial" w:cs="Arial"/>
-          <w:color w:val="000000" w:themeColor="text1"/>
-          <w:lang w:val="en-US"/>
-        </w:rPr>
-        <w:t xml:space="preserve"> </w:t>
+        <w:t xml:space="preserve">1,5129 </w:t>
       </w:r>
       <w:r>
         <w:rPr>
@@ -35103,7 +33987,6 @@
         </w:rPr>
         <w:t xml:space="preserve"> = </w:t>
       </w:r>
-      <w:proofErr w:type="spellStart"/>
       <w:r>
         <w:rPr>
           <w:rFonts w:ascii="Arial" w:hAnsi="Arial" w:cs="Arial"/>
@@ -35121,7 +34004,6 @@
         </w:rPr>
         <w:t>n</w:t>
       </w:r>
-      <w:proofErr w:type="spellEnd"/>
       <w:r>
         <w:rPr>
           <w:rFonts w:ascii="Arial" w:hAnsi="Arial" w:cs="Arial"/>
@@ -36039,23 +34921,13 @@
           <w:color w:val="000000" w:themeColor="text1"/>
         </w:rPr>
       </w:pPr>
-      <w:proofErr w:type="gramStart"/>
-      <w:r>
-        <w:rPr>
-          <w:rFonts w:ascii="Arial" w:hAnsi="Arial" w:cs="Arial"/>
-          <w:i/>
-          <w:color w:val="000000" w:themeColor="text1"/>
-        </w:rPr>
-        <w:t>N(</w:t>
-      </w:r>
-      <w:proofErr w:type="gramEnd"/>
-      <w:r>
-        <w:rPr>
-          <w:rFonts w:ascii="Arial" w:hAnsi="Arial" w:cs="Arial"/>
-          <w:i/>
-          <w:color w:val="000000" w:themeColor="text1"/>
-        </w:rPr>
-        <w:t xml:space="preserve">t) = </w:t>
+      <w:r>
+        <w:rPr>
+          <w:rFonts w:ascii="Arial" w:hAnsi="Arial" w:cs="Arial"/>
+          <w:i/>
+          <w:color w:val="000000" w:themeColor="text1"/>
+        </w:rPr>
+        <w:t xml:space="preserve">N(t) = </w:t>
       </w:r>
       <w:r>
         <w:rPr>
@@ -36119,7 +34991,6 @@
         <w:lastRenderedPageBreak/>
         <w:t xml:space="preserve">Donde </w:t>
       </w:r>
-      <w:proofErr w:type="gramStart"/>
       <w:r>
         <w:rPr>
           <w:rFonts w:ascii="Arial" w:hAnsi="Arial" w:cs="Arial"/>
@@ -36135,7 +35006,6 @@
         </w:rPr>
         <w:t>(</w:t>
       </w:r>
-      <w:proofErr w:type="gramEnd"/>
       <w:r>
         <w:rPr>
           <w:rFonts w:ascii="Arial" w:hAnsi="Arial" w:cs="Arial"/>
@@ -36431,7 +35301,6 @@
           <w:color w:val="000000" w:themeColor="text1"/>
         </w:rPr>
       </w:pPr>
-      <w:proofErr w:type="gramStart"/>
       <w:r>
         <w:rPr>
           <w:rFonts w:ascii="Arial" w:hAnsi="Arial" w:cs="Arial"/>
@@ -36447,7 +35316,6 @@
         </w:rPr>
         <w:t>(</w:t>
       </w:r>
-      <w:proofErr w:type="gramEnd"/>
       <w:r>
         <w:rPr>
           <w:rFonts w:ascii="Arial" w:hAnsi="Arial" w:cs="Arial"/>
@@ -36609,25 +35477,7 @@
           <w:i/>
           <w:color w:val="000000" w:themeColor="text1"/>
         </w:rPr>
-        <w:t xml:space="preserve">k </w:t>
-      </w:r>
-      <w:proofErr w:type="gramStart"/>
-      <w:r>
-        <w:rPr>
-          <w:rFonts w:ascii="Arial" w:hAnsi="Arial" w:cs="Arial"/>
-          <w:i/>
-          <w:color w:val="000000" w:themeColor="text1"/>
-        </w:rPr>
-        <w:t>= ?</w:t>
-      </w:r>
-      <w:proofErr w:type="gramEnd"/>
-      <w:r>
-        <w:rPr>
-          <w:rFonts w:ascii="Arial" w:hAnsi="Arial" w:cs="Arial"/>
-          <w:i/>
-          <w:color w:val="000000" w:themeColor="text1"/>
-        </w:rPr>
-        <w:t xml:space="preserve">  </w:t>
+        <w:t xml:space="preserve">k = ?  </w:t>
       </w:r>
     </w:p>
     <w:p>
@@ -36650,7 +35500,6 @@
         </w:rPr>
         <w:t xml:space="preserve">Se remplaza en la función </w:t>
       </w:r>
-      <w:proofErr w:type="gramStart"/>
       <w:r>
         <w:rPr>
           <w:rFonts w:ascii="Arial" w:hAnsi="Arial" w:cs="Arial"/>
@@ -36666,7 +35515,6 @@
         </w:rPr>
         <w:t>(</w:t>
       </w:r>
-      <w:proofErr w:type="gramEnd"/>
       <w:r>
         <w:rPr>
           <w:rFonts w:ascii="Arial" w:hAnsi="Arial" w:cs="Arial"/>
@@ -37025,23 +35873,13 @@
           <w:color w:val="000000" w:themeColor="text1"/>
         </w:rPr>
       </w:pPr>
-      <w:proofErr w:type="gramStart"/>
-      <w:r>
-        <w:rPr>
-          <w:rFonts w:ascii="Arial" w:hAnsi="Arial" w:cs="Arial"/>
-          <w:i/>
-          <w:color w:val="000000" w:themeColor="text1"/>
-        </w:rPr>
-        <w:t>N(</w:t>
-      </w:r>
-      <w:proofErr w:type="gramEnd"/>
-      <w:r>
-        <w:rPr>
-          <w:rFonts w:ascii="Arial" w:hAnsi="Arial" w:cs="Arial"/>
-          <w:i/>
-          <w:color w:val="000000" w:themeColor="text1"/>
-        </w:rPr>
-        <w:t>t) = ?</w:t>
+      <w:r>
+        <w:rPr>
+          <w:rFonts w:ascii="Arial" w:hAnsi="Arial" w:cs="Arial"/>
+          <w:i/>
+          <w:color w:val="000000" w:themeColor="text1"/>
+        </w:rPr>
+        <w:t>N(t) = ?</w:t>
       </w:r>
     </w:p>
     <w:p>
@@ -37168,7 +36006,6 @@
         </w:rPr>
         <w:t xml:space="preserve">Se remplaza en la función </w:t>
       </w:r>
-      <w:proofErr w:type="gramStart"/>
       <w:r>
         <w:rPr>
           <w:rFonts w:ascii="Arial" w:hAnsi="Arial" w:cs="Arial"/>
@@ -37184,7 +36021,6 @@
         </w:rPr>
         <w:t>(</w:t>
       </w:r>
-      <w:proofErr w:type="gramEnd"/>
       <w:r>
         <w:rPr>
           <w:rFonts w:ascii="Arial" w:hAnsi="Arial" w:cs="Arial"/>
@@ -37264,7 +36100,6 @@
         </w:rPr>
         <w:t xml:space="preserve">     </w:t>
       </w:r>
-      <w:proofErr w:type="gramStart"/>
       <w:r>
         <w:rPr>
           <w:rFonts w:ascii="Arial" w:hAnsi="Arial" w:cs="Arial"/>
@@ -37280,7 +36115,6 @@
         </w:rPr>
         <w:t>(</w:t>
       </w:r>
-      <w:proofErr w:type="gramEnd"/>
       <w:r>
         <w:rPr>
           <w:rFonts w:ascii="Arial" w:hAnsi="Arial" w:cs="Arial"/>
@@ -37485,7 +36319,6 @@
         </w:rPr>
         <w:t xml:space="preserve">     </w:t>
       </w:r>
-      <w:proofErr w:type="gramStart"/>
       <w:r>
         <w:rPr>
           <w:rFonts w:ascii="Arial" w:hAnsi="Arial" w:cs="Arial"/>
@@ -37501,7 +36334,6 @@
         </w:rPr>
         <w:t>(</w:t>
       </w:r>
-      <w:proofErr w:type="gramEnd"/>
       <w:r>
         <w:rPr>
           <w:rFonts w:ascii="Arial" w:hAnsi="Arial" w:cs="Arial"/>
@@ -37782,7 +36614,6 @@
           <w:color w:val="000000" w:themeColor="text1"/>
         </w:rPr>
       </w:pPr>
-      <w:proofErr w:type="gramStart"/>
       <w:r>
         <w:rPr>
           <w:rFonts w:ascii="Arial" w:hAnsi="Arial" w:cs="Arial"/>
@@ -37798,7 +36629,6 @@
         </w:rPr>
         <w:t>(</w:t>
       </w:r>
-      <w:proofErr w:type="gramEnd"/>
       <w:r>
         <w:rPr>
           <w:rFonts w:ascii="Arial" w:hAnsi="Arial" w:cs="Arial"/>
@@ -37889,7 +36719,6 @@
         </w:rPr>
         <w:t xml:space="preserve">t </w:t>
       </w:r>
-      <w:proofErr w:type="gramStart"/>
       <w:r>
         <w:rPr>
           <w:rFonts w:ascii="Arial" w:hAnsi="Arial" w:cs="Arial"/>
@@ -37897,7 +36726,6 @@
         </w:rPr>
         <w:t>= ?</w:t>
       </w:r>
-      <w:proofErr w:type="gramEnd"/>
     </w:p>
     <w:p>
       <w:pPr>
@@ -37984,7 +36812,6 @@
           <w:color w:val="000000" w:themeColor="text1"/>
         </w:rPr>
       </w:pPr>
-      <w:proofErr w:type="gramStart"/>
       <w:r>
         <w:rPr>
           <w:rFonts w:ascii="Arial" w:hAnsi="Arial" w:cs="Arial"/>
@@ -38000,7 +36827,6 @@
         </w:rPr>
         <w:t>(</w:t>
       </w:r>
-      <w:proofErr w:type="gramEnd"/>
       <w:r>
         <w:rPr>
           <w:rFonts w:ascii="Arial" w:hAnsi="Arial" w:cs="Arial"/>
@@ -38429,7 +37255,6 @@
         </w:rPr>
         <w:t xml:space="preserve">y = </w:t>
       </w:r>
-      <w:proofErr w:type="spellStart"/>
       <w:r>
         <w:rPr>
           <w:rFonts w:ascii="Arial" w:hAnsi="Arial" w:cs="Arial"/>
@@ -38455,7 +37280,6 @@
         </w:rPr>
         <w:t>x</w:t>
       </w:r>
-      <w:proofErr w:type="spellEnd"/>
       <w:r>
         <w:rPr>
           <w:rFonts w:ascii="Arial" w:hAnsi="Arial" w:cs="Arial"/>
@@ -38707,47 +37531,7 @@
                 <w:sz w:val="24"/>
                 <w:szCs w:val="24"/>
               </w:rPr>
-              <w:t xml:space="preserve">Código </w:t>
-            </w:r>
-            <w:proofErr w:type="spellStart"/>
-            <w:r>
-              <w:rPr>
-                <w:rFonts w:ascii="Arial" w:hAnsi="Arial" w:cs="Arial"/>
-                <w:b/>
-                <w:sz w:val="24"/>
-                <w:szCs w:val="24"/>
-              </w:rPr>
-              <w:t>Shutterstock</w:t>
-            </w:r>
-            <w:proofErr w:type="spellEnd"/>
-            <w:r>
-              <w:rPr>
-                <w:rFonts w:ascii="Arial" w:hAnsi="Arial" w:cs="Arial"/>
-                <w:b/>
-                <w:sz w:val="24"/>
-                <w:szCs w:val="24"/>
-              </w:rPr>
-              <w:t xml:space="preserve"> (o URL o la ruta en </w:t>
-            </w:r>
-            <w:proofErr w:type="spellStart"/>
-            <w:r>
-              <w:rPr>
-                <w:rFonts w:ascii="Arial" w:hAnsi="Arial" w:cs="Arial"/>
-                <w:b/>
-                <w:sz w:val="24"/>
-                <w:szCs w:val="24"/>
-              </w:rPr>
-              <w:t>AulaPlaneta</w:t>
-            </w:r>
-            <w:proofErr w:type="spellEnd"/>
-            <w:r>
-              <w:rPr>
-                <w:rFonts w:ascii="Arial" w:hAnsi="Arial" w:cs="Arial"/>
-                <w:b/>
-                <w:sz w:val="24"/>
-                <w:szCs w:val="24"/>
-              </w:rPr>
-              <w:t>)</w:t>
+              <w:t>Código Shutterstock (o URL o la ruta en AulaPlaneta)</w:t>
             </w:r>
           </w:p>
         </w:tc>
@@ -39077,30 +37861,14 @@
           <w:rFonts w:ascii="Arial" w:hAnsi="Arial" w:cs="Arial"/>
           <w:color w:val="000000" w:themeColor="text1"/>
         </w:rPr>
-        <w:t xml:space="preserve"> </w:t>
-      </w:r>
-      <w:proofErr w:type="spellStart"/>
-      <w:r>
-        <w:rPr>
-          <w:rFonts w:ascii="Arial" w:hAnsi="Arial" w:cs="Arial"/>
-          <w:color w:val="000000" w:themeColor="text1"/>
-        </w:rPr>
-        <w:t>carranchina</w:t>
-      </w:r>
-      <w:r>
-        <w:rPr>
-          <w:rFonts w:ascii="Arial" w:hAnsi="Arial" w:cs="Arial"/>
-          <w:color w:val="000000" w:themeColor="text1"/>
-        </w:rPr>
-        <w:t>s</w:t>
-      </w:r>
-      <w:proofErr w:type="spellEnd"/>
-      <w:r>
-        <w:rPr>
-          <w:rFonts w:ascii="Arial" w:hAnsi="Arial" w:cs="Arial"/>
-          <w:color w:val="000000" w:themeColor="text1"/>
-        </w:rPr>
-        <w:t xml:space="preserve">, </w:t>
+        <w:t xml:space="preserve"> carranchina</w:t>
+      </w:r>
+      <w:r>
+        <w:rPr>
+          <w:rFonts w:ascii="Arial" w:hAnsi="Arial" w:cs="Arial"/>
+          <w:color w:val="000000" w:themeColor="text1"/>
+        </w:rPr>
+        <w:t xml:space="preserve">s, </w:t>
       </w:r>
       <w:r>
         <w:rPr>
@@ -39386,25 +38154,7 @@
           <w:rFonts w:ascii="Arial" w:hAnsi="Arial" w:cs="Arial"/>
           <w:color w:val="000000" w:themeColor="text1"/>
         </w:rPr>
-        <w:t xml:space="preserve">un poco </w:t>
-      </w:r>
-      <w:proofErr w:type="spellStart"/>
-      <w:proofErr w:type="gramStart"/>
-      <w:r>
-        <w:rPr>
-          <w:rFonts w:ascii="Arial" w:hAnsi="Arial" w:cs="Arial"/>
-          <w:color w:val="000000" w:themeColor="text1"/>
-        </w:rPr>
-        <w:t>mas</w:t>
-      </w:r>
-      <w:proofErr w:type="spellEnd"/>
-      <w:proofErr w:type="gramEnd"/>
-      <w:r>
-        <w:rPr>
-          <w:rFonts w:ascii="Arial" w:hAnsi="Arial" w:cs="Arial"/>
-          <w:color w:val="000000" w:themeColor="text1"/>
-        </w:rPr>
-        <w:t xml:space="preserve"> de 14 años, </w:t>
+        <w:t xml:space="preserve">un poco mas de 14 años, </w:t>
       </w:r>
       <w:r>
         <w:rPr>
@@ -39418,23 +38168,7 @@
           <w:rFonts w:ascii="Arial" w:hAnsi="Arial" w:cs="Arial"/>
           <w:color w:val="000000" w:themeColor="text1"/>
         </w:rPr>
-        <w:t xml:space="preserve">las tortugas </w:t>
-      </w:r>
-      <w:proofErr w:type="spellStart"/>
-      <w:r>
-        <w:rPr>
-          <w:rFonts w:ascii="Arial" w:hAnsi="Arial" w:cs="Arial"/>
-          <w:color w:val="000000" w:themeColor="text1"/>
-        </w:rPr>
-        <w:t>carranchinas</w:t>
-      </w:r>
-      <w:proofErr w:type="spellEnd"/>
-      <w:r>
-        <w:rPr>
-          <w:rFonts w:ascii="Arial" w:hAnsi="Arial" w:cs="Arial"/>
-          <w:color w:val="000000" w:themeColor="text1"/>
-        </w:rPr>
-        <w:t xml:space="preserve">. </w:t>
+        <w:t xml:space="preserve">las tortugas carranchinas. </w:t>
       </w:r>
     </w:p>
     <w:p>
@@ -40261,47 +38995,7 @@
                 <w:sz w:val="24"/>
                 <w:szCs w:val="24"/>
               </w:rPr>
-              <w:t xml:space="preserve">Código </w:t>
-            </w:r>
-            <w:proofErr w:type="spellStart"/>
-            <w:r>
-              <w:rPr>
-                <w:rFonts w:ascii="Arial" w:hAnsi="Arial" w:cs="Arial"/>
-                <w:b/>
-                <w:sz w:val="24"/>
-                <w:szCs w:val="24"/>
-              </w:rPr>
-              <w:t>Shutterstock</w:t>
-            </w:r>
-            <w:proofErr w:type="spellEnd"/>
-            <w:r>
-              <w:rPr>
-                <w:rFonts w:ascii="Arial" w:hAnsi="Arial" w:cs="Arial"/>
-                <w:b/>
-                <w:sz w:val="24"/>
-                <w:szCs w:val="24"/>
-              </w:rPr>
-              <w:t xml:space="preserve"> (o URL o la ruta en </w:t>
-            </w:r>
-            <w:proofErr w:type="spellStart"/>
-            <w:r>
-              <w:rPr>
-                <w:rFonts w:ascii="Arial" w:hAnsi="Arial" w:cs="Arial"/>
-                <w:b/>
-                <w:sz w:val="24"/>
-                <w:szCs w:val="24"/>
-              </w:rPr>
-              <w:t>AulaPlaneta</w:t>
-            </w:r>
-            <w:proofErr w:type="spellEnd"/>
-            <w:r>
-              <w:rPr>
-                <w:rFonts w:ascii="Arial" w:hAnsi="Arial" w:cs="Arial"/>
-                <w:b/>
-                <w:sz w:val="24"/>
-                <w:szCs w:val="24"/>
-              </w:rPr>
-              <w:t>)</w:t>
+              <w:t>Código Shutterstock (o URL o la ruta en AulaPlaneta)</w:t>
             </w:r>
           </w:p>
         </w:tc>
@@ -40509,7 +39203,6 @@
           <w:lang w:val="es-CO"/>
         </w:rPr>
       </w:pPr>
-      <w:proofErr w:type="gramStart"/>
       <w:r>
         <w:rPr>
           <w:rFonts w:ascii="Arial" w:hAnsi="Arial" w:cs="Arial"/>
@@ -40527,7 +39220,6 @@
         </w:rPr>
         <w:t>(</w:t>
       </w:r>
-      <w:proofErr w:type="gramEnd"/>
       <w:r>
         <w:rPr>
           <w:rFonts w:ascii="Arial" w:hAnsi="Arial" w:cs="Arial"/>
@@ -40637,7 +39329,6 @@
           <w:lang w:val="es-CO"/>
         </w:rPr>
       </w:pPr>
-      <w:proofErr w:type="gramStart"/>
       <w:r>
         <w:rPr>
           <w:rFonts w:ascii="Arial" w:hAnsi="Arial" w:cs="Arial"/>
@@ -40655,7 +39346,6 @@
         </w:rPr>
         <w:t>(</w:t>
       </w:r>
-      <w:proofErr w:type="gramEnd"/>
       <w:r>
         <w:rPr>
           <w:rFonts w:ascii="Arial" w:hAnsi="Arial" w:cs="Arial"/>
@@ -40810,7 +39500,6 @@
         </w:rPr>
         <w:t xml:space="preserve"> </w:t>
       </w:r>
-      <w:proofErr w:type="gramStart"/>
       <w:r>
         <w:rPr>
           <w:rFonts w:ascii="Arial" w:hAnsi="Arial" w:cs="Arial"/>
@@ -40818,17 +39507,7 @@
           <w:color w:val="000000" w:themeColor="text1"/>
           <w:lang w:val="es-CO"/>
         </w:rPr>
-        <w:t>e</w:t>
-      </w:r>
-      <w:proofErr w:type="gramEnd"/>
-      <w:r>
-        <w:rPr>
-          <w:rFonts w:ascii="Arial" w:hAnsi="Arial" w:cs="Arial"/>
-          <w:i/>
-          <w:color w:val="000000" w:themeColor="text1"/>
-          <w:lang w:val="es-CO"/>
-        </w:rPr>
-        <w:t xml:space="preserve"> </w:t>
+        <w:t xml:space="preserve">e </w:t>
       </w:r>
       <w:r>
         <w:rPr>
@@ -40859,7 +39538,6 @@
           <w:lang w:val="es-CO"/>
         </w:rPr>
       </w:pPr>
-      <w:proofErr w:type="gramStart"/>
       <w:r>
         <w:rPr>
           <w:rFonts w:ascii="Arial" w:hAnsi="Arial" w:cs="Arial"/>
@@ -40868,17 +39546,7 @@
           <w:lang w:val="es-CO"/>
         </w:rPr>
         <w:lastRenderedPageBreak/>
-        <w:t>t</w:t>
-      </w:r>
-      <w:proofErr w:type="gramEnd"/>
-      <w:r>
-        <w:rPr>
-          <w:rFonts w:ascii="Arial" w:hAnsi="Arial" w:cs="Arial"/>
-          <w:i/>
-          <w:color w:val="000000" w:themeColor="text1"/>
-          <w:lang w:val="es-CO"/>
-        </w:rPr>
-        <w:t xml:space="preserve"> </w:t>
+        <w:t xml:space="preserve">t </w:t>
       </w:r>
       <w:r>
         <w:rPr>
@@ -40925,7 +39593,6 @@
         </w:rPr>
         <w:t xml:space="preserve"> </w:t>
       </w:r>
-      <w:proofErr w:type="gramStart"/>
       <w:r>
         <w:rPr>
           <w:rFonts w:ascii="Arial" w:eastAsiaTheme="minorEastAsia" w:hAnsi="Arial" w:cs="Arial"/>
@@ -40933,17 +39600,7 @@
           <w:color w:val="000000" w:themeColor="text1"/>
           <w:lang w:val="es-CO"/>
         </w:rPr>
-        <w:t>λ</w:t>
-      </w:r>
-      <w:proofErr w:type="gramEnd"/>
-      <w:r>
-        <w:rPr>
-          <w:rFonts w:ascii="Arial" w:eastAsiaTheme="minorEastAsia" w:hAnsi="Arial" w:cs="Arial"/>
-          <w:i/>
-          <w:color w:val="000000" w:themeColor="text1"/>
-          <w:lang w:val="es-CO"/>
-        </w:rPr>
-        <w:t xml:space="preserve"> </w:t>
+        <w:t xml:space="preserve">λ </w:t>
       </w:r>
       <w:r>
         <w:rPr>
@@ -41103,25 +39760,7 @@
           <w:color w:val="000000" w:themeColor="text1"/>
           <w:lang w:val="es-CO"/>
         </w:rPr>
-        <w:t xml:space="preserve">es el periodo de </w:t>
-      </w:r>
-      <w:proofErr w:type="spellStart"/>
-      <w:r>
-        <w:rPr>
-          <w:rFonts w:ascii="Arial" w:hAnsi="Arial" w:cs="Arial"/>
-          <w:color w:val="000000" w:themeColor="text1"/>
-          <w:lang w:val="es-CO"/>
-        </w:rPr>
-        <w:t>semidesintegración</w:t>
-      </w:r>
-      <w:proofErr w:type="spellEnd"/>
-      <w:r>
-        <w:rPr>
-          <w:rFonts w:ascii="Arial" w:hAnsi="Arial" w:cs="Arial"/>
-          <w:color w:val="000000" w:themeColor="text1"/>
-          <w:lang w:val="es-CO"/>
-        </w:rPr>
-        <w:t xml:space="preserve"> de un isotopo radiactivo, es decir el tiempo necesario para que el número de átomos iniciales se reduzcan a la mitad.</w:t>
+        <w:t>es el periodo de semidesintegración de un isotopo radiactivo, es decir el tiempo necesario para que el número de átomos iniciales se reduzcan a la mitad.</w:t>
       </w:r>
     </w:p>
     <w:p>
@@ -41237,25 +39876,7 @@
           <w:color w:val="000000" w:themeColor="text1"/>
           <w:lang w:val="es-CO"/>
         </w:rPr>
-        <w:t xml:space="preserve"> perdido el 32 % de  carbono 14 con respecto a la madera actual, el periodo de </w:t>
-      </w:r>
-      <w:proofErr w:type="spellStart"/>
-      <w:r>
-        <w:rPr>
-          <w:rFonts w:ascii="Arial" w:hAnsi="Arial" w:cs="Arial"/>
-          <w:color w:val="000000" w:themeColor="text1"/>
-          <w:lang w:val="es-CO"/>
-        </w:rPr>
-        <w:t>semidesintegracion</w:t>
-      </w:r>
-      <w:proofErr w:type="spellEnd"/>
-      <w:r>
-        <w:rPr>
-          <w:rFonts w:ascii="Arial" w:hAnsi="Arial" w:cs="Arial"/>
-          <w:color w:val="000000" w:themeColor="text1"/>
-          <w:lang w:val="es-CO"/>
-        </w:rPr>
-        <w:t xml:space="preserve"> del carbono 14 es de 5730 años ¿aproximadamente que tan antiguas son      las herramientas que se encontraron?</w:t>
+        <w:t xml:space="preserve"> perdido el 32 % de  carbono 14 con respecto a la madera actual, el periodo de semidesintegracion del carbono 14 es de 5730 años ¿aproximadamente que tan antiguas son      las herramientas que se encontraron?</w:t>
       </w:r>
     </w:p>
     <w:p>
@@ -41447,7 +40068,6 @@
           <w:lang w:val="es-CO"/>
         </w:rPr>
       </w:pPr>
-      <w:proofErr w:type="gramStart"/>
       <w:r>
         <w:rPr>
           <w:rFonts w:ascii="Arial" w:hAnsi="Arial" w:cs="Arial"/>
@@ -41465,7 +40085,6 @@
         </w:rPr>
         <w:t>(</w:t>
       </w:r>
-      <w:proofErr w:type="gramEnd"/>
       <w:r>
         <w:rPr>
           <w:rFonts w:ascii="Arial" w:hAnsi="Arial" w:cs="Arial"/>
@@ -41606,7 +40225,6 @@
         </w:rPr>
         <w:t xml:space="preserve">t </w:t>
       </w:r>
-      <w:proofErr w:type="gramStart"/>
       <w:r>
         <w:rPr>
           <w:rFonts w:ascii="Arial" w:hAnsi="Arial" w:cs="Arial"/>
@@ -41615,7 +40233,6 @@
         </w:rPr>
         <w:t>= ?</w:t>
       </w:r>
-      <w:proofErr w:type="gramEnd"/>
       <w:r>
         <w:rPr>
           <w:rFonts w:ascii="Arial" w:hAnsi="Arial" w:cs="Arial"/>
@@ -41695,7 +40312,6 @@
         </w:rPr>
         <w:t xml:space="preserve">Se remplazan los datos en la ecuación </w:t>
       </w:r>
-      <w:proofErr w:type="gramStart"/>
       <w:r>
         <w:rPr>
           <w:rFonts w:ascii="Arial" w:hAnsi="Arial" w:cs="Arial"/>
@@ -41703,17 +40319,7 @@
           <w:color w:val="000000" w:themeColor="text1"/>
           <w:lang w:val="es-CO"/>
         </w:rPr>
-        <w:t>N(</w:t>
-      </w:r>
-      <w:proofErr w:type="gramEnd"/>
-      <w:r>
-        <w:rPr>
-          <w:rFonts w:ascii="Arial" w:hAnsi="Arial" w:cs="Arial"/>
-          <w:i/>
-          <w:color w:val="000000" w:themeColor="text1"/>
-          <w:lang w:val="es-CO"/>
-        </w:rPr>
-        <w:t>t) = N</w:t>
+        <w:t>N(t) = N</w:t>
       </w:r>
       <w:r>
         <w:rPr>
@@ -41795,7 +40401,6 @@
           <w:lang w:val="es-CO"/>
         </w:rPr>
       </w:pPr>
-      <w:proofErr w:type="gramStart"/>
       <w:r>
         <w:rPr>
           <w:rFonts w:ascii="Arial" w:hAnsi="Arial" w:cs="Arial"/>
@@ -41803,17 +40408,7 @@
           <w:color w:val="000000" w:themeColor="text1"/>
           <w:lang w:val="es-CO"/>
         </w:rPr>
-        <w:t>N(</w:t>
-      </w:r>
-      <w:proofErr w:type="gramEnd"/>
-      <w:r>
-        <w:rPr>
-          <w:rFonts w:ascii="Arial" w:hAnsi="Arial" w:cs="Arial"/>
-          <w:i/>
-          <w:color w:val="000000" w:themeColor="text1"/>
-          <w:lang w:val="es-CO"/>
-        </w:rPr>
-        <w:t>t) = N</w:t>
+        <w:t>N(t) = N</w:t>
       </w:r>
       <w:r>
         <w:rPr>
@@ -42978,7 +41573,6 @@
               </w:rPr>
               <w:t>4 ESO/Matemáticas/las funciones exponenciales y logarítmicas /</w:t>
             </w:r>
-            <w:bookmarkStart w:id="0" w:name="_GoBack"/>
             <w:r>
               <w:rPr>
                 <w:rFonts w:ascii="Arial" w:hAnsi="Arial" w:cs="Arial"/>
@@ -42987,7 +41581,6 @@
               </w:rPr>
               <w:t>Refuerza tu aprendizaje: Aplicaciones de la función exponencial</w:t>
             </w:r>
-            <w:bookmarkEnd w:id="0"/>
           </w:p>
           <w:p>
             <w:pPr>
@@ -44552,7 +43145,7 @@
                 <w:sz w:val="24"/>
                 <w:szCs w:val="24"/>
               </w:rPr>
-              <w:t>MA_09_07_IMG19</w:t>
+              <w:t>MA_09_07_IMG08</w:t>
             </w:r>
           </w:p>
         </w:tc>
@@ -44624,47 +43217,7 @@
                 <w:sz w:val="24"/>
                 <w:szCs w:val="24"/>
               </w:rPr>
-              <w:t xml:space="preserve">Código </w:t>
-            </w:r>
-            <w:proofErr w:type="spellStart"/>
-            <w:r>
-              <w:rPr>
-                <w:rFonts w:ascii="Arial" w:hAnsi="Arial" w:cs="Arial"/>
-                <w:b/>
-                <w:sz w:val="24"/>
-                <w:szCs w:val="24"/>
-              </w:rPr>
-              <w:t>Shutterstock</w:t>
-            </w:r>
-            <w:proofErr w:type="spellEnd"/>
-            <w:r>
-              <w:rPr>
-                <w:rFonts w:ascii="Arial" w:hAnsi="Arial" w:cs="Arial"/>
-                <w:b/>
-                <w:sz w:val="24"/>
-                <w:szCs w:val="24"/>
-              </w:rPr>
-              <w:t xml:space="preserve"> (o URL o la ruta en </w:t>
-            </w:r>
-            <w:proofErr w:type="spellStart"/>
-            <w:r>
-              <w:rPr>
-                <w:rFonts w:ascii="Arial" w:hAnsi="Arial" w:cs="Arial"/>
-                <w:b/>
-                <w:sz w:val="24"/>
-                <w:szCs w:val="24"/>
-              </w:rPr>
-              <w:t>AulaPlaneta</w:t>
-            </w:r>
-            <w:proofErr w:type="spellEnd"/>
-            <w:r>
-              <w:rPr>
-                <w:rFonts w:ascii="Arial" w:hAnsi="Arial" w:cs="Arial"/>
-                <w:b/>
-                <w:sz w:val="24"/>
-                <w:szCs w:val="24"/>
-              </w:rPr>
-              <w:t>)</w:t>
+              <w:t>Código Shutterstock (o URL o la ruta en AulaPlaneta)</w:t>
             </w:r>
           </w:p>
         </w:tc>
@@ -46001,7 +44554,23 @@
           <w:rFonts w:ascii="Arial" w:hAnsi="Arial" w:cs="Arial"/>
           <w:color w:val="000000" w:themeColor="text1"/>
         </w:rPr>
-        <w:t xml:space="preserve">lcalina, los valores menores a </w:t>
+        <w:t>lcalina</w:t>
+      </w:r>
+      <w:bookmarkStart w:id="0" w:name="_GoBack"/>
+      <w:r>
+        <w:rPr>
+          <w:rFonts w:ascii="Arial" w:hAnsi="Arial" w:cs="Arial"/>
+          <w:color w:val="000000" w:themeColor="text1"/>
+        </w:rPr>
+        <w:t xml:space="preserve">, </w:t>
+      </w:r>
+      <w:bookmarkEnd w:id="0"/>
+      <w:r>
+        <w:rPr>
+          <w:rFonts w:ascii="Arial" w:hAnsi="Arial" w:cs="Arial"/>
+          <w:color w:val="000000" w:themeColor="text1"/>
+        </w:rPr>
+        <w:t xml:space="preserve">los valores menores a </w:t>
       </w:r>
       <w:r>
         <w:rPr>
@@ -46122,7 +44691,7 @@
                 <w:sz w:val="24"/>
                 <w:szCs w:val="24"/>
               </w:rPr>
-              <w:t>MA_09_07_IMG20</w:t>
+              <w:t>MA_09_07_IMG09</w:t>
             </w:r>
           </w:p>
         </w:tc>
@@ -46195,47 +44764,7 @@
                 <w:szCs w:val="24"/>
               </w:rPr>
               <w:lastRenderedPageBreak/>
-              <w:t xml:space="preserve">Código </w:t>
-            </w:r>
-            <w:proofErr w:type="spellStart"/>
-            <w:r>
-              <w:rPr>
-                <w:rFonts w:ascii="Arial" w:hAnsi="Arial" w:cs="Arial"/>
-                <w:b/>
-                <w:sz w:val="24"/>
-                <w:szCs w:val="24"/>
-              </w:rPr>
-              <w:t>Shutterstock</w:t>
-            </w:r>
-            <w:proofErr w:type="spellEnd"/>
-            <w:r>
-              <w:rPr>
-                <w:rFonts w:ascii="Arial" w:hAnsi="Arial" w:cs="Arial"/>
-                <w:b/>
-                <w:sz w:val="24"/>
-                <w:szCs w:val="24"/>
-              </w:rPr>
-              <w:t xml:space="preserve"> (o URL o la ruta en </w:t>
-            </w:r>
-            <w:proofErr w:type="spellStart"/>
-            <w:r>
-              <w:rPr>
-                <w:rFonts w:ascii="Arial" w:hAnsi="Arial" w:cs="Arial"/>
-                <w:b/>
-                <w:sz w:val="24"/>
-                <w:szCs w:val="24"/>
-              </w:rPr>
-              <w:t>AulaPlaneta</w:t>
-            </w:r>
-            <w:proofErr w:type="spellEnd"/>
-            <w:r>
-              <w:rPr>
-                <w:rFonts w:ascii="Arial" w:hAnsi="Arial" w:cs="Arial"/>
-                <w:b/>
-                <w:sz w:val="24"/>
-                <w:szCs w:val="24"/>
-              </w:rPr>
-              <w:t>)</w:t>
+              <w:t>Código Shutterstock (o URL o la ruta en AulaPlaneta)</w:t>
             </w:r>
           </w:p>
         </w:tc>
@@ -46498,23 +45027,13 @@
           <w:color w:val="000000" w:themeColor="text1"/>
         </w:rPr>
       </w:pPr>
-      <w:proofErr w:type="gramStart"/>
-      <w:r>
-        <w:rPr>
-          <w:rFonts w:ascii="Arial" w:hAnsi="Arial" w:cs="Arial"/>
-          <w:i/>
-          <w:color w:val="000000" w:themeColor="text1"/>
-        </w:rPr>
-        <w:t>pH</w:t>
-      </w:r>
-      <w:proofErr w:type="gramEnd"/>
-      <w:r>
-        <w:rPr>
-          <w:rFonts w:ascii="Arial" w:hAnsi="Arial" w:cs="Arial"/>
-          <w:i/>
-          <w:color w:val="000000" w:themeColor="text1"/>
-        </w:rPr>
-        <w:t xml:space="preserve"> = </w:t>
+      <w:r>
+        <w:rPr>
+          <w:rFonts w:ascii="Arial" w:hAnsi="Arial" w:cs="Arial"/>
+          <w:i/>
+          <w:color w:val="000000" w:themeColor="text1"/>
+        </w:rPr>
+        <w:t xml:space="preserve">pH = </w:t>
       </w:r>
       <w:r>
         <w:rPr>
@@ -46859,7 +45378,6 @@
           <w:lang w:val="es-CO"/>
         </w:rPr>
       </w:pPr>
-      <w:proofErr w:type="gramStart"/>
       <w:r>
         <w:rPr>
           <w:rFonts w:ascii="Arial" w:hAnsi="Arial" w:cs="Arial"/>
@@ -46867,17 +45385,7 @@
           <w:color w:val="000000" w:themeColor="text1"/>
           <w:lang w:val="es-CO"/>
         </w:rPr>
-        <w:t>pH</w:t>
-      </w:r>
-      <w:proofErr w:type="gramEnd"/>
-      <w:r>
-        <w:rPr>
-          <w:rFonts w:ascii="Arial" w:hAnsi="Arial" w:cs="Arial"/>
-          <w:i/>
-          <w:color w:val="000000" w:themeColor="text1"/>
-          <w:lang w:val="es-CO"/>
-        </w:rPr>
-        <w:t xml:space="preserve"> = -log</w:t>
+        <w:t>pH = -log</w:t>
       </w:r>
       <w:r>
         <w:rPr>
@@ -47026,25 +45534,7 @@
           <w:color w:val="000000" w:themeColor="text1"/>
           <w:lang w:val="es-ES"/>
         </w:rPr>
-        <w:t xml:space="preserve"> de una disolución de 0,0000000006 moles de </w:t>
-      </w:r>
-      <w:proofErr w:type="spellStart"/>
-      <w:r>
-        <w:rPr>
-          <w:rFonts w:ascii="Arial" w:hAnsi="Arial" w:cs="Arial"/>
-          <w:color w:val="000000" w:themeColor="text1"/>
-          <w:lang w:val="es-ES"/>
-        </w:rPr>
-        <w:t>NaOH</w:t>
-      </w:r>
-      <w:proofErr w:type="spellEnd"/>
-      <w:r>
-        <w:rPr>
-          <w:rFonts w:ascii="Arial" w:hAnsi="Arial" w:cs="Arial"/>
-          <w:color w:val="000000" w:themeColor="text1"/>
-          <w:lang w:val="es-ES"/>
-        </w:rPr>
-        <w:t>.</w:t>
+        <w:t xml:space="preserve"> de una disolución de 0,0000000006 moles de NaOH.</w:t>
       </w:r>
     </w:p>
     <w:p>
@@ -47137,7 +45627,6 @@
           <w:lang w:val="es-ES"/>
         </w:rPr>
       </w:pPr>
-      <w:proofErr w:type="gramStart"/>
       <w:r>
         <w:rPr>
           <w:rFonts w:ascii="Arial" w:hAnsi="Arial" w:cs="Arial"/>
@@ -47145,17 +45634,7 @@
           <w:color w:val="000000" w:themeColor="text1"/>
           <w:lang w:val="es-ES"/>
         </w:rPr>
-        <w:t>pH</w:t>
-      </w:r>
-      <w:proofErr w:type="gramEnd"/>
-      <w:r>
-        <w:rPr>
-          <w:rFonts w:ascii="Arial" w:hAnsi="Arial" w:cs="Arial"/>
-          <w:i/>
-          <w:color w:val="000000" w:themeColor="text1"/>
-          <w:lang w:val="es-ES"/>
-        </w:rPr>
-        <w:t xml:space="preserve"> = -</w:t>
+        <w:t>pH = -</w:t>
       </w:r>
       <w:r>
         <w:rPr>
@@ -47226,25 +45705,7 @@
           <w:color w:val="000000" w:themeColor="text1"/>
           <w:lang w:val="es-ES"/>
         </w:rPr>
-        <w:t xml:space="preserve"> de la sustancia es de 8,2 se puede categorizar según la escala </w:t>
-      </w:r>
-      <w:proofErr w:type="spellStart"/>
-      <w:r>
-        <w:rPr>
-          <w:rFonts w:ascii="Arial" w:hAnsi="Arial" w:cs="Arial"/>
-          <w:color w:val="000000" w:themeColor="text1"/>
-          <w:lang w:val="es-ES"/>
-        </w:rPr>
-        <w:t>ph</w:t>
-      </w:r>
-      <w:proofErr w:type="spellEnd"/>
-      <w:r>
-        <w:rPr>
-          <w:rFonts w:ascii="Arial" w:hAnsi="Arial" w:cs="Arial"/>
-          <w:color w:val="000000" w:themeColor="text1"/>
-          <w:lang w:val="es-ES"/>
-        </w:rPr>
-        <w:t xml:space="preserve"> como alcalina o básica. </w:t>
+        <w:t xml:space="preserve"> de la sustancia es de 8,2 se puede categorizar según la escala ph como alcalina o básica. </w:t>
       </w:r>
     </w:p>
     <w:tbl>
@@ -50251,7 +48712,7 @@
         <w:rStyle w:val="Nmerodepgina"/>
         <w:noProof/>
       </w:rPr>
-      <w:t>31</w:t>
+      <w:t>28</w:t>
     </w:r>
     <w:r>
       <w:rPr>
@@ -50287,27 +48748,7 @@
         <w:szCs w:val="20"/>
         <w:lang w:val="es-ES"/>
       </w:rPr>
-      <w:t xml:space="preserve"> </w:t>
-    </w:r>
-    <w:proofErr w:type="spellStart"/>
-    <w:r>
-      <w:rPr>
-        <w:rFonts w:ascii="Times" w:hAnsi="Times"/>
-        <w:sz w:val="20"/>
-        <w:szCs w:val="20"/>
-        <w:lang w:val="es-ES"/>
-      </w:rPr>
-      <w:t>Guión</w:t>
-    </w:r>
-    <w:proofErr w:type="spellEnd"/>
-    <w:r>
-      <w:rPr>
-        <w:rFonts w:ascii="Times" w:hAnsi="Times"/>
-        <w:sz w:val="20"/>
-        <w:szCs w:val="20"/>
-        <w:lang w:val="es-ES"/>
-      </w:rPr>
-      <w:t xml:space="preserve"> 7. </w:t>
+      <w:t xml:space="preserve"> Guión 7. </w:t>
     </w:r>
     <w:r>
       <w:rPr>
@@ -55890,7 +54331,7 @@
 </file>
 
 <file path=customXml/itemProps1.xml><?xml version="1.0" encoding="utf-8"?>
-<ds:datastoreItem xmlns:ds="http://schemas.openxmlformats.org/officeDocument/2006/customXml" ds:itemID="{E3EA2737-D0BD-49FD-9F91-8CE3BD0FC01C}">
+<ds:datastoreItem xmlns:ds="http://schemas.openxmlformats.org/officeDocument/2006/customXml" ds:itemID="{C3D362B2-63AF-4187-930F-5298DC9F6B10}">
   <ds:schemaRefs>
     <ds:schemaRef ds:uri="http://schemas.openxmlformats.org/officeDocument/2006/bibliography"/>
   </ds:schemaRefs>

</xml_diff>